<commit_message>
Added git section to .docx notes
</commit_message>
<xml_diff>
--- a/Cisco DevNet Associate.docx
+++ b/Cisco DevNet Associate.docx
@@ -38,6 +38,838 @@
     </w:p>
     <w:p>
       <w:pPr>
+        <w:pStyle w:val="CitaoIntensa"/>
+        <w:rPr>
+          <w:i w:val="0"/>
+          <w:iCs w:val="0"/>
+          <w:lang w:val="en-US"/>
+        </w:rPr>
+      </w:pPr>
+      <w:r>
+        <w:rPr>
+          <w:i w:val="0"/>
+          <w:iCs w:val="0"/>
+          <w:lang w:val="en-US"/>
+        </w:rPr>
+        <w:t>Git</w:t>
+      </w:r>
+      <w:r>
+        <w:rPr>
+          <w:i w:val="0"/>
+          <w:iCs w:val="0"/>
+          <w:lang w:val="en-US"/>
+        </w:rPr>
+        <w:t xml:space="preserve"> - Version control</w:t>
+      </w:r>
+    </w:p>
+    <w:p>
+      <w:pPr>
+        <w:pStyle w:val="PargrafodaLista"/>
+        <w:numPr>
+          <w:ilvl w:val="0"/>
+          <w:numId w:val="2"/>
+        </w:numPr>
+        <w:rPr>
+          <w:lang w:val="en-US"/>
+        </w:rPr>
+      </w:pPr>
+      <w:r>
+        <w:rPr>
+          <w:lang w:val="en-US"/>
+        </w:rPr>
+        <w:t>There are 3-steps in the lifecycle of a file</w:t>
+      </w:r>
+    </w:p>
+    <w:p>
+      <w:pPr>
+        <w:pStyle w:val="PargrafodaLista"/>
+        <w:rPr>
+          <w:lang w:val="en-US"/>
+        </w:rPr>
+      </w:pPr>
+    </w:p>
+    <w:p>
+      <w:pPr>
+        <w:pStyle w:val="PargrafodaLista"/>
+        <w:numPr>
+          <w:ilvl w:val="0"/>
+          <w:numId w:val="1"/>
+        </w:numPr>
+        <w:rPr>
+          <w:lang w:val="en-US"/>
+        </w:rPr>
+      </w:pPr>
+      <w:r>
+        <w:rPr>
+          <w:lang w:val="en-US"/>
+        </w:rPr>
+        <w:t>Unmodified</w:t>
+      </w:r>
+    </w:p>
+    <w:p>
+      <w:pPr>
+        <w:pStyle w:val="PargrafodaLista"/>
+        <w:numPr>
+          <w:ilvl w:val="1"/>
+          <w:numId w:val="1"/>
+        </w:numPr>
+        <w:rPr>
+          <w:lang w:val="en-US"/>
+        </w:rPr>
+      </w:pPr>
+      <w:r>
+        <w:rPr>
+          <w:lang w:val="en-US"/>
+        </w:rPr>
+        <w:t>When the file is modified you are making a CHANGE</w:t>
+      </w:r>
+    </w:p>
+    <w:p>
+      <w:pPr>
+        <w:pStyle w:val="PargrafodaLista"/>
+        <w:numPr>
+          <w:ilvl w:val="0"/>
+          <w:numId w:val="1"/>
+        </w:numPr>
+        <w:rPr>
+          <w:lang w:val="en-US"/>
+        </w:rPr>
+      </w:pPr>
+      <w:r>
+        <w:rPr>
+          <w:lang w:val="en-US"/>
+        </w:rPr>
+        <w:t>Modified</w:t>
+      </w:r>
+    </w:p>
+    <w:p>
+      <w:pPr>
+        <w:pStyle w:val="PargrafodaLista"/>
+        <w:numPr>
+          <w:ilvl w:val="1"/>
+          <w:numId w:val="1"/>
+        </w:numPr>
+        <w:rPr>
+          <w:lang w:val="en-US"/>
+        </w:rPr>
+      </w:pPr>
+      <w:r>
+        <w:rPr>
+          <w:lang w:val="en-US"/>
+        </w:rPr>
+        <w:t xml:space="preserve">After the file is modified you should move it to STAGING, with the command </w:t>
+      </w:r>
+      <w:r>
+        <w:rPr>
+          <w:i/>
+          <w:iCs/>
+          <w:lang w:val="en-US"/>
+        </w:rPr>
+        <w:t xml:space="preserve">git </w:t>
+      </w:r>
+      <w:proofErr w:type="gramStart"/>
+      <w:r>
+        <w:rPr>
+          <w:i/>
+          <w:iCs/>
+          <w:lang w:val="en-US"/>
+        </w:rPr>
+        <w:t>add .</w:t>
+      </w:r>
+      <w:proofErr w:type="gramEnd"/>
+    </w:p>
+    <w:p>
+      <w:pPr>
+        <w:pStyle w:val="PargrafodaLista"/>
+        <w:numPr>
+          <w:ilvl w:val="0"/>
+          <w:numId w:val="1"/>
+        </w:numPr>
+        <w:rPr>
+          <w:lang w:val="en-US"/>
+        </w:rPr>
+      </w:pPr>
+      <w:r>
+        <w:rPr>
+          <w:lang w:val="en-US"/>
+        </w:rPr>
+        <w:t>Staged</w:t>
+      </w:r>
+    </w:p>
+    <w:p>
+      <w:pPr>
+        <w:pStyle w:val="PargrafodaLista"/>
+        <w:numPr>
+          <w:ilvl w:val="1"/>
+          <w:numId w:val="1"/>
+        </w:numPr>
+        <w:rPr>
+          <w:lang w:val="en-US"/>
+        </w:rPr>
+      </w:pPr>
+      <w:r>
+        <w:rPr>
+          <w:lang w:val="en-US"/>
+        </w:rPr>
+        <w:t>Once the file is staged, this version is ready to be committed to the repositor</w:t>
+      </w:r>
+      <w:r>
+        <w:rPr>
+          <w:lang w:val="en-US"/>
+        </w:rPr>
+        <w:t xml:space="preserve">y with </w:t>
+      </w:r>
+      <w:r>
+        <w:rPr>
+          <w:i/>
+          <w:iCs/>
+          <w:lang w:val="en-US"/>
+        </w:rPr>
+        <w:t>git commit -m “</w:t>
+      </w:r>
+      <w:proofErr w:type="spellStart"/>
+      <w:r>
+        <w:rPr>
+          <w:i/>
+          <w:iCs/>
+          <w:lang w:val="en-US"/>
+        </w:rPr>
+        <w:t>meaninful</w:t>
+      </w:r>
+      <w:proofErr w:type="spellEnd"/>
+      <w:r>
+        <w:rPr>
+          <w:i/>
+          <w:iCs/>
+          <w:lang w:val="en-US"/>
+        </w:rPr>
+        <w:t xml:space="preserve"> </w:t>
+      </w:r>
+      <w:r>
+        <w:rPr>
+          <w:i/>
+          <w:iCs/>
+          <w:lang w:val="en-US"/>
+        </w:rPr>
+        <w:t>message”</w:t>
+      </w:r>
+    </w:p>
+    <w:p>
+      <w:pPr>
+        <w:rPr>
+          <w:lang w:val="en-US"/>
+        </w:rPr>
+      </w:pPr>
+    </w:p>
+    <w:p>
+      <w:pPr>
+        <w:pStyle w:val="PargrafodaLista"/>
+        <w:numPr>
+          <w:ilvl w:val="0"/>
+          <w:numId w:val="2"/>
+        </w:numPr>
+        <w:rPr>
+          <w:lang w:val="en-US"/>
+        </w:rPr>
+      </w:pPr>
+      <w:r>
+        <w:rPr>
+          <w:lang w:val="en-US"/>
+        </w:rPr>
+        <w:t>GIT CHECK OUT</w:t>
+      </w:r>
+    </w:p>
+    <w:p>
+      <w:pPr>
+        <w:pStyle w:val="PargrafodaLista"/>
+        <w:numPr>
+          <w:ilvl w:val="1"/>
+          <w:numId w:val="2"/>
+        </w:numPr>
+        <w:rPr>
+          <w:lang w:val="en-US"/>
+        </w:rPr>
+      </w:pPr>
+      <w:r>
+        <w:rPr>
+          <w:lang w:val="en-US"/>
+        </w:rPr>
+        <w:t xml:space="preserve">We can revert back to any previous commit in a </w:t>
+      </w:r>
+      <w:proofErr w:type="spellStart"/>
+      <w:r>
+        <w:rPr>
+          <w:lang w:val="en-US"/>
+        </w:rPr>
+        <w:t>brench</w:t>
+      </w:r>
+      <w:proofErr w:type="spellEnd"/>
+      <w:r>
+        <w:rPr>
+          <w:lang w:val="en-US"/>
+        </w:rPr>
+        <w:t>.</w:t>
+      </w:r>
+    </w:p>
+    <w:p>
+      <w:pPr>
+        <w:pStyle w:val="PargrafodaLista"/>
+        <w:numPr>
+          <w:ilvl w:val="1"/>
+          <w:numId w:val="2"/>
+        </w:numPr>
+        <w:rPr>
+          <w:lang w:val="en-US"/>
+        </w:rPr>
+      </w:pPr>
+      <w:r>
+        <w:rPr>
+          <w:lang w:val="en-US"/>
+        </w:rPr>
+        <w:t xml:space="preserve">With </w:t>
+      </w:r>
+      <w:r>
+        <w:rPr>
+          <w:i/>
+          <w:iCs/>
+          <w:lang w:val="en-US"/>
+        </w:rPr>
+        <w:t>git log</w:t>
+      </w:r>
+      <w:r>
+        <w:rPr>
+          <w:lang w:val="en-US"/>
+        </w:rPr>
+        <w:t xml:space="preserve">, you can see all your commits. And with </w:t>
+      </w:r>
+      <w:r>
+        <w:rPr>
+          <w:i/>
+          <w:iCs/>
+          <w:lang w:val="en-US"/>
+        </w:rPr>
+        <w:t>git checkout hash</w:t>
+      </w:r>
+      <w:r>
+        <w:rPr>
+          <w:lang w:val="en-US"/>
+        </w:rPr>
+        <w:t>.</w:t>
+      </w:r>
+    </w:p>
+    <w:p>
+      <w:pPr>
+        <w:pStyle w:val="PargrafodaLista"/>
+        <w:ind w:left="1068"/>
+        <w:jc w:val="center"/>
+        <w:rPr>
+          <w:lang w:val="en-US"/>
+        </w:rPr>
+      </w:pPr>
+      <w:r>
+        <w:rPr>
+          <w:lang w:val="en-US"/>
+        </w:rPr>
+        <w:drawing>
+          <wp:inline distT="0" distB="0" distL="0" distR="0" wp14:anchorId="5049517D" wp14:editId="28705A2C">
+            <wp:extent cx="3781000" cy="927100"/>
+            <wp:effectExtent l="0" t="0" r="0" b="6350"/>
+            <wp:docPr id="1" name="Imagem 1"/>
+            <wp:cNvGraphicFramePr>
+              <a:graphicFrameLocks xmlns:a="http://schemas.openxmlformats.org/drawingml/2006/main" noChangeAspect="1"/>
+            </wp:cNvGraphicFramePr>
+            <a:graphic xmlns:a="http://schemas.openxmlformats.org/drawingml/2006/main">
+              <a:graphicData uri="http://schemas.openxmlformats.org/drawingml/2006/picture">
+                <pic:pic xmlns:pic="http://schemas.openxmlformats.org/drawingml/2006/picture">
+                  <pic:nvPicPr>
+                    <pic:cNvPr id="1" name=""/>
+                    <pic:cNvPicPr/>
+                  </pic:nvPicPr>
+                  <pic:blipFill>
+                    <a:blip r:embed="rId5"/>
+                    <a:stretch>
+                      <a:fillRect/>
+                    </a:stretch>
+                  </pic:blipFill>
+                  <pic:spPr>
+                    <a:xfrm>
+                      <a:off x="0" y="0"/>
+                      <a:ext cx="3933030" cy="964378"/>
+                    </a:xfrm>
+                    <a:prstGeom prst="rect">
+                      <a:avLst/>
+                    </a:prstGeom>
+                  </pic:spPr>
+                </pic:pic>
+              </a:graphicData>
+            </a:graphic>
+          </wp:inline>
+        </w:drawing>
+      </w:r>
+    </w:p>
+    <w:p>
+      <w:pPr>
+        <w:pStyle w:val="PargrafodaLista"/>
+        <w:numPr>
+          <w:ilvl w:val="1"/>
+          <w:numId w:val="2"/>
+        </w:numPr>
+        <w:rPr>
+          <w:lang w:val="en-US"/>
+        </w:rPr>
+      </w:pPr>
+      <w:r>
+        <w:rPr>
+          <w:lang w:val="en-US"/>
+        </w:rPr>
+        <w:t>Git checkout is a tool to observe the code AS IT WAS back in time. And maybe even play with it a little.</w:t>
+      </w:r>
+    </w:p>
+    <w:p>
+      <w:pPr>
+        <w:pStyle w:val="PargrafodaLista"/>
+        <w:numPr>
+          <w:ilvl w:val="1"/>
+          <w:numId w:val="2"/>
+        </w:numPr>
+        <w:rPr>
+          <w:lang w:val="en-US"/>
+        </w:rPr>
+      </w:pPr>
+      <w:r>
+        <w:rPr>
+          <w:lang w:val="en-US"/>
+        </w:rPr>
+        <w:t>It should not be used to revert back and undo changes.</w:t>
+      </w:r>
+    </w:p>
+    <w:p>
+      <w:pPr>
+        <w:pStyle w:val="PargrafodaLista"/>
+        <w:numPr>
+          <w:ilvl w:val="0"/>
+          <w:numId w:val="2"/>
+        </w:numPr>
+        <w:rPr>
+          <w:lang w:val="en-US"/>
+        </w:rPr>
+      </w:pPr>
+      <w:r>
+        <w:rPr>
+          <w:lang w:val="en-US"/>
+        </w:rPr>
+        <w:t>GIT RESET</w:t>
+      </w:r>
+    </w:p>
+    <w:p>
+      <w:pPr>
+        <w:pStyle w:val="PargrafodaLista"/>
+        <w:numPr>
+          <w:ilvl w:val="1"/>
+          <w:numId w:val="2"/>
+        </w:numPr>
+        <w:rPr>
+          <w:lang w:val="en-US"/>
+        </w:rPr>
+      </w:pPr>
+      <w:r>
+        <w:rPr>
+          <w:lang w:val="en-US"/>
+        </w:rPr>
+        <w:t xml:space="preserve">If you reset a branch, use </w:t>
+      </w:r>
+      <w:r>
+        <w:rPr>
+          <w:i/>
+          <w:iCs/>
+          <w:lang w:val="en-US"/>
+        </w:rPr>
+        <w:t>git reset head &lt;head~3 / head hash&gt;</w:t>
+      </w:r>
+    </w:p>
+    <w:p>
+      <w:pPr>
+        <w:pStyle w:val="PargrafodaLista"/>
+        <w:ind w:left="1134"/>
+        <w:jc w:val="center"/>
+        <w:rPr>
+          <w:lang w:val="en-US"/>
+        </w:rPr>
+      </w:pPr>
+      <w:r>
+        <w:rPr>
+          <w:lang w:val="en-US"/>
+        </w:rPr>
+        <w:drawing>
+          <wp:inline distT="0" distB="0" distL="0" distR="0" wp14:anchorId="273E7E36" wp14:editId="2C17D8CC">
+            <wp:extent cx="4785360" cy="2664731"/>
+            <wp:effectExtent l="0" t="0" r="0" b="2540"/>
+            <wp:docPr id="2" name="Imagem 2"/>
+            <wp:cNvGraphicFramePr>
+              <a:graphicFrameLocks xmlns:a="http://schemas.openxmlformats.org/drawingml/2006/main" noChangeAspect="1"/>
+            </wp:cNvGraphicFramePr>
+            <a:graphic xmlns:a="http://schemas.openxmlformats.org/drawingml/2006/main">
+              <a:graphicData uri="http://schemas.openxmlformats.org/drawingml/2006/picture">
+                <pic:pic xmlns:pic="http://schemas.openxmlformats.org/drawingml/2006/picture">
+                  <pic:nvPicPr>
+                    <pic:cNvPr id="1" name=""/>
+                    <pic:cNvPicPr/>
+                  </pic:nvPicPr>
+                  <pic:blipFill>
+                    <a:blip r:embed="rId6"/>
+                    <a:stretch>
+                      <a:fillRect/>
+                    </a:stretch>
+                  </pic:blipFill>
+                  <pic:spPr>
+                    <a:xfrm>
+                      <a:off x="0" y="0"/>
+                      <a:ext cx="4804988" cy="2675661"/>
+                    </a:xfrm>
+                    <a:prstGeom prst="rect">
+                      <a:avLst/>
+                    </a:prstGeom>
+                  </pic:spPr>
+                </pic:pic>
+              </a:graphicData>
+            </a:graphic>
+          </wp:inline>
+        </w:drawing>
+      </w:r>
+    </w:p>
+    <w:p>
+      <w:pPr>
+        <w:pStyle w:val="PargrafodaLista"/>
+        <w:numPr>
+          <w:ilvl w:val="1"/>
+          <w:numId w:val="2"/>
+        </w:numPr>
+        <w:rPr>
+          <w:lang w:val="en-US"/>
+        </w:rPr>
+      </w:pPr>
+      <w:r>
+        <w:rPr>
+          <w:lang w:val="en-US"/>
+        </w:rPr>
+        <w:t>With git reset, you point the HEAD to a previous commit, deleting further commits from branch.</w:t>
+      </w:r>
+    </w:p>
+    <w:p>
+      <w:pPr>
+        <w:pStyle w:val="PargrafodaLista"/>
+        <w:numPr>
+          <w:ilvl w:val="1"/>
+          <w:numId w:val="2"/>
+        </w:numPr>
+        <w:rPr>
+          <w:lang w:val="en-US"/>
+        </w:rPr>
+      </w:pPr>
+      <w:r>
+        <w:rPr>
+          <w:lang w:val="en-US"/>
+        </w:rPr>
+        <w:t xml:space="preserve">ATTENTION, because git reset moves the header to a previous commit, but </w:t>
+      </w:r>
+      <w:r>
+        <w:rPr>
+          <w:color w:val="FF0000"/>
+          <w:lang w:val="en-US"/>
+        </w:rPr>
+        <w:t>it do</w:t>
+      </w:r>
+      <w:r>
+        <w:rPr>
+          <w:color w:val="FF0000"/>
+          <w:lang w:val="en-US"/>
+        </w:rPr>
+        <w:t>e</w:t>
+      </w:r>
+      <w:r>
+        <w:rPr>
+          <w:color w:val="FF0000"/>
+          <w:lang w:val="en-US"/>
+        </w:rPr>
+        <w:t>s not change your local code repository</w:t>
+      </w:r>
+      <w:r>
+        <w:rPr>
+          <w:color w:val="FF0000"/>
+          <w:lang w:val="en-US"/>
+        </w:rPr>
+        <w:t xml:space="preserve">. </w:t>
+      </w:r>
+      <w:r>
+        <w:rPr>
+          <w:color w:val="000000" w:themeColor="text1"/>
+          <w:lang w:val="en-US"/>
+        </w:rPr>
+        <w:t>You will still have all recent files (therefore, a bunch of these files will be unstagged relative to the HEADs new position).</w:t>
+      </w:r>
+    </w:p>
+    <w:p>
+      <w:pPr>
+        <w:rPr>
+          <w:lang w:val="en-US"/>
+        </w:rPr>
+      </w:pPr>
+    </w:p>
+    <w:p>
+      <w:pPr>
+        <w:rPr>
+          <w:lang w:val="en-US"/>
+        </w:rPr>
+      </w:pPr>
+    </w:p>
+    <w:p>
+      <w:pPr>
+        <w:pStyle w:val="PargrafodaLista"/>
+        <w:numPr>
+          <w:ilvl w:val="0"/>
+          <w:numId w:val="2"/>
+        </w:numPr>
+        <w:rPr>
+          <w:lang w:val="en-US"/>
+        </w:rPr>
+      </w:pPr>
+      <w:r>
+        <w:rPr>
+          <w:lang w:val="en-US"/>
+        </w:rPr>
+        <w:lastRenderedPageBreak/>
+        <w:t>GIT REVERT</w:t>
+      </w:r>
+    </w:p>
+    <w:p>
+      <w:pPr>
+        <w:pStyle w:val="PargrafodaLista"/>
+        <w:numPr>
+          <w:ilvl w:val="1"/>
+          <w:numId w:val="2"/>
+        </w:numPr>
+        <w:rPr>
+          <w:lang w:val="en-US"/>
+        </w:rPr>
+      </w:pPr>
+      <w:r>
+        <w:rPr>
+          <w:lang w:val="en-US"/>
+        </w:rPr>
+        <w:t xml:space="preserve">Git revert is used when you want to change back to previous commits, but without losing history. </w:t>
+      </w:r>
+    </w:p>
+    <w:p>
+      <w:pPr>
+        <w:pStyle w:val="PargrafodaLista"/>
+        <w:ind w:left="1134"/>
+        <w:jc w:val="center"/>
+        <w:rPr>
+          <w:lang w:val="en-US"/>
+        </w:rPr>
+      </w:pPr>
+      <w:r>
+        <w:rPr>
+          <w:lang w:val="en-US"/>
+        </w:rPr>
+        <w:drawing>
+          <wp:inline distT="0" distB="0" distL="0" distR="0" wp14:anchorId="55F8644E" wp14:editId="407AE424">
+            <wp:extent cx="3216276" cy="2086566"/>
+            <wp:effectExtent l="0" t="0" r="3175" b="9525"/>
+            <wp:docPr id="3" name="Imagem 3"/>
+            <wp:cNvGraphicFramePr>
+              <a:graphicFrameLocks xmlns:a="http://schemas.openxmlformats.org/drawingml/2006/main" noChangeAspect="1"/>
+            </wp:cNvGraphicFramePr>
+            <a:graphic xmlns:a="http://schemas.openxmlformats.org/drawingml/2006/main">
+              <a:graphicData uri="http://schemas.openxmlformats.org/drawingml/2006/picture">
+                <pic:pic xmlns:pic="http://schemas.openxmlformats.org/drawingml/2006/picture">
+                  <pic:nvPicPr>
+                    <pic:cNvPr id="1" name=""/>
+                    <pic:cNvPicPr/>
+                  </pic:nvPicPr>
+                  <pic:blipFill>
+                    <a:blip r:embed="rId7"/>
+                    <a:stretch>
+                      <a:fillRect/>
+                    </a:stretch>
+                  </pic:blipFill>
+                  <pic:spPr>
+                    <a:xfrm>
+                      <a:off x="0" y="0"/>
+                      <a:ext cx="3237233" cy="2100162"/>
+                    </a:xfrm>
+                    <a:prstGeom prst="rect">
+                      <a:avLst/>
+                    </a:prstGeom>
+                  </pic:spPr>
+                </pic:pic>
+              </a:graphicData>
+            </a:graphic>
+          </wp:inline>
+        </w:drawing>
+      </w:r>
+    </w:p>
+    <w:p>
+      <w:pPr>
+        <w:pStyle w:val="PargrafodaLista"/>
+        <w:numPr>
+          <w:ilvl w:val="1"/>
+          <w:numId w:val="2"/>
+        </w:numPr>
+        <w:rPr>
+          <w:lang w:val="en-US"/>
+        </w:rPr>
+      </w:pPr>
+      <w:r>
+        <w:rPr>
+          <w:lang w:val="en-US"/>
+        </w:rPr>
+        <w:t>Instead, the revert created another commit in the branch, with the reverted code.</w:t>
+      </w:r>
+    </w:p>
+    <w:p>
+      <w:pPr>
+        <w:pStyle w:val="PargrafodaLista"/>
+        <w:numPr>
+          <w:ilvl w:val="0"/>
+          <w:numId w:val="2"/>
+        </w:numPr>
+        <w:rPr>
+          <w:lang w:val="en-US"/>
+        </w:rPr>
+      </w:pPr>
+      <w:r>
+        <w:rPr>
+          <w:lang w:val="en-US"/>
+        </w:rPr>
+        <w:t xml:space="preserve">GIT RM </w:t>
+      </w:r>
+      <w:proofErr w:type="gramStart"/>
+      <w:r>
+        <w:rPr>
+          <w:lang w:val="en-US"/>
+        </w:rPr>
+        <w:t>and .</w:t>
+      </w:r>
+      <w:proofErr w:type="spellStart"/>
+      <w:r>
+        <w:rPr>
+          <w:lang w:val="en-US"/>
+        </w:rPr>
+        <w:t>gitignore</w:t>
+      </w:r>
+      <w:proofErr w:type="spellEnd"/>
+      <w:proofErr w:type="gramEnd"/>
+    </w:p>
+    <w:p>
+      <w:pPr>
+        <w:pStyle w:val="PargrafodaLista"/>
+        <w:numPr>
+          <w:ilvl w:val="1"/>
+          <w:numId w:val="2"/>
+        </w:numPr>
+        <w:rPr>
+          <w:lang w:val="en-US"/>
+        </w:rPr>
+      </w:pPr>
+      <w:r>
+        <w:rPr>
+          <w:lang w:val="en-US"/>
+        </w:rPr>
+        <w:t xml:space="preserve">If you have committed files you </w:t>
+      </w:r>
+      <w:proofErr w:type="gramStart"/>
+      <w:r>
+        <w:rPr>
+          <w:lang w:val="en-US"/>
+        </w:rPr>
+        <w:t>don’t</w:t>
+      </w:r>
+      <w:proofErr w:type="gramEnd"/>
+      <w:r>
+        <w:rPr>
+          <w:lang w:val="en-US"/>
+        </w:rPr>
+        <w:t xml:space="preserve"> want, you can remove then from the repository with:</w:t>
+      </w:r>
+    </w:p>
+    <w:p>
+      <w:pPr>
+        <w:pStyle w:val="PargrafodaLista"/>
+        <w:numPr>
+          <w:ilvl w:val="2"/>
+          <w:numId w:val="2"/>
+        </w:numPr>
+        <w:rPr>
+          <w:lang w:val="en-US"/>
+        </w:rPr>
+      </w:pPr>
+      <w:r>
+        <w:rPr>
+          <w:i/>
+          <w:iCs/>
+          <w:lang w:val="en-US"/>
+        </w:rPr>
+        <w:t>git rm &lt;file&gt; --cached</w:t>
+      </w:r>
+    </w:p>
+    <w:p>
+      <w:pPr>
+        <w:pStyle w:val="PargrafodaLista"/>
+        <w:numPr>
+          <w:ilvl w:val="1"/>
+          <w:numId w:val="2"/>
+        </w:numPr>
+        <w:rPr>
+          <w:lang w:val="en-US"/>
+        </w:rPr>
+      </w:pPr>
+      <w:r>
+        <w:rPr>
+          <w:lang w:val="en-US"/>
+        </w:rPr>
+        <w:t xml:space="preserve">you can also create </w:t>
+      </w:r>
+      <w:proofErr w:type="gramStart"/>
+      <w:r>
+        <w:rPr>
+          <w:lang w:val="en-US"/>
+        </w:rPr>
+        <w:t xml:space="preserve">the </w:t>
+      </w:r>
+      <w:r>
+        <w:rPr>
+          <w:i/>
+          <w:iCs/>
+          <w:lang w:val="en-US"/>
+        </w:rPr>
+        <w:t>.</w:t>
+      </w:r>
+      <w:proofErr w:type="spellStart"/>
+      <w:r>
+        <w:rPr>
+          <w:i/>
+          <w:iCs/>
+          <w:lang w:val="en-US"/>
+        </w:rPr>
+        <w:t>gitignore</w:t>
+      </w:r>
+      <w:proofErr w:type="spellEnd"/>
+      <w:proofErr w:type="gramEnd"/>
+      <w:r>
+        <w:rPr>
+          <w:lang w:val="en-US"/>
+        </w:rPr>
+        <w:t xml:space="preserve"> file and list, inside it, the files you don’t want to be staged and committed.</w:t>
+      </w:r>
+    </w:p>
+    <w:p>
+      <w:pPr>
+        <w:pStyle w:val="PargrafodaLista"/>
+        <w:numPr>
+          <w:ilvl w:val="1"/>
+          <w:numId w:val="2"/>
+        </w:numPr>
         <w:rPr>
           <w:lang w:val="en-US"/>
         </w:rPr>
@@ -51,6 +883,216 @@
     </w:sectPr>
   </w:body>
 </w:document>
+</file>
+
+<file path=word/numbering.xml><?xml version="1.0" encoding="utf-8"?>
+<w:numbering xmlns:wpc="http://schemas.microsoft.com/office/word/2010/wordprocessingCanvas" xmlns:cx="http://schemas.microsoft.com/office/drawing/2014/chartex" xmlns:cx1="http://schemas.microsoft.com/office/drawing/2015/9/8/chartex" xmlns:cx2="http://schemas.microsoft.com/office/drawing/2015/10/21/chartex" xmlns:cx3="http://schemas.microsoft.com/office/drawing/2016/5/9/chartex" xmlns:cx4="http://schemas.microsoft.com/office/drawing/2016/5/10/chartex" xmlns:cx5="http://schemas.microsoft.com/office/drawing/2016/5/11/chartex" xmlns:cx6="http://schemas.microsoft.com/office/drawing/2016/5/12/chartex" xmlns:cx7="http://schemas.microsoft.com/office/drawing/2016/5/13/chartex" xmlns:cx8="http://schemas.microsoft.com/office/drawing/2016/5/14/chartex" xmlns:mc="http://schemas.openxmlformats.org/markup-compatibility/2006" xmlns:aink="http://schemas.microsoft.com/office/drawing/2016/ink" xmlns:am3d="http://schemas.microsoft.com/office/drawing/2017/model3d" xmlns:o="urn:schemas-microsoft-com:office:office" xmlns:r="http://schemas.openxmlformats.org/officeDocument/2006/relationships" xmlns:m="http://schemas.openxmlformats.org/officeDocument/2006/math" xmlns:v="urn:schemas-microsoft-com:vml" xmlns:wp14="http://schemas.microsoft.com/office/word/2010/wordprocessingDrawing" xmlns:wp="http://schemas.openxmlformats.org/drawingml/2006/wordprocessingDrawing" xmlns:w10="urn:schemas-microsoft-com:office:word" xmlns:w="http://schemas.openxmlformats.org/wordprocessingml/2006/main" xmlns:w14="http://schemas.microsoft.com/office/word/2010/wordml" xmlns:w15="http://schemas.microsoft.com/office/word/2012/wordml" xmlns:w16cex="http://schemas.microsoft.com/office/word/2018/wordml/cex" xmlns:w16cid="http://schemas.microsoft.com/office/word/2016/wordml/cid" xmlns:w16="http://schemas.microsoft.com/office/word/2018/wordml" xmlns:w16se="http://schemas.microsoft.com/office/word/2015/wordml/symex" xmlns:wpg="http://schemas.microsoft.com/office/word/2010/wordprocessingGroup" xmlns:wpi="http://schemas.microsoft.com/office/word/2010/wordprocessingInk" xmlns:wne="http://schemas.microsoft.com/office/word/2006/wordml" xmlns:wps="http://schemas.microsoft.com/office/word/2010/wordprocessingShape" mc:Ignorable="w14 w15 w16se w16cid w16 w16cex wp14">
+  <w:abstractNum w:abstractNumId="0" w15:restartNumberingAfterBreak="0">
+    <w:nsid w:val="110E68EA"/>
+    <w:multiLevelType w:val="hybridMultilevel"/>
+    <w:tmpl w:val="3AD46614"/>
+    <w:lvl w:ilvl="0" w:tplc="04160001">
+      <w:start w:val="1"/>
+      <w:numFmt w:val="bullet"/>
+      <w:lvlText w:val=""/>
+      <w:lvlJc w:val="left"/>
+      <w:pPr>
+        <w:ind w:left="720" w:hanging="360"/>
+      </w:pPr>
+      <w:rPr>
+        <w:rFonts w:ascii="Symbol" w:hAnsi="Symbol" w:hint="default"/>
+      </w:rPr>
+    </w:lvl>
+    <w:lvl w:ilvl="1" w:tplc="3F82CF20">
+      <w:start w:val="1"/>
+      <w:numFmt w:val="bullet"/>
+      <w:lvlText w:val="o"/>
+      <w:lvlJc w:val="left"/>
+      <w:pPr>
+        <w:ind w:left="1134" w:hanging="283"/>
+      </w:pPr>
+      <w:rPr>
+        <w:rFonts w:ascii="Courier New" w:hAnsi="Courier New" w:hint="default"/>
+      </w:rPr>
+    </w:lvl>
+    <w:lvl w:ilvl="2" w:tplc="04160005">
+      <w:start w:val="1"/>
+      <w:numFmt w:val="bullet"/>
+      <w:lvlText w:val=""/>
+      <w:lvlJc w:val="left"/>
+      <w:pPr>
+        <w:ind w:left="2160" w:hanging="360"/>
+      </w:pPr>
+      <w:rPr>
+        <w:rFonts w:ascii="Wingdings" w:hAnsi="Wingdings" w:hint="default"/>
+      </w:rPr>
+    </w:lvl>
+    <w:lvl w:ilvl="3" w:tplc="04160001" w:tentative="1">
+      <w:start w:val="1"/>
+      <w:numFmt w:val="bullet"/>
+      <w:lvlText w:val=""/>
+      <w:lvlJc w:val="left"/>
+      <w:pPr>
+        <w:ind w:left="2880" w:hanging="360"/>
+      </w:pPr>
+      <w:rPr>
+        <w:rFonts w:ascii="Symbol" w:hAnsi="Symbol" w:hint="default"/>
+      </w:rPr>
+    </w:lvl>
+    <w:lvl w:ilvl="4" w:tplc="04160003" w:tentative="1">
+      <w:start w:val="1"/>
+      <w:numFmt w:val="bullet"/>
+      <w:lvlText w:val="o"/>
+      <w:lvlJc w:val="left"/>
+      <w:pPr>
+        <w:ind w:left="3600" w:hanging="360"/>
+      </w:pPr>
+      <w:rPr>
+        <w:rFonts w:ascii="Courier New" w:hAnsi="Courier New" w:cs="Courier New" w:hint="default"/>
+      </w:rPr>
+    </w:lvl>
+    <w:lvl w:ilvl="5" w:tplc="04160005" w:tentative="1">
+      <w:start w:val="1"/>
+      <w:numFmt w:val="bullet"/>
+      <w:lvlText w:val=""/>
+      <w:lvlJc w:val="left"/>
+      <w:pPr>
+        <w:ind w:left="4320" w:hanging="360"/>
+      </w:pPr>
+      <w:rPr>
+        <w:rFonts w:ascii="Wingdings" w:hAnsi="Wingdings" w:hint="default"/>
+      </w:rPr>
+    </w:lvl>
+    <w:lvl w:ilvl="6" w:tplc="04160001" w:tentative="1">
+      <w:start w:val="1"/>
+      <w:numFmt w:val="bullet"/>
+      <w:lvlText w:val=""/>
+      <w:lvlJc w:val="left"/>
+      <w:pPr>
+        <w:ind w:left="5040" w:hanging="360"/>
+      </w:pPr>
+      <w:rPr>
+        <w:rFonts w:ascii="Symbol" w:hAnsi="Symbol" w:hint="default"/>
+      </w:rPr>
+    </w:lvl>
+    <w:lvl w:ilvl="7" w:tplc="04160003" w:tentative="1">
+      <w:start w:val="1"/>
+      <w:numFmt w:val="bullet"/>
+      <w:lvlText w:val="o"/>
+      <w:lvlJc w:val="left"/>
+      <w:pPr>
+        <w:ind w:left="5760" w:hanging="360"/>
+      </w:pPr>
+      <w:rPr>
+        <w:rFonts w:ascii="Courier New" w:hAnsi="Courier New" w:cs="Courier New" w:hint="default"/>
+      </w:rPr>
+    </w:lvl>
+    <w:lvl w:ilvl="8" w:tplc="04160005" w:tentative="1">
+      <w:start w:val="1"/>
+      <w:numFmt w:val="bullet"/>
+      <w:lvlText w:val=""/>
+      <w:lvlJc w:val="left"/>
+      <w:pPr>
+        <w:ind w:left="6480" w:hanging="360"/>
+      </w:pPr>
+      <w:rPr>
+        <w:rFonts w:ascii="Wingdings" w:hAnsi="Wingdings" w:hint="default"/>
+      </w:rPr>
+    </w:lvl>
+  </w:abstractNum>
+  <w:abstractNum w:abstractNumId="1" w15:restartNumberingAfterBreak="0">
+    <w:nsid w:val="224C75F1"/>
+    <w:multiLevelType w:val="hybridMultilevel"/>
+    <w:tmpl w:val="DE1429D4"/>
+    <w:lvl w:ilvl="0" w:tplc="0416000F">
+      <w:start w:val="1"/>
+      <w:numFmt w:val="decimal"/>
+      <w:lvlText w:val="%1."/>
+      <w:lvlJc w:val="left"/>
+      <w:pPr>
+        <w:ind w:left="720" w:hanging="360"/>
+      </w:pPr>
+    </w:lvl>
+    <w:lvl w:ilvl="1" w:tplc="04160019">
+      <w:start w:val="1"/>
+      <w:numFmt w:val="lowerLetter"/>
+      <w:lvlText w:val="%2."/>
+      <w:lvlJc w:val="left"/>
+      <w:pPr>
+        <w:ind w:left="1440" w:hanging="360"/>
+      </w:pPr>
+    </w:lvl>
+    <w:lvl w:ilvl="2" w:tplc="0416001B" w:tentative="1">
+      <w:start w:val="1"/>
+      <w:numFmt w:val="lowerRoman"/>
+      <w:lvlText w:val="%3."/>
+      <w:lvlJc w:val="right"/>
+      <w:pPr>
+        <w:ind w:left="2160" w:hanging="180"/>
+      </w:pPr>
+    </w:lvl>
+    <w:lvl w:ilvl="3" w:tplc="0416000F" w:tentative="1">
+      <w:start w:val="1"/>
+      <w:numFmt w:val="decimal"/>
+      <w:lvlText w:val="%4."/>
+      <w:lvlJc w:val="left"/>
+      <w:pPr>
+        <w:ind w:left="2880" w:hanging="360"/>
+      </w:pPr>
+    </w:lvl>
+    <w:lvl w:ilvl="4" w:tplc="04160019" w:tentative="1">
+      <w:start w:val="1"/>
+      <w:numFmt w:val="lowerLetter"/>
+      <w:lvlText w:val="%5."/>
+      <w:lvlJc w:val="left"/>
+      <w:pPr>
+        <w:ind w:left="3600" w:hanging="360"/>
+      </w:pPr>
+    </w:lvl>
+    <w:lvl w:ilvl="5" w:tplc="0416001B" w:tentative="1">
+      <w:start w:val="1"/>
+      <w:numFmt w:val="lowerRoman"/>
+      <w:lvlText w:val="%6."/>
+      <w:lvlJc w:val="right"/>
+      <w:pPr>
+        <w:ind w:left="4320" w:hanging="180"/>
+      </w:pPr>
+    </w:lvl>
+    <w:lvl w:ilvl="6" w:tplc="0416000F" w:tentative="1">
+      <w:start w:val="1"/>
+      <w:numFmt w:val="decimal"/>
+      <w:lvlText w:val="%7."/>
+      <w:lvlJc w:val="left"/>
+      <w:pPr>
+        <w:ind w:left="5040" w:hanging="360"/>
+      </w:pPr>
+    </w:lvl>
+    <w:lvl w:ilvl="7" w:tplc="04160019" w:tentative="1">
+      <w:start w:val="1"/>
+      <w:numFmt w:val="lowerLetter"/>
+      <w:lvlText w:val="%8."/>
+      <w:lvlJc w:val="left"/>
+      <w:pPr>
+        <w:ind w:left="5760" w:hanging="360"/>
+      </w:pPr>
+    </w:lvl>
+    <w:lvl w:ilvl="8" w:tplc="0416001B" w:tentative="1">
+      <w:start w:val="1"/>
+      <w:numFmt w:val="lowerRoman"/>
+      <w:lvlText w:val="%9."/>
+      <w:lvlJc w:val="right"/>
+      <w:pPr>
+        <w:ind w:left="6480" w:hanging="180"/>
+      </w:pPr>
+    </w:lvl>
+  </w:abstractNum>
+  <w:num w:numId="1">
+    <w:abstractNumId w:val="1"/>
+  </w:num>
+  <w:num w:numId="2">
+    <w:abstractNumId w:val="0"/>
+  </w:num>
+</w:numbering>
 </file>
 
 <file path=word/styles.xml><?xml version="1.0" encoding="utf-8"?>
@@ -513,6 +1555,52 @@
       <w:szCs w:val="32"/>
     </w:rPr>
   </w:style>
+  <w:style w:type="paragraph" w:styleId="CitaoIntensa">
+    <w:name w:val="Intense Quote"/>
+    <w:basedOn w:val="Normal"/>
+    <w:next w:val="Normal"/>
+    <w:link w:val="CitaoIntensaChar"/>
+    <w:uiPriority w:val="30"/>
+    <w:qFormat/>
+    <w:rsid w:val="007F78E1"/>
+    <w:pPr>
+      <w:pBdr>
+        <w:top w:val="single" w:sz="4" w:space="10" w:color="4472C4" w:themeColor="accent1"/>
+        <w:bottom w:val="single" w:sz="4" w:space="10" w:color="4472C4" w:themeColor="accent1"/>
+      </w:pBdr>
+      <w:spacing w:before="360" w:after="360"/>
+      <w:ind w:left="864" w:right="864"/>
+      <w:jc w:val="center"/>
+    </w:pPr>
+    <w:rPr>
+      <w:i/>
+      <w:iCs/>
+      <w:color w:val="4472C4" w:themeColor="accent1"/>
+    </w:rPr>
+  </w:style>
+  <w:style w:type="character" w:customStyle="1" w:styleId="CitaoIntensaChar">
+    <w:name w:val="Citação Intensa Char"/>
+    <w:basedOn w:val="Fontepargpadro"/>
+    <w:link w:val="CitaoIntensa"/>
+    <w:uiPriority w:val="30"/>
+    <w:rsid w:val="007F78E1"/>
+    <w:rPr>
+      <w:i/>
+      <w:iCs/>
+      <w:color w:val="4472C4" w:themeColor="accent1"/>
+    </w:rPr>
+  </w:style>
+  <w:style w:type="paragraph" w:styleId="PargrafodaLista">
+    <w:name w:val="List Paragraph"/>
+    <w:basedOn w:val="Normal"/>
+    <w:uiPriority w:val="34"/>
+    <w:qFormat/>
+    <w:rsid w:val="00FA3524"/>
+    <w:pPr>
+      <w:ind w:left="720"/>
+      <w:contextualSpacing/>
+    </w:pPr>
+  </w:style>
 </w:styles>
 </file>
 

</xml_diff>

<commit_message>
end of git section on cbt nuggets
</commit_message>
<xml_diff>
--- a/Cisco DevNet Associate.docx
+++ b/Cisco DevNet Associate.docx
@@ -165,18 +165,8 @@
           <w:iCs/>
           <w:lang w:val="en-US"/>
         </w:rPr>
-        <w:t xml:space="preserve">git </w:t>
-      </w:r>
-      <w:proofErr w:type="gramStart"/>
-      <w:r>
-        <w:rPr>
-          <w:i/>
-          <w:iCs/>
-          <w:lang w:val="en-US"/>
-        </w:rPr>
-        <w:t>add .</w:t>
-      </w:r>
-      <w:proofErr w:type="gramEnd"/>
+        <w:t>git add .</w:t>
+      </w:r>
     </w:p>
     <w:p>
       <w:pPr>
@@ -420,9 +410,35 @@
       </w:pPr>
       <w:r>
         <w:rPr>
-          <w:lang w:val="en-US"/>
-        </w:rPr>
-        <w:t>Git checkout is a tool to observe the code AS IT WAS back in time. And maybe even play with it a little.</w:t>
+          <w:i/>
+          <w:iCs/>
+          <w:lang w:val="en-US"/>
+        </w:rPr>
+        <w:t>Git checkout</w:t>
+      </w:r>
+      <w:r>
+        <w:rPr>
+          <w:lang w:val="en-US"/>
+        </w:rPr>
+        <w:t xml:space="preserve"> is a tool to observe the code AS IT WAS back in time. And maybe even play with it a little.</w:t>
+      </w:r>
+    </w:p>
+    <w:p>
+      <w:pPr>
+        <w:pStyle w:val="PargrafodaLista"/>
+        <w:numPr>
+          <w:ilvl w:val="1"/>
+          <w:numId w:val="2"/>
+        </w:numPr>
+        <w:rPr>
+          <w:lang w:val="en-US"/>
+        </w:rPr>
+      </w:pPr>
+      <w:r>
+        <w:rPr>
+          <w:lang w:val="en-US"/>
+        </w:rPr>
+        <w:t>It can also be used to check on some branch.</w:t>
       </w:r>
     </w:p>
     <w:p>
@@ -637,7 +653,6 @@
         <w:rPr>
           <w:lang w:val="en-US"/>
         </w:rPr>
-        <w:lastRenderedPageBreak/>
         <w:t>GIT REVERT</w:t>
       </w:r>
     </w:p>
@@ -742,14 +757,7 @@
         <w:rPr>
           <w:lang w:val="en-US"/>
         </w:rPr>
-        <w:t xml:space="preserve">GIT RM </w:t>
-      </w:r>
-      <w:proofErr w:type="gramStart"/>
-      <w:r>
-        <w:rPr>
-          <w:lang w:val="en-US"/>
-        </w:rPr>
-        <w:t>and .</w:t>
+        <w:t>GIT RM and .</w:t>
       </w:r>
       <w:proofErr w:type="spellStart"/>
       <w:r>
@@ -759,7 +767,6 @@
         <w:t>gitignore</w:t>
       </w:r>
       <w:proofErr w:type="spellEnd"/>
-      <w:proofErr w:type="gramEnd"/>
     </w:p>
     <w:p>
       <w:pPr>
@@ -776,21 +783,7 @@
         <w:rPr>
           <w:lang w:val="en-US"/>
         </w:rPr>
-        <w:t xml:space="preserve">If you have committed files you </w:t>
-      </w:r>
-      <w:proofErr w:type="gramStart"/>
-      <w:r>
-        <w:rPr>
-          <w:lang w:val="en-US"/>
-        </w:rPr>
-        <w:t>don’t</w:t>
-      </w:r>
-      <w:proofErr w:type="gramEnd"/>
-      <w:r>
-        <w:rPr>
-          <w:lang w:val="en-US"/>
-        </w:rPr>
-        <w:t xml:space="preserve"> want, you can remove then from the repository with:</w:t>
+        <w:t>If you have committed files you don’t want, you can remove then from the repository with:</w:t>
       </w:r>
     </w:p>
     <w:p>
@@ -828,14 +821,7 @@
         <w:rPr>
           <w:lang w:val="en-US"/>
         </w:rPr>
-        <w:t xml:space="preserve">you can also create </w:t>
-      </w:r>
-      <w:proofErr w:type="gramStart"/>
-      <w:r>
-        <w:rPr>
-          <w:lang w:val="en-US"/>
-        </w:rPr>
-        <w:t xml:space="preserve">the </w:t>
+        <w:t xml:space="preserve">you can also create the </w:t>
       </w:r>
       <w:r>
         <w:rPr>
@@ -855,7 +841,6 @@
         <w:t>gitignore</w:t>
       </w:r>
       <w:proofErr w:type="spellEnd"/>
-      <w:proofErr w:type="gramEnd"/>
       <w:r>
         <w:rPr>
           <w:lang w:val="en-US"/>
@@ -867,9 +852,526 @@
       <w:pPr>
         <w:pStyle w:val="PargrafodaLista"/>
         <w:numPr>
+          <w:ilvl w:val="0"/>
+          <w:numId w:val="2"/>
+        </w:numPr>
+        <w:rPr>
+          <w:lang w:val="en-US"/>
+        </w:rPr>
+      </w:pPr>
+      <w:r>
+        <w:rPr>
+          <w:lang w:val="en-US"/>
+        </w:rPr>
+        <w:t>GIT BRANCHES</w:t>
+      </w:r>
+    </w:p>
+    <w:p>
+      <w:pPr>
+        <w:pStyle w:val="PargrafodaLista"/>
+        <w:numPr>
           <w:ilvl w:val="1"/>
           <w:numId w:val="2"/>
         </w:numPr>
+        <w:rPr>
+          <w:lang w:val="en-US"/>
+        </w:rPr>
+      </w:pPr>
+      <w:r>
+        <w:rPr>
+          <w:lang w:val="en-US"/>
+        </w:rPr>
+        <w:t>Branches are parallel working environments.</w:t>
+      </w:r>
+    </w:p>
+    <w:p>
+      <w:pPr>
+        <w:pStyle w:val="PargrafodaLista"/>
+        <w:numPr>
+          <w:ilvl w:val="1"/>
+          <w:numId w:val="2"/>
+        </w:numPr>
+        <w:rPr>
+          <w:lang w:val="en-US"/>
+        </w:rPr>
+      </w:pPr>
+      <w:r>
+        <w:rPr>
+          <w:lang w:val="en-US"/>
+        </w:rPr>
+        <w:t>The HEAD can only point to the tail of one branch, being that the master or any other branch.</w:t>
+      </w:r>
+    </w:p>
+    <w:p>
+      <w:pPr>
+        <w:pStyle w:val="PargrafodaLista"/>
+        <w:numPr>
+          <w:ilvl w:val="1"/>
+          <w:numId w:val="2"/>
+        </w:numPr>
+        <w:rPr>
+          <w:lang w:val="en-US"/>
+        </w:rPr>
+      </w:pPr>
+      <w:r>
+        <w:rPr>
+          <w:lang w:val="en-US"/>
+        </w:rPr>
+        <w:t xml:space="preserve">You can create a branch with </w:t>
+      </w:r>
+      <w:r>
+        <w:rPr>
+          <w:i/>
+          <w:iCs/>
+          <w:lang w:val="en-US"/>
+        </w:rPr>
+        <w:t>git branch &lt;</w:t>
+      </w:r>
+      <w:proofErr w:type="spellStart"/>
+      <w:r>
+        <w:rPr>
+          <w:i/>
+          <w:iCs/>
+          <w:lang w:val="en-US"/>
+        </w:rPr>
+        <w:t>featureA</w:t>
+      </w:r>
+      <w:proofErr w:type="spellEnd"/>
+      <w:r>
+        <w:rPr>
+          <w:i/>
+          <w:iCs/>
+          <w:lang w:val="en-US"/>
+        </w:rPr>
+        <w:t>&gt;.</w:t>
+      </w:r>
+    </w:p>
+    <w:p>
+      <w:pPr>
+        <w:pStyle w:val="PargrafodaLista"/>
+        <w:numPr>
+          <w:ilvl w:val="1"/>
+          <w:numId w:val="2"/>
+        </w:numPr>
+        <w:rPr>
+          <w:lang w:val="en-US"/>
+        </w:rPr>
+      </w:pPr>
+      <w:r>
+        <w:rPr>
+          <w:lang w:val="en-US"/>
+        </w:rPr>
+        <w:t xml:space="preserve">That will not point the HEAD to the branch. If you want, you can do it by </w:t>
+      </w:r>
+      <w:r>
+        <w:rPr>
+          <w:i/>
+          <w:iCs/>
+          <w:lang w:val="en-US"/>
+        </w:rPr>
+        <w:t xml:space="preserve">git checkout </w:t>
+      </w:r>
+      <w:proofErr w:type="spellStart"/>
+      <w:r>
+        <w:rPr>
+          <w:i/>
+          <w:iCs/>
+          <w:lang w:val="en-US"/>
+        </w:rPr>
+        <w:t>featureA</w:t>
+      </w:r>
+      <w:proofErr w:type="spellEnd"/>
+    </w:p>
+    <w:p>
+      <w:pPr>
+        <w:pStyle w:val="PargrafodaLista"/>
+        <w:numPr>
+          <w:ilvl w:val="0"/>
+          <w:numId w:val="2"/>
+        </w:numPr>
+        <w:rPr>
+          <w:lang w:val="en-US"/>
+        </w:rPr>
+      </w:pPr>
+      <w:r>
+        <w:rPr>
+          <w:lang w:val="en-US"/>
+        </w:rPr>
+        <w:t>GIT MERGE</w:t>
+      </w:r>
+    </w:p>
+    <w:p>
+      <w:pPr>
+        <w:pStyle w:val="PargrafodaLista"/>
+        <w:numPr>
+          <w:ilvl w:val="1"/>
+          <w:numId w:val="2"/>
+        </w:numPr>
+        <w:rPr>
+          <w:lang w:val="en-US"/>
+        </w:rPr>
+      </w:pPr>
+      <w:r>
+        <w:rPr>
+          <w:lang w:val="en-US"/>
+        </w:rPr>
+        <w:t>After work is done on branches, merges will consolidate the changes back to a single timeline (branch)</w:t>
+      </w:r>
+    </w:p>
+    <w:p>
+      <w:pPr>
+        <w:pStyle w:val="PargrafodaLista"/>
+        <w:numPr>
+          <w:ilvl w:val="1"/>
+          <w:numId w:val="2"/>
+        </w:numPr>
+        <w:rPr>
+          <w:lang w:val="en-US"/>
+        </w:rPr>
+      </w:pPr>
+      <w:r>
+        <w:rPr>
+          <w:u w:val="single"/>
+          <w:lang w:val="en-US"/>
+        </w:rPr>
+        <w:t>Target Branch</w:t>
+      </w:r>
+      <w:r>
+        <w:rPr>
+          <w:lang w:val="en-US"/>
+        </w:rPr>
+        <w:t xml:space="preserve">: The branch where changes are being pulled FROM. Usually, branch </w:t>
+      </w:r>
+      <w:r>
+        <w:rPr>
+          <w:i/>
+          <w:iCs/>
+          <w:lang w:val="en-US"/>
+        </w:rPr>
+        <w:t>feature</w:t>
+      </w:r>
+      <w:r>
+        <w:rPr>
+          <w:lang w:val="en-US"/>
+        </w:rPr>
+        <w:t>.</w:t>
+      </w:r>
+    </w:p>
+    <w:p>
+      <w:pPr>
+        <w:pStyle w:val="PargrafodaLista"/>
+        <w:numPr>
+          <w:ilvl w:val="1"/>
+          <w:numId w:val="2"/>
+        </w:numPr>
+        <w:rPr>
+          <w:lang w:val="en-US"/>
+        </w:rPr>
+      </w:pPr>
+      <w:r>
+        <w:rPr>
+          <w:u w:val="single"/>
+          <w:lang w:val="en-US"/>
+        </w:rPr>
+        <w:t>Receiving Branch</w:t>
+      </w:r>
+      <w:r>
+        <w:rPr>
+          <w:lang w:val="en-US"/>
+        </w:rPr>
+        <w:t xml:space="preserve">: The branch where changes will be pulled INTO. Usually, branch </w:t>
+      </w:r>
+      <w:r>
+        <w:rPr>
+          <w:i/>
+          <w:iCs/>
+          <w:lang w:val="en-US"/>
+        </w:rPr>
+        <w:t>master</w:t>
+      </w:r>
+      <w:r>
+        <w:rPr>
+          <w:i/>
+          <w:iCs/>
+          <w:lang w:val="en-US"/>
+        </w:rPr>
+        <w:t>.</w:t>
+      </w:r>
+    </w:p>
+    <w:p>
+      <w:pPr>
+        <w:pStyle w:val="PargrafodaLista"/>
+        <w:numPr>
+          <w:ilvl w:val="1"/>
+          <w:numId w:val="2"/>
+        </w:numPr>
+        <w:rPr>
+          <w:lang w:val="en-US"/>
+        </w:rPr>
+      </w:pPr>
+      <w:r>
+        <w:rPr>
+          <w:lang w:val="en-US"/>
+        </w:rPr>
+        <w:t>There are two types of merges</w:t>
+      </w:r>
+    </w:p>
+    <w:p>
+      <w:pPr>
+        <w:pStyle w:val="PargrafodaLista"/>
+        <w:numPr>
+          <w:ilvl w:val="2"/>
+          <w:numId w:val="2"/>
+        </w:numPr>
+        <w:rPr>
+          <w:lang w:val="en-US"/>
+        </w:rPr>
+      </w:pPr>
+      <w:r>
+        <w:rPr>
+          <w:lang w:val="en-US"/>
+        </w:rPr>
+        <w:t xml:space="preserve">Fast-Forward is when no changes where made to the master. So </w:t>
+      </w:r>
+      <w:proofErr w:type="spellStart"/>
+      <w:r>
+        <w:rPr>
+          <w:i/>
+          <w:iCs/>
+          <w:lang w:val="en-US"/>
+        </w:rPr>
+        <w:t>featureX</w:t>
+      </w:r>
+      <w:proofErr w:type="spellEnd"/>
+      <w:r>
+        <w:rPr>
+          <w:i/>
+          <w:iCs/>
+          <w:lang w:val="en-US"/>
+        </w:rPr>
+        <w:t xml:space="preserve"> </w:t>
+      </w:r>
+      <w:r>
+        <w:rPr>
+          <w:lang w:val="en-US"/>
+        </w:rPr>
+        <w:t>can merge seamlessly</w:t>
+      </w:r>
+    </w:p>
+    <w:p>
+      <w:pPr>
+        <w:pStyle w:val="PargrafodaLista"/>
+        <w:ind w:left="2160"/>
+        <w:rPr>
+          <w:lang w:val="en-US"/>
+        </w:rPr>
+      </w:pPr>
+      <w:r>
+        <w:rPr>
+          <w:lang w:val="en-US"/>
+        </w:rPr>
+        <w:drawing>
+          <wp:inline distT="0" distB="0" distL="0" distR="0" wp14:anchorId="5061F43F" wp14:editId="47D7945C">
+            <wp:extent cx="1816100" cy="762762"/>
+            <wp:effectExtent l="0" t="0" r="0" b="0"/>
+            <wp:docPr id="4" name="Imagem 4"/>
+            <wp:cNvGraphicFramePr>
+              <a:graphicFrameLocks xmlns:a="http://schemas.openxmlformats.org/drawingml/2006/main" noChangeAspect="1"/>
+            </wp:cNvGraphicFramePr>
+            <a:graphic xmlns:a="http://schemas.openxmlformats.org/drawingml/2006/main">
+              <a:graphicData uri="http://schemas.openxmlformats.org/drawingml/2006/picture">
+                <pic:pic xmlns:pic="http://schemas.openxmlformats.org/drawingml/2006/picture">
+                  <pic:nvPicPr>
+                    <pic:cNvPr id="1" name=""/>
+                    <pic:cNvPicPr/>
+                  </pic:nvPicPr>
+                  <pic:blipFill>
+                    <a:blip r:embed="rId8"/>
+                    <a:stretch>
+                      <a:fillRect/>
+                    </a:stretch>
+                  </pic:blipFill>
+                  <pic:spPr>
+                    <a:xfrm>
+                      <a:off x="0" y="0"/>
+                      <a:ext cx="1847260" cy="775849"/>
+                    </a:xfrm>
+                    <a:prstGeom prst="rect">
+                      <a:avLst/>
+                    </a:prstGeom>
+                  </pic:spPr>
+                </pic:pic>
+              </a:graphicData>
+            </a:graphic>
+          </wp:inline>
+        </w:drawing>
+      </w:r>
+    </w:p>
+    <w:p>
+      <w:pPr>
+        <w:pStyle w:val="PargrafodaLista"/>
+        <w:numPr>
+          <w:ilvl w:val="2"/>
+          <w:numId w:val="2"/>
+        </w:numPr>
+        <w:rPr>
+          <w:lang w:val="en-US"/>
+        </w:rPr>
+      </w:pPr>
+      <w:r>
+        <w:rPr>
+          <w:lang w:val="en-US"/>
+        </w:rPr>
+        <w:t>3-way merge is when changes were made both in the receiving and target branches.</w:t>
+      </w:r>
+    </w:p>
+    <w:p>
+      <w:pPr>
+        <w:pStyle w:val="PargrafodaLista"/>
+        <w:ind w:left="2160"/>
+        <w:rPr>
+          <w:lang w:val="en-US"/>
+        </w:rPr>
+      </w:pPr>
+      <w:r>
+        <w:rPr>
+          <w:lang w:val="en-US"/>
+        </w:rPr>
+        <w:drawing>
+          <wp:inline distT="0" distB="0" distL="0" distR="0" wp14:anchorId="24FA6B15" wp14:editId="06CA2E8F">
+            <wp:extent cx="2095500" cy="1134842"/>
+            <wp:effectExtent l="0" t="0" r="0" b="8255"/>
+            <wp:docPr id="6" name="Imagem 6"/>
+            <wp:cNvGraphicFramePr>
+              <a:graphicFrameLocks xmlns:a="http://schemas.openxmlformats.org/drawingml/2006/main" noChangeAspect="1"/>
+            </wp:cNvGraphicFramePr>
+            <a:graphic xmlns:a="http://schemas.openxmlformats.org/drawingml/2006/main">
+              <a:graphicData uri="http://schemas.openxmlformats.org/drawingml/2006/picture">
+                <pic:pic xmlns:pic="http://schemas.openxmlformats.org/drawingml/2006/picture">
+                  <pic:nvPicPr>
+                    <pic:cNvPr id="1" name=""/>
+                    <pic:cNvPicPr/>
+                  </pic:nvPicPr>
+                  <pic:blipFill>
+                    <a:blip r:embed="rId9"/>
+                    <a:stretch>
+                      <a:fillRect/>
+                    </a:stretch>
+                  </pic:blipFill>
+                  <pic:spPr>
+                    <a:xfrm>
+                      <a:off x="0" y="0"/>
+                      <a:ext cx="2140116" cy="1159004"/>
+                    </a:xfrm>
+                    <a:prstGeom prst="rect">
+                      <a:avLst/>
+                    </a:prstGeom>
+                  </pic:spPr>
+                </pic:pic>
+              </a:graphicData>
+            </a:graphic>
+          </wp:inline>
+        </w:drawing>
+      </w:r>
+    </w:p>
+    <w:p>
+      <w:pPr>
+        <w:pStyle w:val="PargrafodaLista"/>
+        <w:numPr>
+          <w:ilvl w:val="1"/>
+          <w:numId w:val="2"/>
+        </w:numPr>
+        <w:rPr>
+          <w:lang w:val="en-US"/>
+        </w:rPr>
+      </w:pPr>
+      <w:r>
+        <w:rPr>
+          <w:lang w:val="en-US"/>
+        </w:rPr>
+        <w:t xml:space="preserve">To merge, just checkout the receiving branch and use </w:t>
+      </w:r>
+      <w:r>
+        <w:rPr>
+          <w:i/>
+          <w:iCs/>
+          <w:lang w:val="en-US"/>
+        </w:rPr>
+        <w:t>git merge feature</w:t>
+      </w:r>
+    </w:p>
+    <w:p>
+      <w:pPr>
+        <w:pStyle w:val="PargrafodaLista"/>
+        <w:numPr>
+          <w:ilvl w:val="1"/>
+          <w:numId w:val="2"/>
+        </w:numPr>
+        <w:rPr>
+          <w:lang w:val="en-US"/>
+        </w:rPr>
+      </w:pPr>
+      <w:r>
+        <w:rPr>
+          <w:lang w:val="en-US"/>
+        </w:rPr>
+        <w:t>If changes are made to different files, merge will be automatic</w:t>
+      </w:r>
+    </w:p>
+    <w:p>
+      <w:pPr>
+        <w:pStyle w:val="PargrafodaLista"/>
+        <w:numPr>
+          <w:ilvl w:val="1"/>
+          <w:numId w:val="2"/>
+        </w:numPr>
+        <w:rPr>
+          <w:lang w:val="en-US"/>
+        </w:rPr>
+      </w:pPr>
+      <w:r>
+        <w:rPr>
+          <w:lang w:val="en-US"/>
+        </w:rPr>
+        <w:t>If changes are made to the same files but different lines, git will auto-merge using ‘</w:t>
+      </w:r>
+      <w:proofErr w:type="spellStart"/>
+      <w:r>
+        <w:rPr>
+          <w:lang w:val="en-US"/>
+        </w:rPr>
+        <w:t>recusive</w:t>
+      </w:r>
+      <w:proofErr w:type="spellEnd"/>
+      <w:r>
+        <w:rPr>
+          <w:lang w:val="en-US"/>
+        </w:rPr>
+        <w:t xml:space="preserve"> strategy’</w:t>
+      </w:r>
+    </w:p>
+    <w:p>
+      <w:pPr>
+        <w:pStyle w:val="PargrafodaLista"/>
+        <w:numPr>
+          <w:ilvl w:val="1"/>
+          <w:numId w:val="2"/>
+        </w:numPr>
+        <w:rPr>
+          <w:lang w:val="en-US"/>
+        </w:rPr>
+      </w:pPr>
+      <w:r>
+        <w:rPr>
+          <w:lang w:val="en-US"/>
+        </w:rPr>
+        <w:t xml:space="preserve">If changes are made to the same line of files, conflicts will have to be solved manually. </w:t>
+      </w:r>
+    </w:p>
+    <w:p>
+      <w:pPr>
+        <w:pStyle w:val="PargrafodaLista"/>
+        <w:ind w:left="2160"/>
         <w:rPr>
           <w:lang w:val="en-US"/>
         </w:rPr>
@@ -888,6 +1390,119 @@
 <file path=word/numbering.xml><?xml version="1.0" encoding="utf-8"?>
 <w:numbering xmlns:wpc="http://schemas.microsoft.com/office/word/2010/wordprocessingCanvas" xmlns:cx="http://schemas.microsoft.com/office/drawing/2014/chartex" xmlns:cx1="http://schemas.microsoft.com/office/drawing/2015/9/8/chartex" xmlns:cx2="http://schemas.microsoft.com/office/drawing/2015/10/21/chartex" xmlns:cx3="http://schemas.microsoft.com/office/drawing/2016/5/9/chartex" xmlns:cx4="http://schemas.microsoft.com/office/drawing/2016/5/10/chartex" xmlns:cx5="http://schemas.microsoft.com/office/drawing/2016/5/11/chartex" xmlns:cx6="http://schemas.microsoft.com/office/drawing/2016/5/12/chartex" xmlns:cx7="http://schemas.microsoft.com/office/drawing/2016/5/13/chartex" xmlns:cx8="http://schemas.microsoft.com/office/drawing/2016/5/14/chartex" xmlns:mc="http://schemas.openxmlformats.org/markup-compatibility/2006" xmlns:aink="http://schemas.microsoft.com/office/drawing/2016/ink" xmlns:am3d="http://schemas.microsoft.com/office/drawing/2017/model3d" xmlns:o="urn:schemas-microsoft-com:office:office" xmlns:r="http://schemas.openxmlformats.org/officeDocument/2006/relationships" xmlns:m="http://schemas.openxmlformats.org/officeDocument/2006/math" xmlns:v="urn:schemas-microsoft-com:vml" xmlns:wp14="http://schemas.microsoft.com/office/word/2010/wordprocessingDrawing" xmlns:wp="http://schemas.openxmlformats.org/drawingml/2006/wordprocessingDrawing" xmlns:w10="urn:schemas-microsoft-com:office:word" xmlns:w="http://schemas.openxmlformats.org/wordprocessingml/2006/main" xmlns:w14="http://schemas.microsoft.com/office/word/2010/wordml" xmlns:w15="http://schemas.microsoft.com/office/word/2012/wordml" xmlns:w16cex="http://schemas.microsoft.com/office/word/2018/wordml/cex" xmlns:w16cid="http://schemas.microsoft.com/office/word/2016/wordml/cid" xmlns:w16="http://schemas.microsoft.com/office/word/2018/wordml" xmlns:w16se="http://schemas.microsoft.com/office/word/2015/wordml/symex" xmlns:wpg="http://schemas.microsoft.com/office/word/2010/wordprocessingGroup" xmlns:wpi="http://schemas.microsoft.com/office/word/2010/wordprocessingInk" xmlns:wne="http://schemas.microsoft.com/office/word/2006/wordml" xmlns:wps="http://schemas.microsoft.com/office/word/2010/wordprocessingShape" mc:Ignorable="w14 w15 w16se w16cid w16 w16cex wp14">
   <w:abstractNum w:abstractNumId="0" w15:restartNumberingAfterBreak="0">
+    <w:nsid w:val="01734E4F"/>
+    <w:multiLevelType w:val="hybridMultilevel"/>
+    <w:tmpl w:val="CB3EC59C"/>
+    <w:lvl w:ilvl="0" w:tplc="3F82CF20">
+      <w:start w:val="1"/>
+      <w:numFmt w:val="bullet"/>
+      <w:lvlText w:val="o"/>
+      <w:lvlJc w:val="left"/>
+      <w:pPr>
+        <w:ind w:left="8071" w:hanging="283"/>
+      </w:pPr>
+      <w:rPr>
+        <w:rFonts w:ascii="Courier New" w:hAnsi="Courier New" w:hint="default"/>
+      </w:rPr>
+    </w:lvl>
+    <w:lvl w:ilvl="1" w:tplc="04160003" w:tentative="1">
+      <w:start w:val="1"/>
+      <w:numFmt w:val="bullet"/>
+      <w:lvlText w:val="o"/>
+      <w:lvlJc w:val="left"/>
+      <w:pPr>
+        <w:ind w:left="8377" w:hanging="360"/>
+      </w:pPr>
+      <w:rPr>
+        <w:rFonts w:ascii="Courier New" w:hAnsi="Courier New" w:cs="Courier New" w:hint="default"/>
+      </w:rPr>
+    </w:lvl>
+    <w:lvl w:ilvl="2" w:tplc="04160005" w:tentative="1">
+      <w:start w:val="1"/>
+      <w:numFmt w:val="bullet"/>
+      <w:lvlText w:val=""/>
+      <w:lvlJc w:val="left"/>
+      <w:pPr>
+        <w:ind w:left="9097" w:hanging="360"/>
+      </w:pPr>
+      <w:rPr>
+        <w:rFonts w:ascii="Wingdings" w:hAnsi="Wingdings" w:hint="default"/>
+      </w:rPr>
+    </w:lvl>
+    <w:lvl w:ilvl="3" w:tplc="04160001" w:tentative="1">
+      <w:start w:val="1"/>
+      <w:numFmt w:val="bullet"/>
+      <w:lvlText w:val=""/>
+      <w:lvlJc w:val="left"/>
+      <w:pPr>
+        <w:ind w:left="9817" w:hanging="360"/>
+      </w:pPr>
+      <w:rPr>
+        <w:rFonts w:ascii="Symbol" w:hAnsi="Symbol" w:hint="default"/>
+      </w:rPr>
+    </w:lvl>
+    <w:lvl w:ilvl="4" w:tplc="04160003" w:tentative="1">
+      <w:start w:val="1"/>
+      <w:numFmt w:val="bullet"/>
+      <w:lvlText w:val="o"/>
+      <w:lvlJc w:val="left"/>
+      <w:pPr>
+        <w:ind w:left="10537" w:hanging="360"/>
+      </w:pPr>
+      <w:rPr>
+        <w:rFonts w:ascii="Courier New" w:hAnsi="Courier New" w:cs="Courier New" w:hint="default"/>
+      </w:rPr>
+    </w:lvl>
+    <w:lvl w:ilvl="5" w:tplc="04160005" w:tentative="1">
+      <w:start w:val="1"/>
+      <w:numFmt w:val="bullet"/>
+      <w:lvlText w:val=""/>
+      <w:lvlJc w:val="left"/>
+      <w:pPr>
+        <w:ind w:left="11257" w:hanging="360"/>
+      </w:pPr>
+      <w:rPr>
+        <w:rFonts w:ascii="Wingdings" w:hAnsi="Wingdings" w:hint="default"/>
+      </w:rPr>
+    </w:lvl>
+    <w:lvl w:ilvl="6" w:tplc="04160001" w:tentative="1">
+      <w:start w:val="1"/>
+      <w:numFmt w:val="bullet"/>
+      <w:lvlText w:val=""/>
+      <w:lvlJc w:val="left"/>
+      <w:pPr>
+        <w:ind w:left="11977" w:hanging="360"/>
+      </w:pPr>
+      <w:rPr>
+        <w:rFonts w:ascii="Symbol" w:hAnsi="Symbol" w:hint="default"/>
+      </w:rPr>
+    </w:lvl>
+    <w:lvl w:ilvl="7" w:tplc="04160003" w:tentative="1">
+      <w:start w:val="1"/>
+      <w:numFmt w:val="bullet"/>
+      <w:lvlText w:val="o"/>
+      <w:lvlJc w:val="left"/>
+      <w:pPr>
+        <w:ind w:left="12697" w:hanging="360"/>
+      </w:pPr>
+      <w:rPr>
+        <w:rFonts w:ascii="Courier New" w:hAnsi="Courier New" w:cs="Courier New" w:hint="default"/>
+      </w:rPr>
+    </w:lvl>
+    <w:lvl w:ilvl="8" w:tplc="04160005" w:tentative="1">
+      <w:start w:val="1"/>
+      <w:numFmt w:val="bullet"/>
+      <w:lvlText w:val=""/>
+      <w:lvlJc w:val="left"/>
+      <w:pPr>
+        <w:ind w:left="13417" w:hanging="360"/>
+      </w:pPr>
+      <w:rPr>
+        <w:rFonts w:ascii="Wingdings" w:hAnsi="Wingdings" w:hint="default"/>
+      </w:rPr>
+    </w:lvl>
+  </w:abstractNum>
+  <w:abstractNum w:abstractNumId="1" w15:restartNumberingAfterBreak="0">
     <w:nsid w:val="110E68EA"/>
     <w:multiLevelType w:val="hybridMultilevel"/>
     <w:tmpl w:val="3AD46614"/>
@@ -927,7 +1542,7 @@
         <w:rFonts w:ascii="Wingdings" w:hAnsi="Wingdings" w:hint="default"/>
       </w:rPr>
     </w:lvl>
-    <w:lvl w:ilvl="3" w:tplc="04160001" w:tentative="1">
+    <w:lvl w:ilvl="3" w:tplc="04160001">
       <w:start w:val="1"/>
       <w:numFmt w:val="bullet"/>
       <w:lvlText w:val=""/>
@@ -1000,7 +1615,7 @@
       </w:rPr>
     </w:lvl>
   </w:abstractNum>
-  <w:abstractNum w:abstractNumId="1" w15:restartNumberingAfterBreak="0">
+  <w:abstractNum w:abstractNumId="2" w15:restartNumberingAfterBreak="0">
     <w:nsid w:val="224C75F1"/>
     <w:multiLevelType w:val="hybridMultilevel"/>
     <w:tmpl w:val="DE1429D4"/>
@@ -1086,10 +1701,245 @@
       </w:pPr>
     </w:lvl>
   </w:abstractNum>
+  <w:abstractNum w:abstractNumId="3" w15:restartNumberingAfterBreak="0">
+    <w:nsid w:val="4EC81BEB"/>
+    <w:multiLevelType w:val="hybridMultilevel"/>
+    <w:tmpl w:val="53EC00A2"/>
+    <w:lvl w:ilvl="0" w:tplc="3F82CF20">
+      <w:start w:val="1"/>
+      <w:numFmt w:val="bullet"/>
+      <w:lvlText w:val="o"/>
+      <w:lvlJc w:val="left"/>
+      <w:pPr>
+        <w:ind w:left="991" w:hanging="283"/>
+      </w:pPr>
+      <w:rPr>
+        <w:rFonts w:ascii="Courier New" w:hAnsi="Courier New" w:hint="default"/>
+      </w:rPr>
+    </w:lvl>
+    <w:lvl w:ilvl="1" w:tplc="04160003" w:tentative="1">
+      <w:start w:val="1"/>
+      <w:numFmt w:val="bullet"/>
+      <w:lvlText w:val="o"/>
+      <w:lvlJc w:val="left"/>
+      <w:pPr>
+        <w:ind w:left="1297" w:hanging="360"/>
+      </w:pPr>
+      <w:rPr>
+        <w:rFonts w:ascii="Courier New" w:hAnsi="Courier New" w:cs="Courier New" w:hint="default"/>
+      </w:rPr>
+    </w:lvl>
+    <w:lvl w:ilvl="2" w:tplc="04160005" w:tentative="1">
+      <w:start w:val="1"/>
+      <w:numFmt w:val="bullet"/>
+      <w:lvlText w:val=""/>
+      <w:lvlJc w:val="left"/>
+      <w:pPr>
+        <w:ind w:left="2017" w:hanging="360"/>
+      </w:pPr>
+      <w:rPr>
+        <w:rFonts w:ascii="Wingdings" w:hAnsi="Wingdings" w:hint="default"/>
+      </w:rPr>
+    </w:lvl>
+    <w:lvl w:ilvl="3" w:tplc="04160001" w:tentative="1">
+      <w:start w:val="1"/>
+      <w:numFmt w:val="bullet"/>
+      <w:lvlText w:val=""/>
+      <w:lvlJc w:val="left"/>
+      <w:pPr>
+        <w:ind w:left="2737" w:hanging="360"/>
+      </w:pPr>
+      <w:rPr>
+        <w:rFonts w:ascii="Symbol" w:hAnsi="Symbol" w:hint="default"/>
+      </w:rPr>
+    </w:lvl>
+    <w:lvl w:ilvl="4" w:tplc="04160003" w:tentative="1">
+      <w:start w:val="1"/>
+      <w:numFmt w:val="bullet"/>
+      <w:lvlText w:val="o"/>
+      <w:lvlJc w:val="left"/>
+      <w:pPr>
+        <w:ind w:left="3457" w:hanging="360"/>
+      </w:pPr>
+      <w:rPr>
+        <w:rFonts w:ascii="Courier New" w:hAnsi="Courier New" w:cs="Courier New" w:hint="default"/>
+      </w:rPr>
+    </w:lvl>
+    <w:lvl w:ilvl="5" w:tplc="04160005" w:tentative="1">
+      <w:start w:val="1"/>
+      <w:numFmt w:val="bullet"/>
+      <w:lvlText w:val=""/>
+      <w:lvlJc w:val="left"/>
+      <w:pPr>
+        <w:ind w:left="4177" w:hanging="360"/>
+      </w:pPr>
+      <w:rPr>
+        <w:rFonts w:ascii="Wingdings" w:hAnsi="Wingdings" w:hint="default"/>
+      </w:rPr>
+    </w:lvl>
+    <w:lvl w:ilvl="6" w:tplc="04160001" w:tentative="1">
+      <w:start w:val="1"/>
+      <w:numFmt w:val="bullet"/>
+      <w:lvlText w:val=""/>
+      <w:lvlJc w:val="left"/>
+      <w:pPr>
+        <w:ind w:left="4897" w:hanging="360"/>
+      </w:pPr>
+      <w:rPr>
+        <w:rFonts w:ascii="Symbol" w:hAnsi="Symbol" w:hint="default"/>
+      </w:rPr>
+    </w:lvl>
+    <w:lvl w:ilvl="7" w:tplc="04160003" w:tentative="1">
+      <w:start w:val="1"/>
+      <w:numFmt w:val="bullet"/>
+      <w:lvlText w:val="o"/>
+      <w:lvlJc w:val="left"/>
+      <w:pPr>
+        <w:ind w:left="5617" w:hanging="360"/>
+      </w:pPr>
+      <w:rPr>
+        <w:rFonts w:ascii="Courier New" w:hAnsi="Courier New" w:cs="Courier New" w:hint="default"/>
+      </w:rPr>
+    </w:lvl>
+    <w:lvl w:ilvl="8" w:tplc="04160005" w:tentative="1">
+      <w:start w:val="1"/>
+      <w:numFmt w:val="bullet"/>
+      <w:lvlText w:val=""/>
+      <w:lvlJc w:val="left"/>
+      <w:pPr>
+        <w:ind w:left="6337" w:hanging="360"/>
+      </w:pPr>
+      <w:rPr>
+        <w:rFonts w:ascii="Wingdings" w:hAnsi="Wingdings" w:hint="default"/>
+      </w:rPr>
+    </w:lvl>
+  </w:abstractNum>
+  <w:abstractNum w:abstractNumId="4" w15:restartNumberingAfterBreak="0">
+    <w:nsid w:val="6E272AEA"/>
+    <w:multiLevelType w:val="hybridMultilevel"/>
+    <w:tmpl w:val="066CC310"/>
+    <w:lvl w:ilvl="0" w:tplc="3F82CF20">
+      <w:start w:val="1"/>
+      <w:numFmt w:val="bullet"/>
+      <w:lvlText w:val="o"/>
+      <w:lvlJc w:val="left"/>
+      <w:pPr>
+        <w:ind w:left="2407" w:hanging="283"/>
+      </w:pPr>
+      <w:rPr>
+        <w:rFonts w:ascii="Courier New" w:hAnsi="Courier New" w:hint="default"/>
+      </w:rPr>
+    </w:lvl>
+    <w:lvl w:ilvl="1" w:tplc="04160003" w:tentative="1">
+      <w:start w:val="1"/>
+      <w:numFmt w:val="bullet"/>
+      <w:lvlText w:val="o"/>
+      <w:lvlJc w:val="left"/>
+      <w:pPr>
+        <w:ind w:left="2713" w:hanging="360"/>
+      </w:pPr>
+      <w:rPr>
+        <w:rFonts w:ascii="Courier New" w:hAnsi="Courier New" w:cs="Courier New" w:hint="default"/>
+      </w:rPr>
+    </w:lvl>
+    <w:lvl w:ilvl="2" w:tplc="04160005" w:tentative="1">
+      <w:start w:val="1"/>
+      <w:numFmt w:val="bullet"/>
+      <w:lvlText w:val=""/>
+      <w:lvlJc w:val="left"/>
+      <w:pPr>
+        <w:ind w:left="3433" w:hanging="360"/>
+      </w:pPr>
+      <w:rPr>
+        <w:rFonts w:ascii="Wingdings" w:hAnsi="Wingdings" w:hint="default"/>
+      </w:rPr>
+    </w:lvl>
+    <w:lvl w:ilvl="3" w:tplc="04160001" w:tentative="1">
+      <w:start w:val="1"/>
+      <w:numFmt w:val="bullet"/>
+      <w:lvlText w:val=""/>
+      <w:lvlJc w:val="left"/>
+      <w:pPr>
+        <w:ind w:left="4153" w:hanging="360"/>
+      </w:pPr>
+      <w:rPr>
+        <w:rFonts w:ascii="Symbol" w:hAnsi="Symbol" w:hint="default"/>
+      </w:rPr>
+    </w:lvl>
+    <w:lvl w:ilvl="4" w:tplc="04160003" w:tentative="1">
+      <w:start w:val="1"/>
+      <w:numFmt w:val="bullet"/>
+      <w:lvlText w:val="o"/>
+      <w:lvlJc w:val="left"/>
+      <w:pPr>
+        <w:ind w:left="4873" w:hanging="360"/>
+      </w:pPr>
+      <w:rPr>
+        <w:rFonts w:ascii="Courier New" w:hAnsi="Courier New" w:cs="Courier New" w:hint="default"/>
+      </w:rPr>
+    </w:lvl>
+    <w:lvl w:ilvl="5" w:tplc="04160005" w:tentative="1">
+      <w:start w:val="1"/>
+      <w:numFmt w:val="bullet"/>
+      <w:lvlText w:val=""/>
+      <w:lvlJc w:val="left"/>
+      <w:pPr>
+        <w:ind w:left="5593" w:hanging="360"/>
+      </w:pPr>
+      <w:rPr>
+        <w:rFonts w:ascii="Wingdings" w:hAnsi="Wingdings" w:hint="default"/>
+      </w:rPr>
+    </w:lvl>
+    <w:lvl w:ilvl="6" w:tplc="04160001" w:tentative="1">
+      <w:start w:val="1"/>
+      <w:numFmt w:val="bullet"/>
+      <w:lvlText w:val=""/>
+      <w:lvlJc w:val="left"/>
+      <w:pPr>
+        <w:ind w:left="6313" w:hanging="360"/>
+      </w:pPr>
+      <w:rPr>
+        <w:rFonts w:ascii="Symbol" w:hAnsi="Symbol" w:hint="default"/>
+      </w:rPr>
+    </w:lvl>
+    <w:lvl w:ilvl="7" w:tplc="04160003" w:tentative="1">
+      <w:start w:val="1"/>
+      <w:numFmt w:val="bullet"/>
+      <w:lvlText w:val="o"/>
+      <w:lvlJc w:val="left"/>
+      <w:pPr>
+        <w:ind w:left="7033" w:hanging="360"/>
+      </w:pPr>
+      <w:rPr>
+        <w:rFonts w:ascii="Courier New" w:hAnsi="Courier New" w:cs="Courier New" w:hint="default"/>
+      </w:rPr>
+    </w:lvl>
+    <w:lvl w:ilvl="8" w:tplc="04160005" w:tentative="1">
+      <w:start w:val="1"/>
+      <w:numFmt w:val="bullet"/>
+      <w:lvlText w:val=""/>
+      <w:lvlJc w:val="left"/>
+      <w:pPr>
+        <w:ind w:left="7753" w:hanging="360"/>
+      </w:pPr>
+      <w:rPr>
+        <w:rFonts w:ascii="Wingdings" w:hAnsi="Wingdings" w:hint="default"/>
+      </w:rPr>
+    </w:lvl>
+  </w:abstractNum>
   <w:num w:numId="1">
+    <w:abstractNumId w:val="2"/>
+  </w:num>
+  <w:num w:numId="2">
     <w:abstractNumId w:val="1"/>
   </w:num>
-  <w:num w:numId="2">
+  <w:num w:numId="3">
+    <w:abstractNumId w:val="4"/>
+  </w:num>
+  <w:num w:numId="4">
+    <w:abstractNumId w:val="3"/>
+  </w:num>
+  <w:num w:numId="5">
     <w:abstractNumId w:val="0"/>
   </w:num>
 </w:numbering>

</xml_diff>

<commit_message>
curso devnet: modulos xml and yaml
</commit_message>
<xml_diff>
--- a/Cisco DevNet Associate.docx
+++ b/Cisco DevNet Associate.docx
@@ -13,21 +13,7 @@
         <w:rPr>
           <w:lang w:val="en-US"/>
         </w:rPr>
-        <w:t xml:space="preserve">Cisco </w:t>
-      </w:r>
-      <w:proofErr w:type="spellStart"/>
-      <w:r>
-        <w:rPr>
-          <w:lang w:val="en-US"/>
-        </w:rPr>
-        <w:t>DevNet</w:t>
-      </w:r>
-      <w:proofErr w:type="spellEnd"/>
-      <w:r>
-        <w:rPr>
-          <w:lang w:val="en-US"/>
-        </w:rPr>
-        <w:t xml:space="preserve"> Associate (200-901 DEVASC) – CBT Nuggets T</w:t>
+        <w:t>Cisco DevNet Associate (200-901 DEVASC) – CBT Nuggets T</w:t>
       </w:r>
       <w:r>
         <w:rPr>
@@ -217,23 +203,82 @@
         </w:rPr>
         <w:t>git commit -m “</w:t>
       </w:r>
-      <w:proofErr w:type="spellStart"/>
       <w:r>
         <w:rPr>
           <w:i/>
           <w:iCs/>
           <w:lang w:val="en-US"/>
         </w:rPr>
-        <w:t>meaninful</w:t>
-      </w:r>
-      <w:proofErr w:type="spellEnd"/>
+        <w:t xml:space="preserve">meaninful </w:t>
+      </w:r>
       <w:r>
         <w:rPr>
           <w:i/>
           <w:iCs/>
           <w:lang w:val="en-US"/>
         </w:rPr>
-        <w:t xml:space="preserve"> </w:t>
+        <w:t>message”</w:t>
+      </w:r>
+    </w:p>
+    <w:p>
+      <w:pPr>
+        <w:rPr>
+          <w:lang w:val="en-US"/>
+        </w:rPr>
+      </w:pPr>
+    </w:p>
+    <w:p>
+      <w:pPr>
+        <w:pStyle w:val="PargrafodaLista"/>
+        <w:numPr>
+          <w:ilvl w:val="0"/>
+          <w:numId w:val="2"/>
+        </w:numPr>
+        <w:rPr>
+          <w:lang w:val="en-US"/>
+        </w:rPr>
+      </w:pPr>
+      <w:r>
+        <w:rPr>
+          <w:lang w:val="en-US"/>
+        </w:rPr>
+        <w:t>GIT CHECK OUT</w:t>
+      </w:r>
+    </w:p>
+    <w:p>
+      <w:pPr>
+        <w:pStyle w:val="PargrafodaLista"/>
+        <w:numPr>
+          <w:ilvl w:val="1"/>
+          <w:numId w:val="2"/>
+        </w:numPr>
+        <w:rPr>
+          <w:lang w:val="en-US"/>
+        </w:rPr>
+      </w:pPr>
+      <w:r>
+        <w:rPr>
+          <w:lang w:val="en-US"/>
+        </w:rPr>
+        <w:t>We can revert back to any previous commit in a brench.</w:t>
+      </w:r>
+    </w:p>
+    <w:p>
+      <w:pPr>
+        <w:pStyle w:val="PargrafodaLista"/>
+        <w:numPr>
+          <w:ilvl w:val="1"/>
+          <w:numId w:val="2"/>
+        </w:numPr>
+        <w:rPr>
+          <w:lang w:val="en-US"/>
+        </w:rPr>
+      </w:pPr>
+      <w:r>
+        <w:rPr>
+          <w:lang w:val="en-US"/>
+        </w:rPr>
+        <w:t xml:space="preserve">With </w:t>
       </w:r>
       <w:r>
         <w:rPr>
@@ -241,82 +286,13 @@
           <w:iCs/>
           <w:lang w:val="en-US"/>
         </w:rPr>
-        <w:t>message”</w:t>
-      </w:r>
-    </w:p>
-    <w:p>
-      <w:pPr>
-        <w:rPr>
-          <w:lang w:val="en-US"/>
-        </w:rPr>
-      </w:pPr>
-    </w:p>
-    <w:p>
-      <w:pPr>
-        <w:pStyle w:val="PargrafodaLista"/>
-        <w:numPr>
-          <w:ilvl w:val="0"/>
-          <w:numId w:val="2"/>
-        </w:numPr>
-        <w:rPr>
-          <w:lang w:val="en-US"/>
-        </w:rPr>
-      </w:pPr>
-      <w:r>
-        <w:rPr>
-          <w:lang w:val="en-US"/>
-        </w:rPr>
-        <w:t>GIT CHECK OUT</w:t>
-      </w:r>
-    </w:p>
-    <w:p>
-      <w:pPr>
-        <w:pStyle w:val="PargrafodaLista"/>
-        <w:numPr>
-          <w:ilvl w:val="1"/>
-          <w:numId w:val="2"/>
-        </w:numPr>
-        <w:rPr>
-          <w:lang w:val="en-US"/>
-        </w:rPr>
-      </w:pPr>
-      <w:r>
-        <w:rPr>
-          <w:lang w:val="en-US"/>
-        </w:rPr>
-        <w:t xml:space="preserve">We can revert back to any previous commit in a </w:t>
-      </w:r>
-      <w:proofErr w:type="spellStart"/>
-      <w:r>
-        <w:rPr>
-          <w:lang w:val="en-US"/>
-        </w:rPr>
-        <w:t>brench</w:t>
-      </w:r>
-      <w:proofErr w:type="spellEnd"/>
-      <w:r>
-        <w:rPr>
-          <w:lang w:val="en-US"/>
-        </w:rPr>
-        <w:t>.</w:t>
-      </w:r>
-    </w:p>
-    <w:p>
-      <w:pPr>
-        <w:pStyle w:val="PargrafodaLista"/>
-        <w:numPr>
-          <w:ilvl w:val="1"/>
-          <w:numId w:val="2"/>
-        </w:numPr>
-        <w:rPr>
-          <w:lang w:val="en-US"/>
-        </w:rPr>
-      </w:pPr>
-      <w:r>
-        <w:rPr>
-          <w:lang w:val="en-US"/>
-        </w:rPr>
-        <w:t xml:space="preserve">With </w:t>
+        <w:t>git log</w:t>
+      </w:r>
+      <w:r>
+        <w:rPr>
+          <w:lang w:val="en-US"/>
+        </w:rPr>
+        <w:t xml:space="preserve">, you can see all your commits. And with </w:t>
       </w:r>
       <w:r>
         <w:rPr>
@@ -324,20 +300,6 @@
           <w:iCs/>
           <w:lang w:val="en-US"/>
         </w:rPr>
-        <w:t>git log</w:t>
-      </w:r>
-      <w:r>
-        <w:rPr>
-          <w:lang w:val="en-US"/>
-        </w:rPr>
-        <w:t xml:space="preserve">, you can see all your commits. And with </w:t>
-      </w:r>
-      <w:r>
-        <w:rPr>
-          <w:i/>
-          <w:iCs/>
-          <w:lang w:val="en-US"/>
-        </w:rPr>
         <w:t>git checkout hash</w:t>
       </w:r>
       <w:r>
@@ -358,6 +320,7 @@
       </w:pPr>
       <w:r>
         <w:rPr>
+          <w:noProof/>
           <w:lang w:val="en-US"/>
         </w:rPr>
         <w:drawing>
@@ -514,6 +477,7 @@
       </w:pPr>
       <w:r>
         <w:rPr>
+          <w:noProof/>
           <w:lang w:val="en-US"/>
         </w:rPr>
         <w:drawing>
@@ -685,6 +649,7 @@
       </w:pPr>
       <w:r>
         <w:rPr>
+          <w:noProof/>
           <w:lang w:val="en-US"/>
         </w:rPr>
         <w:drawing>
@@ -757,16 +722,8 @@
         <w:rPr>
           <w:lang w:val="en-US"/>
         </w:rPr>
-        <w:t>GIT RM and .</w:t>
-      </w:r>
-      <w:proofErr w:type="spellStart"/>
-      <w:r>
-        <w:rPr>
-          <w:lang w:val="en-US"/>
-        </w:rPr>
-        <w:t>gitignore</w:t>
-      </w:r>
-      <w:proofErr w:type="spellEnd"/>
+        <w:t>GIT RM and .gitignore</w:t>
+      </w:r>
     </w:p>
     <w:p>
       <w:pPr>
@@ -829,23 +786,119 @@
           <w:iCs/>
           <w:lang w:val="en-US"/>
         </w:rPr>
-        <w:t>.</w:t>
-      </w:r>
-      <w:proofErr w:type="spellStart"/>
+        <w:t>.gitignore</w:t>
+      </w:r>
+      <w:r>
+        <w:rPr>
+          <w:lang w:val="en-US"/>
+        </w:rPr>
+        <w:t xml:space="preserve"> file and list, inside it, the files you don’t want to be staged and committed.</w:t>
+      </w:r>
+    </w:p>
+    <w:p>
+      <w:pPr>
+        <w:pStyle w:val="PargrafodaLista"/>
+        <w:numPr>
+          <w:ilvl w:val="0"/>
+          <w:numId w:val="2"/>
+        </w:numPr>
+        <w:rPr>
+          <w:lang w:val="en-US"/>
+        </w:rPr>
+      </w:pPr>
+      <w:r>
+        <w:rPr>
+          <w:lang w:val="en-US"/>
+        </w:rPr>
+        <w:t>GIT BRANCHES</w:t>
+      </w:r>
+    </w:p>
+    <w:p>
+      <w:pPr>
+        <w:pStyle w:val="PargrafodaLista"/>
+        <w:numPr>
+          <w:ilvl w:val="1"/>
+          <w:numId w:val="2"/>
+        </w:numPr>
+        <w:rPr>
+          <w:lang w:val="en-US"/>
+        </w:rPr>
+      </w:pPr>
+      <w:r>
+        <w:rPr>
+          <w:lang w:val="en-US"/>
+        </w:rPr>
+        <w:t>Branches are parallel working environments.</w:t>
+      </w:r>
+    </w:p>
+    <w:p>
+      <w:pPr>
+        <w:pStyle w:val="PargrafodaLista"/>
+        <w:numPr>
+          <w:ilvl w:val="1"/>
+          <w:numId w:val="2"/>
+        </w:numPr>
+        <w:rPr>
+          <w:lang w:val="en-US"/>
+        </w:rPr>
+      </w:pPr>
+      <w:r>
+        <w:rPr>
+          <w:lang w:val="en-US"/>
+        </w:rPr>
+        <w:t>The HEAD can only point to the tail of one branch, being that the master or any other branch.</w:t>
+      </w:r>
+    </w:p>
+    <w:p>
+      <w:pPr>
+        <w:pStyle w:val="PargrafodaLista"/>
+        <w:numPr>
+          <w:ilvl w:val="1"/>
+          <w:numId w:val="2"/>
+        </w:numPr>
+        <w:rPr>
+          <w:lang w:val="en-US"/>
+        </w:rPr>
+      </w:pPr>
+      <w:r>
+        <w:rPr>
+          <w:lang w:val="en-US"/>
+        </w:rPr>
+        <w:t xml:space="preserve">You can create a branch with </w:t>
+      </w:r>
       <w:r>
         <w:rPr>
           <w:i/>
           <w:iCs/>
           <w:lang w:val="en-US"/>
         </w:rPr>
-        <w:t>gitignore</w:t>
-      </w:r>
-      <w:proofErr w:type="spellEnd"/>
-      <w:r>
-        <w:rPr>
-          <w:lang w:val="en-US"/>
-        </w:rPr>
-        <w:t xml:space="preserve"> file and list, inside it, the files you don’t want to be staged and committed.</w:t>
+        <w:t>git branch &lt;featureA&gt;.</w:t>
+      </w:r>
+    </w:p>
+    <w:p>
+      <w:pPr>
+        <w:pStyle w:val="PargrafodaLista"/>
+        <w:numPr>
+          <w:ilvl w:val="1"/>
+          <w:numId w:val="2"/>
+        </w:numPr>
+        <w:rPr>
+          <w:lang w:val="en-US"/>
+        </w:rPr>
+      </w:pPr>
+      <w:r>
+        <w:rPr>
+          <w:lang w:val="en-US"/>
+        </w:rPr>
+        <w:t xml:space="preserve">That will not point the HEAD to the branch. If you want, you can do it by </w:t>
+      </w:r>
+      <w:r>
+        <w:rPr>
+          <w:i/>
+          <w:iCs/>
+          <w:lang w:val="en-US"/>
+        </w:rPr>
+        <w:t>git checkout featureA</w:t>
       </w:r>
     </w:p>
     <w:p>
@@ -863,7 +916,7 @@
         <w:rPr>
           <w:lang w:val="en-US"/>
         </w:rPr>
-        <w:t>GIT BRANCHES</w:t>
+        <w:t>GIT MERGE</w:t>
       </w:r>
     </w:p>
     <w:p>
@@ -881,7 +934,7 @@
         <w:rPr>
           <w:lang w:val="en-US"/>
         </w:rPr>
-        <w:t>Branches are parallel working environments.</w:t>
+        <w:t>After work is done on branches, merges will consolidate the changes back to a single timeline (branch)</w:t>
       </w:r>
     </w:p>
     <w:p>
@@ -897,27 +950,16 @@
       </w:pPr>
       <w:r>
         <w:rPr>
-          <w:lang w:val="en-US"/>
-        </w:rPr>
-        <w:t>The HEAD can only point to the tail of one branch, being that the master or any other branch.</w:t>
-      </w:r>
-    </w:p>
-    <w:p>
-      <w:pPr>
-        <w:pStyle w:val="PargrafodaLista"/>
-        <w:numPr>
-          <w:ilvl w:val="1"/>
-          <w:numId w:val="2"/>
-        </w:numPr>
-        <w:rPr>
-          <w:lang w:val="en-US"/>
-        </w:rPr>
-      </w:pPr>
-      <w:r>
-        <w:rPr>
-          <w:lang w:val="en-US"/>
-        </w:rPr>
-        <w:t xml:space="preserve">You can create a branch with </w:t>
+          <w:u w:val="single"/>
+          <w:lang w:val="en-US"/>
+        </w:rPr>
+        <w:t>Target Branch</w:t>
+      </w:r>
+      <w:r>
+        <w:rPr>
+          <w:lang w:val="en-US"/>
+        </w:rPr>
+        <w:t xml:space="preserve">: The branch where changes are being pulled FROM. Usually, branch </w:t>
       </w:r>
       <w:r>
         <w:rPr>
@@ -925,25 +967,54 @@
           <w:iCs/>
           <w:lang w:val="en-US"/>
         </w:rPr>
-        <w:t>git branch &lt;</w:t>
-      </w:r>
-      <w:proofErr w:type="spellStart"/>
+        <w:t>feature</w:t>
+      </w:r>
+      <w:r>
+        <w:rPr>
+          <w:lang w:val="en-US"/>
+        </w:rPr>
+        <w:t>.</w:t>
+      </w:r>
+    </w:p>
+    <w:p>
+      <w:pPr>
+        <w:pStyle w:val="PargrafodaLista"/>
+        <w:numPr>
+          <w:ilvl w:val="1"/>
+          <w:numId w:val="2"/>
+        </w:numPr>
+        <w:rPr>
+          <w:lang w:val="en-US"/>
+        </w:rPr>
+      </w:pPr>
+      <w:r>
+        <w:rPr>
+          <w:u w:val="single"/>
+          <w:lang w:val="en-US"/>
+        </w:rPr>
+        <w:t>Receiving Branch</w:t>
+      </w:r>
+      <w:r>
+        <w:rPr>
+          <w:lang w:val="en-US"/>
+        </w:rPr>
+        <w:t xml:space="preserve">: The branch where changes will be pulled INTO. Usually, branch </w:t>
+      </w:r>
       <w:r>
         <w:rPr>
           <w:i/>
           <w:iCs/>
           <w:lang w:val="en-US"/>
         </w:rPr>
-        <w:t>featureA</w:t>
-      </w:r>
-      <w:proofErr w:type="spellEnd"/>
+        <w:t>master</w:t>
+      </w:r>
       <w:r>
         <w:rPr>
           <w:i/>
           <w:iCs/>
           <w:lang w:val="en-US"/>
         </w:rPr>
-        <w:t>&gt;.</w:t>
+        <w:t>.</w:t>
       </w:r>
     </w:p>
     <w:p>
@@ -961,7 +1032,25 @@
         <w:rPr>
           <w:lang w:val="en-US"/>
         </w:rPr>
-        <w:t xml:space="preserve">That will not point the HEAD to the branch. If you want, you can do it by </w:t>
+        <w:t>There are two types of merges</w:t>
+      </w:r>
+    </w:p>
+    <w:p>
+      <w:pPr>
+        <w:pStyle w:val="PargrafodaLista"/>
+        <w:numPr>
+          <w:ilvl w:val="2"/>
+          <w:numId w:val="2"/>
+        </w:numPr>
+        <w:rPr>
+          <w:lang w:val="en-US"/>
+        </w:rPr>
+      </w:pPr>
+      <w:r>
+        <w:rPr>
+          <w:lang w:val="en-US"/>
+        </w:rPr>
+        <w:t xml:space="preserve">Fast-Forward is when no changes where made to the master. So </w:t>
       </w:r>
       <w:r>
         <w:rPr>
@@ -969,187 +1058,7 @@
           <w:iCs/>
           <w:lang w:val="en-US"/>
         </w:rPr>
-        <w:t xml:space="preserve">git checkout </w:t>
-      </w:r>
-      <w:proofErr w:type="spellStart"/>
-      <w:r>
-        <w:rPr>
-          <w:i/>
-          <w:iCs/>
-          <w:lang w:val="en-US"/>
-        </w:rPr>
-        <w:t>featureA</w:t>
-      </w:r>
-      <w:proofErr w:type="spellEnd"/>
-    </w:p>
-    <w:p>
-      <w:pPr>
-        <w:pStyle w:val="PargrafodaLista"/>
-        <w:numPr>
-          <w:ilvl w:val="0"/>
-          <w:numId w:val="2"/>
-        </w:numPr>
-        <w:rPr>
-          <w:lang w:val="en-US"/>
-        </w:rPr>
-      </w:pPr>
-      <w:r>
-        <w:rPr>
-          <w:lang w:val="en-US"/>
-        </w:rPr>
-        <w:t>GIT MERGE</w:t>
-      </w:r>
-    </w:p>
-    <w:p>
-      <w:pPr>
-        <w:pStyle w:val="PargrafodaLista"/>
-        <w:numPr>
-          <w:ilvl w:val="1"/>
-          <w:numId w:val="2"/>
-        </w:numPr>
-        <w:rPr>
-          <w:lang w:val="en-US"/>
-        </w:rPr>
-      </w:pPr>
-      <w:r>
-        <w:rPr>
-          <w:lang w:val="en-US"/>
-        </w:rPr>
-        <w:t>After work is done on branches, merges will consolidate the changes back to a single timeline (branch)</w:t>
-      </w:r>
-    </w:p>
-    <w:p>
-      <w:pPr>
-        <w:pStyle w:val="PargrafodaLista"/>
-        <w:numPr>
-          <w:ilvl w:val="1"/>
-          <w:numId w:val="2"/>
-        </w:numPr>
-        <w:rPr>
-          <w:lang w:val="en-US"/>
-        </w:rPr>
-      </w:pPr>
-      <w:r>
-        <w:rPr>
-          <w:u w:val="single"/>
-          <w:lang w:val="en-US"/>
-        </w:rPr>
-        <w:t>Target Branch</w:t>
-      </w:r>
-      <w:r>
-        <w:rPr>
-          <w:lang w:val="en-US"/>
-        </w:rPr>
-        <w:t xml:space="preserve">: The branch where changes are being pulled FROM. Usually, branch </w:t>
-      </w:r>
-      <w:r>
-        <w:rPr>
-          <w:i/>
-          <w:iCs/>
-          <w:lang w:val="en-US"/>
-        </w:rPr>
-        <w:t>feature</w:t>
-      </w:r>
-      <w:r>
-        <w:rPr>
-          <w:lang w:val="en-US"/>
-        </w:rPr>
-        <w:t>.</w:t>
-      </w:r>
-    </w:p>
-    <w:p>
-      <w:pPr>
-        <w:pStyle w:val="PargrafodaLista"/>
-        <w:numPr>
-          <w:ilvl w:val="1"/>
-          <w:numId w:val="2"/>
-        </w:numPr>
-        <w:rPr>
-          <w:lang w:val="en-US"/>
-        </w:rPr>
-      </w:pPr>
-      <w:r>
-        <w:rPr>
-          <w:u w:val="single"/>
-          <w:lang w:val="en-US"/>
-        </w:rPr>
-        <w:t>Receiving Branch</w:t>
-      </w:r>
-      <w:r>
-        <w:rPr>
-          <w:lang w:val="en-US"/>
-        </w:rPr>
-        <w:t xml:space="preserve">: The branch where changes will be pulled INTO. Usually, branch </w:t>
-      </w:r>
-      <w:r>
-        <w:rPr>
-          <w:i/>
-          <w:iCs/>
-          <w:lang w:val="en-US"/>
-        </w:rPr>
-        <w:t>master</w:t>
-      </w:r>
-      <w:r>
-        <w:rPr>
-          <w:i/>
-          <w:iCs/>
-          <w:lang w:val="en-US"/>
-        </w:rPr>
-        <w:t>.</w:t>
-      </w:r>
-    </w:p>
-    <w:p>
-      <w:pPr>
-        <w:pStyle w:val="PargrafodaLista"/>
-        <w:numPr>
-          <w:ilvl w:val="1"/>
-          <w:numId w:val="2"/>
-        </w:numPr>
-        <w:rPr>
-          <w:lang w:val="en-US"/>
-        </w:rPr>
-      </w:pPr>
-      <w:r>
-        <w:rPr>
-          <w:lang w:val="en-US"/>
-        </w:rPr>
-        <w:t>There are two types of merges</w:t>
-      </w:r>
-    </w:p>
-    <w:p>
-      <w:pPr>
-        <w:pStyle w:val="PargrafodaLista"/>
-        <w:numPr>
-          <w:ilvl w:val="2"/>
-          <w:numId w:val="2"/>
-        </w:numPr>
-        <w:rPr>
-          <w:lang w:val="en-US"/>
-        </w:rPr>
-      </w:pPr>
-      <w:r>
-        <w:rPr>
-          <w:lang w:val="en-US"/>
-        </w:rPr>
-        <w:t xml:space="preserve">Fast-Forward is when no changes where made to the master. So </w:t>
-      </w:r>
-      <w:proofErr w:type="spellStart"/>
-      <w:r>
-        <w:rPr>
-          <w:i/>
-          <w:iCs/>
-          <w:lang w:val="en-US"/>
-        </w:rPr>
-        <w:t>featureX</w:t>
-      </w:r>
-      <w:proofErr w:type="spellEnd"/>
-      <w:r>
-        <w:rPr>
-          <w:i/>
-          <w:iCs/>
-          <w:lang w:val="en-US"/>
-        </w:rPr>
-        <w:t xml:space="preserve"> </w:t>
+        <w:t xml:space="preserve">featureX </w:t>
       </w:r>
       <w:r>
         <w:rPr>
@@ -1168,6 +1077,7 @@
       </w:pPr>
       <w:r>
         <w:rPr>
+          <w:noProof/>
           <w:lang w:val="en-US"/>
         </w:rPr>
         <w:drawing>
@@ -1235,6 +1145,7 @@
       </w:pPr>
       <w:r>
         <w:rPr>
+          <w:noProof/>
           <w:lang w:val="en-US"/>
         </w:rPr>
         <w:drawing>
@@ -1333,21 +1244,7 @@
         <w:rPr>
           <w:lang w:val="en-US"/>
         </w:rPr>
-        <w:t>If changes are made to the same files but different lines, git will auto-merge using ‘</w:t>
-      </w:r>
-      <w:proofErr w:type="spellStart"/>
-      <w:r>
-        <w:rPr>
-          <w:lang w:val="en-US"/>
-        </w:rPr>
-        <w:t>recusive</w:t>
-      </w:r>
-      <w:proofErr w:type="spellEnd"/>
-      <w:r>
-        <w:rPr>
-          <w:lang w:val="en-US"/>
-        </w:rPr>
-        <w:t xml:space="preserve"> strategy’</w:t>
+        <w:t>If changes are made to the same files but different lines, git will auto-merge using ‘recusive strategy’</w:t>
       </w:r>
     </w:p>
     <w:p>
@@ -1365,7 +1262,201 @@
         <w:rPr>
           <w:lang w:val="en-US"/>
         </w:rPr>
-        <w:t xml:space="preserve">If changes are made to the same line of files, conflicts will have to be solved manually. </w:t>
+        <w:t>If changes are made to the same line of files, conflicts will have to be solved manually.</w:t>
+      </w:r>
+    </w:p>
+    <w:p>
+      <w:pPr>
+        <w:rPr>
+          <w:lang w:val="en-US"/>
+        </w:rPr>
+      </w:pPr>
+      <w:r>
+        <w:rPr>
+          <w:lang w:val="en-US"/>
+        </w:rPr>
+        <w:br w:type="page"/>
+      </w:r>
+    </w:p>
+    <w:p>
+      <w:pPr>
+        <w:pStyle w:val="CitaoIntensa"/>
+        <w:rPr>
+          <w:i w:val="0"/>
+          <w:iCs w:val="0"/>
+          <w:lang w:val="en-US"/>
+        </w:rPr>
+      </w:pPr>
+      <w:r>
+        <w:rPr>
+          <w:i w:val="0"/>
+          <w:iCs w:val="0"/>
+          <w:lang w:val="en-US"/>
+        </w:rPr>
+        <w:lastRenderedPageBreak/>
+        <w:t>XML, JSON and YAML</w:t>
+      </w:r>
+    </w:p>
+    <w:p>
+      <w:pPr>
+        <w:pStyle w:val="PargrafodaLista"/>
+        <w:numPr>
+          <w:ilvl w:val="0"/>
+          <w:numId w:val="6"/>
+        </w:numPr>
+        <w:rPr>
+          <w:lang w:val="en-US"/>
+        </w:rPr>
+      </w:pPr>
+      <w:r>
+        <w:rPr>
+          <w:lang w:val="en-US"/>
+        </w:rPr>
+        <w:t>Plaint-Text data formats are better for humans and computers to read</w:t>
+      </w:r>
+    </w:p>
+    <w:p>
+      <w:pPr>
+        <w:pStyle w:val="PargrafodaLista"/>
+        <w:numPr>
+          <w:ilvl w:val="1"/>
+          <w:numId w:val="6"/>
+        </w:numPr>
+        <w:rPr>
+          <w:lang w:val="en-US"/>
+        </w:rPr>
+      </w:pPr>
+      <w:r>
+        <w:rPr>
+          <w:lang w:val="en-US"/>
+        </w:rPr>
+        <w:t>Structured for computers</w:t>
+      </w:r>
+    </w:p>
+    <w:p>
+      <w:pPr>
+        <w:pStyle w:val="PargrafodaLista"/>
+        <w:numPr>
+          <w:ilvl w:val="1"/>
+          <w:numId w:val="6"/>
+        </w:numPr>
+        <w:rPr>
+          <w:lang w:val="en-US"/>
+        </w:rPr>
+      </w:pPr>
+      <w:r>
+        <w:rPr>
+          <w:lang w:val="en-US"/>
+        </w:rPr>
+        <w:t>Annotated for humans</w:t>
+      </w:r>
+    </w:p>
+    <w:p>
+      <w:pPr>
+        <w:pStyle w:val="PargrafodaLista"/>
+        <w:numPr>
+          <w:ilvl w:val="1"/>
+          <w:numId w:val="6"/>
+        </w:numPr>
+        <w:rPr>
+          <w:lang w:val="en-US"/>
+        </w:rPr>
+      </w:pPr>
+      <w:r>
+        <w:rPr>
+          <w:lang w:val="en-US"/>
+        </w:rPr>
+        <w:t>Open and extensible</w:t>
+      </w:r>
+    </w:p>
+    <w:p>
+      <w:pPr>
+        <w:pStyle w:val="PargrafodaLista"/>
+        <w:numPr>
+          <w:ilvl w:val="1"/>
+          <w:numId w:val="6"/>
+        </w:numPr>
+        <w:rPr>
+          <w:lang w:val="en-US"/>
+        </w:rPr>
+      </w:pPr>
+      <w:r>
+        <w:rPr>
+          <w:lang w:val="en-US"/>
+        </w:rPr>
+        <w:t>Self-Destructing</w:t>
+      </w:r>
+    </w:p>
+    <w:p>
+      <w:pPr>
+        <w:pStyle w:val="PargrafodaLista"/>
+        <w:numPr>
+          <w:ilvl w:val="1"/>
+          <w:numId w:val="6"/>
+        </w:numPr>
+        <w:rPr>
+          <w:lang w:val="en-US"/>
+        </w:rPr>
+      </w:pPr>
+      <w:r>
+        <w:rPr>
+          <w:lang w:val="en-US"/>
+        </w:rPr>
+        <w:t xml:space="preserve">Platform Agnostic / good lifespan </w:t>
+      </w:r>
+    </w:p>
+    <w:p>
+      <w:pPr>
+        <w:pStyle w:val="PargrafodaLista"/>
+        <w:numPr>
+          <w:ilvl w:val="0"/>
+          <w:numId w:val="6"/>
+        </w:numPr>
+        <w:rPr>
+          <w:lang w:val="en-US"/>
+        </w:rPr>
+      </w:pPr>
+      <w:r>
+        <w:rPr>
+          <w:lang w:val="en-US"/>
+        </w:rPr>
+        <w:t>XML – Extensible Markup Language</w:t>
+      </w:r>
+    </w:p>
+    <w:p>
+      <w:pPr>
+        <w:pStyle w:val="PargrafodaLista"/>
+        <w:numPr>
+          <w:ilvl w:val="1"/>
+          <w:numId w:val="6"/>
+        </w:numPr>
+        <w:rPr>
+          <w:lang w:val="en-US"/>
+        </w:rPr>
+      </w:pPr>
+      <w:r>
+        <w:rPr>
+          <w:lang w:val="en-US"/>
+        </w:rPr>
+        <w:t>It’s a legacy data format and it is used on SOAP.</w:t>
+      </w:r>
+    </w:p>
+    <w:p>
+      <w:pPr>
+        <w:pStyle w:val="PargrafodaLista"/>
+        <w:numPr>
+          <w:ilvl w:val="1"/>
+          <w:numId w:val="6"/>
+        </w:numPr>
+        <w:rPr>
+          <w:lang w:val="en-US"/>
+        </w:rPr>
+      </w:pPr>
+      <w:r>
+        <w:rPr>
+          <w:lang w:val="en-US"/>
+        </w:rPr>
+        <w:t>Uses markups, like html:</w:t>
       </w:r>
     </w:p>
     <w:p>
@@ -1376,6 +1467,800 @@
           <w:lang w:val="en-US"/>
         </w:rPr>
       </w:pPr>
+      <w:r>
+        <w:rPr>
+          <w:lang w:val="en-US"/>
+        </w:rPr>
+        <w:t>&lt;people&gt;         #this is called a root tag. All xml must have</w:t>
+      </w:r>
+    </w:p>
+    <w:p>
+      <w:pPr>
+        <w:pStyle w:val="PargrafodaLista"/>
+        <w:ind w:left="2832"/>
+        <w:rPr>
+          <w:lang w:val="en-US"/>
+        </w:rPr>
+      </w:pPr>
+      <w:r>
+        <w:rPr>
+          <w:lang w:val="en-US"/>
+        </w:rPr>
+        <w:t>&lt;person</w:t>
+      </w:r>
+      <w:r>
+        <w:rPr>
+          <w:lang w:val="en-US"/>
+        </w:rPr>
+        <w:t xml:space="preserve"> id=”1”</w:t>
+      </w:r>
+      <w:r>
+        <w:rPr>
+          <w:lang w:val="en-US"/>
+        </w:rPr>
+        <w:t>&gt;</w:t>
+      </w:r>
+      <w:r>
+        <w:rPr>
+          <w:lang w:val="en-US"/>
+        </w:rPr>
+        <w:t xml:space="preserve">     #this is called a TAG, and the id is called and attribute</w:t>
+      </w:r>
+    </w:p>
+    <w:p>
+      <w:pPr>
+        <w:pStyle w:val="PargrafodaLista"/>
+        <w:ind w:left="2832" w:firstLine="672"/>
+        <w:rPr>
+          <w:lang w:val="en-US"/>
+        </w:rPr>
+      </w:pPr>
+      <w:r>
+        <w:rPr>
+          <w:lang w:val="en-US"/>
+        </w:rPr>
+        <w:t>&lt;name&gt;Caio&lt;/name&gt;</w:t>
+      </w:r>
+    </w:p>
+    <w:p>
+      <w:pPr>
+        <w:pStyle w:val="PargrafodaLista"/>
+        <w:ind w:left="2832" w:firstLine="672"/>
+        <w:rPr>
+          <w:lang w:val="en-US"/>
+        </w:rPr>
+      </w:pPr>
+      <w:r>
+        <w:rPr>
+          <w:lang w:val="en-US"/>
+        </w:rPr>
+        <w:t>&lt;age&gt;27&lt;/age&gt;</w:t>
+      </w:r>
+    </w:p>
+    <w:p>
+      <w:pPr>
+        <w:pStyle w:val="PargrafodaLista"/>
+        <w:ind w:left="2832"/>
+        <w:rPr>
+          <w:lang w:val="en-US"/>
+        </w:rPr>
+      </w:pPr>
+      <w:r>
+        <w:rPr>
+          <w:lang w:val="en-US"/>
+        </w:rPr>
+        <w:t>&lt;/person&gt;</w:t>
+      </w:r>
+    </w:p>
+    <w:p>
+      <w:pPr>
+        <w:pStyle w:val="PargrafodaLista"/>
+        <w:ind w:left="2160"/>
+        <w:rPr>
+          <w:lang w:val="en-US"/>
+        </w:rPr>
+      </w:pPr>
+      <w:r>
+        <w:rPr>
+          <w:lang w:val="en-US"/>
+        </w:rPr>
+        <w:t>&lt;people&gt;</w:t>
+      </w:r>
+    </w:p>
+    <w:p>
+      <w:pPr>
+        <w:pStyle w:val="PargrafodaLista"/>
+        <w:numPr>
+          <w:ilvl w:val="1"/>
+          <w:numId w:val="6"/>
+        </w:numPr>
+        <w:rPr>
+          <w:lang w:val="en-US"/>
+        </w:rPr>
+      </w:pPr>
+      <w:r>
+        <w:rPr>
+          <w:lang w:val="en-US"/>
+        </w:rPr>
+        <w:t xml:space="preserve">The structure of the ‘person’ is called and ELEMENT, with elements inside it. </w:t>
+      </w:r>
+    </w:p>
+    <w:p>
+      <w:pPr>
+        <w:pStyle w:val="PargrafodaLista"/>
+        <w:numPr>
+          <w:ilvl w:val="2"/>
+          <w:numId w:val="6"/>
+        </w:numPr>
+        <w:rPr>
+          <w:lang w:val="en-US"/>
+        </w:rPr>
+      </w:pPr>
+      <w:r>
+        <w:rPr>
+          <w:lang w:val="en-US"/>
+        </w:rPr>
+        <w:t>Name and age are also elements, but with values ony, no elements.</w:t>
+      </w:r>
+    </w:p>
+    <w:p>
+      <w:pPr>
+        <w:pStyle w:val="PargrafodaLista"/>
+        <w:numPr>
+          <w:ilvl w:val="1"/>
+          <w:numId w:val="6"/>
+        </w:numPr>
+        <w:rPr>
+          <w:lang w:val="en-US"/>
+        </w:rPr>
+      </w:pPr>
+      <w:r>
+        <w:rPr>
+          <w:lang w:val="en-US"/>
+        </w:rPr>
+        <w:t>A lot of overhead.</w:t>
+      </w:r>
+    </w:p>
+    <w:p>
+      <w:pPr>
+        <w:pStyle w:val="PargrafodaLista"/>
+        <w:numPr>
+          <w:ilvl w:val="1"/>
+          <w:numId w:val="6"/>
+        </w:numPr>
+        <w:rPr>
+          <w:lang w:val="en-US"/>
+        </w:rPr>
+      </w:pPr>
+      <w:r>
+        <w:rPr>
+          <w:lang w:val="en-US"/>
+        </w:rPr>
+        <w:t>DOM – Document Object Module</w:t>
+      </w:r>
+      <w:r>
+        <w:rPr>
+          <w:lang w:val="en-US"/>
+        </w:rPr>
+        <w:t>. Is a tree view of the xml.</w:t>
+      </w:r>
+    </w:p>
+    <w:p>
+      <w:pPr>
+        <w:pStyle w:val="PargrafodaLista"/>
+        <w:numPr>
+          <w:ilvl w:val="2"/>
+          <w:numId w:val="6"/>
+        </w:numPr>
+        <w:rPr>
+          <w:lang w:val="en-US"/>
+        </w:rPr>
+      </w:pPr>
+      <w:r>
+        <w:rPr>
+          <w:lang w:val="en-US"/>
+        </w:rPr>
+        <w:t>It’s important to understand the relationships of the xmlk data.</w:t>
+      </w:r>
+    </w:p>
+    <w:p>
+      <w:pPr>
+        <w:pStyle w:val="PargrafodaLista"/>
+        <w:numPr>
+          <w:ilvl w:val="2"/>
+          <w:numId w:val="6"/>
+        </w:numPr>
+        <w:rPr>
+          <w:lang w:val="en-US"/>
+        </w:rPr>
+      </w:pPr>
+      <w:r>
+        <w:rPr>
+          <w:lang w:val="en-US"/>
+        </w:rPr>
+        <w:t xml:space="preserve">With the parent, the children and the cousins. </w:t>
+      </w:r>
+    </w:p>
+    <w:p>
+      <w:pPr>
+        <w:pStyle w:val="PargrafodaLista"/>
+        <w:numPr>
+          <w:ilvl w:val="0"/>
+          <w:numId w:val="6"/>
+        </w:numPr>
+        <w:rPr>
+          <w:lang w:val="en-US"/>
+        </w:rPr>
+      </w:pPr>
+      <w:r>
+        <w:rPr>
+          <w:lang w:val="en-US"/>
+        </w:rPr>
+        <w:t>JSON – JavaScript Object Notation</w:t>
+      </w:r>
+    </w:p>
+    <w:p>
+      <w:pPr>
+        <w:pStyle w:val="PargrafodaLista"/>
+        <w:numPr>
+          <w:ilvl w:val="1"/>
+          <w:numId w:val="6"/>
+        </w:numPr>
+        <w:rPr>
+          <w:lang w:val="en-US"/>
+        </w:rPr>
+      </w:pPr>
+      <w:r>
+        <w:rPr>
+          <w:lang w:val="en-US"/>
+        </w:rPr>
+        <w:t>Popular, lightweight notation, native to JS.</w:t>
+      </w:r>
+    </w:p>
+    <w:p>
+      <w:pPr>
+        <w:pStyle w:val="PargrafodaLista"/>
+        <w:numPr>
+          <w:ilvl w:val="1"/>
+          <w:numId w:val="6"/>
+        </w:numPr>
+        <w:rPr>
+          <w:lang w:val="en-US"/>
+        </w:rPr>
+      </w:pPr>
+      <w:r>
+        <w:rPr>
+          <w:lang w:val="en-US"/>
+        </w:rPr>
+        <w:t>It uses brackets {}, so indentation is irrelevant, and data can be compressed easily.</w:t>
+      </w:r>
+    </w:p>
+    <w:p>
+      <w:pPr>
+        <w:pStyle w:val="PargrafodaLista"/>
+        <w:numPr>
+          <w:ilvl w:val="1"/>
+          <w:numId w:val="6"/>
+        </w:numPr>
+        <w:rPr>
+          <w:lang w:val="en-US"/>
+        </w:rPr>
+      </w:pPr>
+      <w:r>
+        <w:rPr>
+          <w:lang w:val="en-US"/>
+        </w:rPr>
+        <w:t>KEY-VALUE pair is the heart and soul of JSON</w:t>
+      </w:r>
+    </w:p>
+    <w:p>
+      <w:pPr>
+        <w:pStyle w:val="PargrafodaLista"/>
+        <w:numPr>
+          <w:ilvl w:val="2"/>
+          <w:numId w:val="6"/>
+        </w:numPr>
+        <w:rPr>
+          <w:lang w:val="en-US"/>
+        </w:rPr>
+      </w:pPr>
+      <w:r>
+        <w:rPr>
+          <w:lang w:val="en-US"/>
+        </w:rPr>
+        <w:t>“FirstName”: “Caio”</w:t>
+      </w:r>
+    </w:p>
+    <w:p>
+      <w:pPr>
+        <w:pStyle w:val="PargrafodaLista"/>
+        <w:numPr>
+          <w:ilvl w:val="2"/>
+          <w:numId w:val="6"/>
+        </w:numPr>
+        <w:rPr>
+          <w:lang w:val="en-US"/>
+        </w:rPr>
+      </w:pPr>
+      <w:r>
+        <w:rPr>
+          <w:lang w:val="en-US"/>
+        </w:rPr>
+        <w:t>All keys must use “”, but not all values will use it, depending on format.</w:t>
+      </w:r>
+    </w:p>
+    <w:p>
+      <w:pPr>
+        <w:pStyle w:val="PargrafodaLista"/>
+        <w:numPr>
+          <w:ilvl w:val="2"/>
+          <w:numId w:val="6"/>
+        </w:numPr>
+        <w:rPr>
+          <w:lang w:val="en-US"/>
+        </w:rPr>
+      </w:pPr>
+      <w:r>
+        <w:rPr>
+          <w:lang w:val="en-US"/>
+        </w:rPr>
+        <w:drawing>
+          <wp:anchor distT="0" distB="0" distL="114300" distR="114300" simplePos="0" relativeHeight="251659264" behindDoc="0" locked="0" layoutInCell="1" allowOverlap="1" wp14:anchorId="1D3E8395" wp14:editId="41FD79F1">
+            <wp:simplePos x="0" y="0"/>
+            <wp:positionH relativeFrom="margin">
+              <wp:align>left</wp:align>
+            </wp:positionH>
+            <wp:positionV relativeFrom="paragraph">
+              <wp:posOffset>6350</wp:posOffset>
+            </wp:positionV>
+            <wp:extent cx="2165350" cy="2922905"/>
+            <wp:effectExtent l="0" t="0" r="6350" b="0"/>
+            <wp:wrapSquare wrapText="bothSides"/>
+            <wp:docPr id="7" name="Imagem 7"/>
+            <wp:cNvGraphicFramePr>
+              <a:graphicFrameLocks xmlns:a="http://schemas.openxmlformats.org/drawingml/2006/main" noChangeAspect="1"/>
+            </wp:cNvGraphicFramePr>
+            <a:graphic xmlns:a="http://schemas.openxmlformats.org/drawingml/2006/main">
+              <a:graphicData uri="http://schemas.openxmlformats.org/drawingml/2006/picture">
+                <pic:pic xmlns:pic="http://schemas.openxmlformats.org/drawingml/2006/picture">
+                  <pic:nvPicPr>
+                    <pic:cNvPr id="1" name=""/>
+                    <pic:cNvPicPr/>
+                  </pic:nvPicPr>
+                  <pic:blipFill>
+                    <a:blip r:embed="rId10">
+                      <a:extLst>
+                        <a:ext uri="{28A0092B-C50C-407E-A947-70E740481C1C}">
+                          <a14:useLocalDpi xmlns:a14="http://schemas.microsoft.com/office/drawing/2010/main" val="0"/>
+                        </a:ext>
+                      </a:extLst>
+                    </a:blip>
+                    <a:stretch>
+                      <a:fillRect/>
+                    </a:stretch>
+                  </pic:blipFill>
+                  <pic:spPr>
+                    <a:xfrm>
+                      <a:off x="0" y="0"/>
+                      <a:ext cx="2171009" cy="2930863"/>
+                    </a:xfrm>
+                    <a:prstGeom prst="rect">
+                      <a:avLst/>
+                    </a:prstGeom>
+                  </pic:spPr>
+                </pic:pic>
+              </a:graphicData>
+            </a:graphic>
+            <wp14:sizeRelH relativeFrom="margin">
+              <wp14:pctWidth>0</wp14:pctWidth>
+            </wp14:sizeRelH>
+            <wp14:sizeRelV relativeFrom="margin">
+              <wp14:pctHeight>0</wp14:pctHeight>
+            </wp14:sizeRelV>
+          </wp:anchor>
+        </w:drawing>
+      </w:r>
+      <w:r>
+        <w:rPr>
+          <w:lang w:val="en-US"/>
+        </w:rPr>
+        <w:t>Everything inside {} is a objetct:</w:t>
+      </w:r>
+    </w:p>
+    <w:p>
+      <w:pPr>
+        <w:pStyle w:val="PargrafodaLista"/>
+        <w:numPr>
+          <w:ilvl w:val="2"/>
+          <w:numId w:val="6"/>
+        </w:numPr>
+        <w:rPr>
+          <w:lang w:val="en-US"/>
+        </w:rPr>
+      </w:pPr>
+      <w:r>
+        <w:rPr>
+          <w:lang w:val="en-US"/>
+        </w:rPr>
+        <w:t>There are 3 Objects in this JSON</w:t>
+      </w:r>
+    </w:p>
+    <w:p>
+      <w:pPr>
+        <w:pStyle w:val="PargrafodaLista"/>
+        <w:numPr>
+          <w:ilvl w:val="2"/>
+          <w:numId w:val="6"/>
+        </w:numPr>
+        <w:rPr>
+          <w:lang w:val="en-US"/>
+        </w:rPr>
+      </w:pPr>
+      <w:r>
+        <w:rPr>
+          <w:lang w:val="en-US"/>
+        </w:rPr>
+        <w:t>Everything inside [] is an array</w:t>
+      </w:r>
+    </w:p>
+    <w:p>
+      <w:pPr>
+        <w:pStyle w:val="PargrafodaLista"/>
+        <w:numPr>
+          <w:ilvl w:val="2"/>
+          <w:numId w:val="6"/>
+        </w:numPr>
+        <w:rPr>
+          <w:lang w:val="en-US"/>
+        </w:rPr>
+      </w:pPr>
+      <w:r>
+        <w:rPr>
+          <w:lang w:val="en-US"/>
+        </w:rPr>
+        <w:t>This JSON is 1 big array</w:t>
+      </w:r>
+    </w:p>
+    <w:p>
+      <w:pPr>
+        <w:pStyle w:val="PargrafodaLista"/>
+        <w:numPr>
+          <w:ilvl w:val="2"/>
+          <w:numId w:val="6"/>
+        </w:numPr>
+        <w:rPr>
+          <w:lang w:val="en-US"/>
+        </w:rPr>
+      </w:pPr>
+      <w:r>
+        <w:rPr>
+          <w:lang w:val="en-US"/>
+        </w:rPr>
+        <w:t>Inside objects, you have key pairs</w:t>
+      </w:r>
+    </w:p>
+    <w:p>
+      <w:pPr>
+        <w:pStyle w:val="PargrafodaLista"/>
+        <w:numPr>
+          <w:ilvl w:val="2"/>
+          <w:numId w:val="6"/>
+        </w:numPr>
+        <w:rPr>
+          <w:lang w:val="en-US"/>
+        </w:rPr>
+      </w:pPr>
+      <w:r>
+        <w:rPr>
+          <w:lang w:val="en-US"/>
+        </w:rPr>
+        <w:t>Inside arrays, you have objects.</w:t>
+      </w:r>
+    </w:p>
+    <w:p>
+      <w:pPr>
+        <w:pStyle w:val="PargrafodaLista"/>
+        <w:numPr>
+          <w:ilvl w:val="2"/>
+          <w:numId w:val="6"/>
+        </w:numPr>
+        <w:rPr>
+          <w:lang w:val="en-US"/>
+        </w:rPr>
+      </w:pPr>
+      <w:r>
+        <w:rPr>
+          <w:lang w:val="en-US"/>
+        </w:rPr>
+        <w:t xml:space="preserve">But objects can also have </w:t>
+      </w:r>
+      <w:r>
+        <w:rPr>
+          <w:u w:val="single"/>
+          <w:lang w:val="en-US"/>
+        </w:rPr>
+        <w:t>array of key pairs</w:t>
+      </w:r>
+      <w:r>
+        <w:rPr>
+          <w:lang w:val="en-US"/>
+        </w:rPr>
+        <w:t>:</w:t>
+      </w:r>
+    </w:p>
+    <w:p>
+      <w:pPr>
+        <w:pStyle w:val="PargrafodaLista"/>
+        <w:rPr>
+          <w:lang w:val="en-US"/>
+        </w:rPr>
+      </w:pPr>
+      <w:r>
+        <w:rPr>
+          <w:lang w:val="en-US"/>
+        </w:rPr>
+        <w:t>{“Countries:</w:t>
+      </w:r>
+    </w:p>
+    <w:p>
+      <w:pPr>
+        <w:pStyle w:val="PargrafodaLista"/>
+        <w:rPr>
+          <w:lang w:val="en-US"/>
+        </w:rPr>
+      </w:pPr>
+      <w:r>
+        <w:rPr>
+          <w:lang w:val="en-US"/>
+        </w:rPr>
+        <w:tab/>
+        <w:t>[</w:t>
+      </w:r>
+    </w:p>
+    <w:p>
+      <w:pPr>
+        <w:pStyle w:val="PargrafodaLista"/>
+        <w:rPr>
+          <w:lang w:val="en-US"/>
+        </w:rPr>
+      </w:pPr>
+      <w:r>
+        <w:rPr>
+          <w:lang w:val="en-US"/>
+        </w:rPr>
+        <w:tab/>
+      </w:r>
+      <w:r>
+        <w:rPr>
+          <w:lang w:val="en-US"/>
+        </w:rPr>
+        <w:tab/>
+        <w:t>{“Name” : ”USA”,</w:t>
+      </w:r>
+    </w:p>
+    <w:p>
+      <w:pPr>
+        <w:pStyle w:val="PargrafodaLista"/>
+        <w:rPr>
+          <w:lang w:val="en-US"/>
+        </w:rPr>
+      </w:pPr>
+      <w:r>
+        <w:rPr>
+          <w:lang w:val="en-US"/>
+        </w:rPr>
+        <w:tab/>
+      </w:r>
+      <w:r>
+        <w:rPr>
+          <w:lang w:val="en-US"/>
+        </w:rPr>
+        <w:tab/>
+        <w:t xml:space="preserve"> “Population” : ”330 million”},</w:t>
+      </w:r>
+    </w:p>
+    <w:p>
+      <w:pPr>
+        <w:pStyle w:val="PargrafodaLista"/>
+        <w:rPr>
+          <w:lang w:val="en-US"/>
+        </w:rPr>
+      </w:pPr>
+      <w:r>
+        <w:rPr>
+          <w:lang w:val="en-US"/>
+        </w:rPr>
+        <w:tab/>
+      </w:r>
+      <w:r>
+        <w:rPr>
+          <w:lang w:val="en-US"/>
+        </w:rPr>
+        <w:tab/>
+        <w:t>{“Name” : “Brasil”,</w:t>
+      </w:r>
+    </w:p>
+    <w:p>
+      <w:pPr>
+        <w:pStyle w:val="PargrafodaLista"/>
+        <w:rPr>
+          <w:lang w:val="en-US"/>
+        </w:rPr>
+      </w:pPr>
+      <w:r>
+        <w:rPr>
+          <w:lang w:val="en-US"/>
+        </w:rPr>
+        <w:tab/>
+      </w:r>
+      <w:r>
+        <w:rPr>
+          <w:lang w:val="en-US"/>
+        </w:rPr>
+        <w:tab/>
+        <w:t xml:space="preserve"> “Population” : “200 million”}</w:t>
+      </w:r>
+    </w:p>
+    <w:p>
+      <w:pPr>
+        <w:pStyle w:val="PargrafodaLista"/>
+        <w:rPr>
+          <w:lang w:val="en-US"/>
+        </w:rPr>
+      </w:pPr>
+      <w:r>
+        <w:rPr>
+          <w:lang w:val="en-US"/>
+        </w:rPr>
+        <w:tab/>
+        <w:t>]</w:t>
+      </w:r>
+    </w:p>
+    <w:p>
+      <w:pPr>
+        <w:pStyle w:val="PargrafodaLista"/>
+        <w:rPr>
+          <w:lang w:val="en-US"/>
+        </w:rPr>
+      </w:pPr>
+      <w:r>
+        <w:rPr>
+          <w:lang w:val="en-US"/>
+        </w:rPr>
+        <w:t>}</w:t>
+      </w:r>
+    </w:p>
+    <w:p>
+      <w:pPr>
+        <w:pStyle w:val="PargrafodaLista"/>
+        <w:ind w:left="2160"/>
+        <w:rPr>
+          <w:lang w:val="en-US"/>
+        </w:rPr>
+      </w:pPr>
+    </w:p>
+    <w:p>
+      <w:pPr>
+        <w:pStyle w:val="PargrafodaLista"/>
+        <w:numPr>
+          <w:ilvl w:val="2"/>
+          <w:numId w:val="6"/>
+        </w:numPr>
+        <w:rPr>
+          <w:lang w:val="en-US"/>
+        </w:rPr>
+      </w:pPr>
+      <w:r>
+        <w:rPr>
+          <w:lang w:val="en-US"/>
+        </w:rPr>
+        <w:t>In JS, y</w:t>
+      </w:r>
+      <w:r>
+        <w:rPr>
+          <w:lang w:val="en-US"/>
+        </w:rPr>
+        <w:t>ou</w:t>
+      </w:r>
+      <w:r>
+        <w:rPr>
+          <w:lang w:val="en-US"/>
+        </w:rPr>
+        <w:t xml:space="preserve"> reference arrays with []: myObj[1] will get all the object ‘Ana’,  in the example</w:t>
+      </w:r>
+      <w:r>
+        <w:rPr>
+          <w:lang w:val="en-US"/>
+        </w:rPr>
+        <w:t>.</w:t>
+      </w:r>
+    </w:p>
+    <w:p>
+      <w:pPr>
+        <w:pStyle w:val="PargrafodaLista"/>
+        <w:numPr>
+          <w:ilvl w:val="2"/>
+          <w:numId w:val="6"/>
+        </w:numPr>
+        <w:rPr>
+          <w:lang w:val="en-US"/>
+        </w:rPr>
+      </w:pPr>
+      <w:r>
+        <w:rPr>
+          <w:lang w:val="en-US"/>
+        </w:rPr>
+        <w:t>In JS, you reference objects as: myObj[0].LastName will get the string “Moreira”.</w:t>
+      </w:r>
+    </w:p>
+    <w:p>
+      <w:pPr>
+        <w:rPr>
+          <w:lang w:val="en-US"/>
+        </w:rPr>
+      </w:pPr>
+    </w:p>
+    <w:p>
+      <w:pPr>
+        <w:rPr>
+          <w:lang w:val="en-US"/>
+        </w:rPr>
+      </w:pPr>
+    </w:p>
+    <w:p>
+      <w:pPr>
+        <w:pStyle w:val="PargrafodaLista"/>
+        <w:numPr>
+          <w:ilvl w:val="0"/>
+          <w:numId w:val="6"/>
+        </w:numPr>
+        <w:rPr>
+          <w:lang w:val="en-US"/>
+        </w:rPr>
+      </w:pPr>
+      <w:r>
+        <w:rPr>
+          <w:lang w:val="en-US"/>
+        </w:rPr>
+        <w:lastRenderedPageBreak/>
+        <w:t>YAML – YAML ain’t markup language</w:t>
+      </w:r>
+    </w:p>
+    <w:p>
+      <w:pPr>
+        <w:pStyle w:val="PargrafodaLista"/>
+        <w:numPr>
+          <w:ilvl w:val="1"/>
+          <w:numId w:val="6"/>
+        </w:numPr>
+        <w:rPr>
+          <w:lang w:val="en-US"/>
+        </w:rPr>
+      </w:pPr>
+      <w:r>
+        <w:rPr>
+          <w:lang w:val="en-US"/>
+        </w:rPr>
+        <w:t>Highly legible, compact and succinct.</w:t>
+      </w:r>
+    </w:p>
+    <w:p>
+      <w:pPr>
+        <w:pStyle w:val="PargrafodaLista"/>
+        <w:numPr>
+          <w:ilvl w:val="1"/>
+          <w:numId w:val="6"/>
+        </w:numPr>
+        <w:rPr>
+          <w:lang w:val="en-US"/>
+        </w:rPr>
+      </w:pPr>
+      <w:r>
+        <w:rPr>
+          <w:lang w:val="en-US"/>
+        </w:rPr>
+        <w:t>Ideal for configuration files.</w:t>
+      </w:r>
     </w:p>
     <w:sectPr>
       <w:pgSz w:w="11906" w:h="16838"/>
@@ -1815,6 +2700,119 @@
     </w:lvl>
   </w:abstractNum>
   <w:abstractNum w:abstractNumId="4" w15:restartNumberingAfterBreak="0">
+    <w:nsid w:val="5E9A00E9"/>
+    <w:multiLevelType w:val="hybridMultilevel"/>
+    <w:tmpl w:val="5046F73A"/>
+    <w:lvl w:ilvl="0" w:tplc="04160001">
+      <w:start w:val="1"/>
+      <w:numFmt w:val="bullet"/>
+      <w:lvlText w:val=""/>
+      <w:lvlJc w:val="left"/>
+      <w:pPr>
+        <w:ind w:left="720" w:hanging="360"/>
+      </w:pPr>
+      <w:rPr>
+        <w:rFonts w:ascii="Symbol" w:hAnsi="Symbol" w:hint="default"/>
+      </w:rPr>
+    </w:lvl>
+    <w:lvl w:ilvl="1" w:tplc="04160003">
+      <w:start w:val="1"/>
+      <w:numFmt w:val="bullet"/>
+      <w:lvlText w:val="o"/>
+      <w:lvlJc w:val="left"/>
+      <w:pPr>
+        <w:ind w:left="1440" w:hanging="360"/>
+      </w:pPr>
+      <w:rPr>
+        <w:rFonts w:ascii="Courier New" w:hAnsi="Courier New" w:cs="Courier New" w:hint="default"/>
+      </w:rPr>
+    </w:lvl>
+    <w:lvl w:ilvl="2" w:tplc="04160005">
+      <w:start w:val="1"/>
+      <w:numFmt w:val="bullet"/>
+      <w:lvlText w:val=""/>
+      <w:lvlJc w:val="left"/>
+      <w:pPr>
+        <w:ind w:left="2160" w:hanging="360"/>
+      </w:pPr>
+      <w:rPr>
+        <w:rFonts w:ascii="Wingdings" w:hAnsi="Wingdings" w:hint="default"/>
+      </w:rPr>
+    </w:lvl>
+    <w:lvl w:ilvl="3" w:tplc="04160001" w:tentative="1">
+      <w:start w:val="1"/>
+      <w:numFmt w:val="bullet"/>
+      <w:lvlText w:val=""/>
+      <w:lvlJc w:val="left"/>
+      <w:pPr>
+        <w:ind w:left="2880" w:hanging="360"/>
+      </w:pPr>
+      <w:rPr>
+        <w:rFonts w:ascii="Symbol" w:hAnsi="Symbol" w:hint="default"/>
+      </w:rPr>
+    </w:lvl>
+    <w:lvl w:ilvl="4" w:tplc="04160003" w:tentative="1">
+      <w:start w:val="1"/>
+      <w:numFmt w:val="bullet"/>
+      <w:lvlText w:val="o"/>
+      <w:lvlJc w:val="left"/>
+      <w:pPr>
+        <w:ind w:left="3600" w:hanging="360"/>
+      </w:pPr>
+      <w:rPr>
+        <w:rFonts w:ascii="Courier New" w:hAnsi="Courier New" w:cs="Courier New" w:hint="default"/>
+      </w:rPr>
+    </w:lvl>
+    <w:lvl w:ilvl="5" w:tplc="04160005" w:tentative="1">
+      <w:start w:val="1"/>
+      <w:numFmt w:val="bullet"/>
+      <w:lvlText w:val=""/>
+      <w:lvlJc w:val="left"/>
+      <w:pPr>
+        <w:ind w:left="4320" w:hanging="360"/>
+      </w:pPr>
+      <w:rPr>
+        <w:rFonts w:ascii="Wingdings" w:hAnsi="Wingdings" w:hint="default"/>
+      </w:rPr>
+    </w:lvl>
+    <w:lvl w:ilvl="6" w:tplc="04160001" w:tentative="1">
+      <w:start w:val="1"/>
+      <w:numFmt w:val="bullet"/>
+      <w:lvlText w:val=""/>
+      <w:lvlJc w:val="left"/>
+      <w:pPr>
+        <w:ind w:left="5040" w:hanging="360"/>
+      </w:pPr>
+      <w:rPr>
+        <w:rFonts w:ascii="Symbol" w:hAnsi="Symbol" w:hint="default"/>
+      </w:rPr>
+    </w:lvl>
+    <w:lvl w:ilvl="7" w:tplc="04160003" w:tentative="1">
+      <w:start w:val="1"/>
+      <w:numFmt w:val="bullet"/>
+      <w:lvlText w:val="o"/>
+      <w:lvlJc w:val="left"/>
+      <w:pPr>
+        <w:ind w:left="5760" w:hanging="360"/>
+      </w:pPr>
+      <w:rPr>
+        <w:rFonts w:ascii="Courier New" w:hAnsi="Courier New" w:cs="Courier New" w:hint="default"/>
+      </w:rPr>
+    </w:lvl>
+    <w:lvl w:ilvl="8" w:tplc="04160005" w:tentative="1">
+      <w:start w:val="1"/>
+      <w:numFmt w:val="bullet"/>
+      <w:lvlText w:val=""/>
+      <w:lvlJc w:val="left"/>
+      <w:pPr>
+        <w:ind w:left="6480" w:hanging="360"/>
+      </w:pPr>
+      <w:rPr>
+        <w:rFonts w:ascii="Wingdings" w:hAnsi="Wingdings" w:hint="default"/>
+      </w:rPr>
+    </w:lvl>
+  </w:abstractNum>
+  <w:abstractNum w:abstractNumId="5" w15:restartNumberingAfterBreak="0">
     <w:nsid w:val="6E272AEA"/>
     <w:multiLevelType w:val="hybridMultilevel"/>
     <w:tmpl w:val="066CC310"/>
@@ -1934,13 +2932,16 @@
     <w:abstractNumId w:val="1"/>
   </w:num>
   <w:num w:numId="3">
-    <w:abstractNumId w:val="4"/>
+    <w:abstractNumId w:val="5"/>
   </w:num>
   <w:num w:numId="4">
     <w:abstractNumId w:val="3"/>
   </w:num>
   <w:num w:numId="5">
     <w:abstractNumId w:val="0"/>
+  </w:num>
+  <w:num w:numId="6">
+    <w:abstractNumId w:val="4"/>
   </w:num>
 </w:numbering>
 </file>

</xml_diff>

<commit_message>
curso devnet, finished yaml module
</commit_message>
<xml_diff>
--- a/Cisco DevNet Associate.docx
+++ b/Cisco DevNet Associate.docx
@@ -2256,10 +2256,154 @@
         </w:rPr>
       </w:pPr>
       <w:r>
-        <w:rPr>
-          <w:lang w:val="en-US"/>
-        </w:rPr>
         <w:t>Ideal for configuration files.</w:t>
+      </w:r>
+    </w:p>
+    <w:p>
+      <w:pPr>
+        <w:pStyle w:val="PargrafodaLista"/>
+        <w:numPr>
+          <w:ilvl w:val="1"/>
+          <w:numId w:val="6"/>
+        </w:numPr>
+        <w:rPr>
+          <w:lang w:val="en-US"/>
+        </w:rPr>
+      </w:pPr>
+      <w:r>
+        <w:t>Indentation is importante for YAML</w:t>
+      </w:r>
+    </w:p>
+    <w:p>
+      <w:pPr>
+        <w:pStyle w:val="PargrafodaLista"/>
+        <w:numPr>
+          <w:ilvl w:val="1"/>
+          <w:numId w:val="6"/>
+        </w:numPr>
+        <w:rPr>
+          <w:lang w:val="en-US"/>
+        </w:rPr>
+      </w:pPr>
+      <w:r>
+        <w:rPr>
+          <w:lang w:val="en-US"/>
+        </w:rPr>
+        <w:t>YAML also has a key-</w:t>
+      </w:r>
+      <w:r>
+        <w:rPr>
+          <w:lang w:val="en-US"/>
+        </w:rPr>
+        <w:t>pair with a key and a value</w:t>
+      </w:r>
+    </w:p>
+    <w:p>
+      <w:pPr>
+        <w:pStyle w:val="PargrafodaLista"/>
+        <w:numPr>
+          <w:ilvl w:val="1"/>
+          <w:numId w:val="6"/>
+        </w:numPr>
+        <w:rPr>
+          <w:lang w:val="en-US"/>
+        </w:rPr>
+      </w:pPr>
+      <w:r>
+        <w:rPr>
+          <w:lang w:val="en-US"/>
+        </w:rPr>
+        <w:t>Values are associated with a data type automatically:</w:t>
+      </w:r>
+    </w:p>
+    <w:p>
+      <w:pPr>
+        <w:pStyle w:val="PargrafodaLista"/>
+        <w:numPr>
+          <w:ilvl w:val="2"/>
+          <w:numId w:val="6"/>
+        </w:numPr>
+        <w:rPr>
+          <w:lang w:val="en-US"/>
+        </w:rPr>
+      </w:pPr>
+      <w:r>
+        <w:rPr>
+          <w:lang w:val="en-US"/>
+        </w:rPr>
+        <w:t>Strings, Integer, floats and Booleans.</w:t>
+      </w:r>
+    </w:p>
+    <w:p>
+      <w:pPr>
+        <w:pStyle w:val="PargrafodaLista"/>
+        <w:numPr>
+          <w:ilvl w:val="2"/>
+          <w:numId w:val="6"/>
+        </w:numPr>
+        <w:rPr>
+          <w:lang w:val="en-US"/>
+        </w:rPr>
+      </w:pPr>
+      <w:r>
+        <w:rPr>
+          <w:lang w:val="en-US"/>
+        </w:rPr>
+        <w:t>Strings may or may not be inside of quotes “”.</w:t>
+      </w:r>
+    </w:p>
+    <w:p>
+      <w:pPr>
+        <w:pStyle w:val="PargrafodaLista"/>
+        <w:numPr>
+          <w:ilvl w:val="2"/>
+          <w:numId w:val="6"/>
+        </w:numPr>
+        <w:rPr>
+          <w:lang w:val="en-US"/>
+        </w:rPr>
+      </w:pPr>
+      <w:r>
+        <w:rPr>
+          <w:lang w:val="en-US"/>
+        </w:rPr>
+        <w:t>Strings with quotes are interpreted with breaks, like \n.</w:t>
+      </w:r>
+    </w:p>
+    <w:p>
+      <w:pPr>
+        <w:pStyle w:val="PargrafodaLista"/>
+        <w:numPr>
+          <w:ilvl w:val="2"/>
+          <w:numId w:val="6"/>
+        </w:numPr>
+        <w:rPr>
+          <w:lang w:val="en-US"/>
+        </w:rPr>
+      </w:pPr>
+      <w:r>
+        <w:rPr>
+          <w:lang w:val="en-US"/>
+        </w:rPr>
+        <w:t>Strings without quotes are literal (yes,yaml is contra intuitive)</w:t>
+      </w:r>
+    </w:p>
+    <w:p>
+      <w:pPr>
+        <w:pStyle w:val="PargrafodaLista"/>
+        <w:numPr>
+          <w:ilvl w:val="2"/>
+          <w:numId w:val="6"/>
+        </w:numPr>
+        <w:rPr>
+          <w:lang w:val="en-US"/>
+        </w:rPr>
+      </w:pPr>
+      <w:r>
+        <w:rPr>
+          <w:lang w:val="en-US"/>
+        </w:rPr>
+        <w:t>Booleans can be written in capital or lower case.</w:t>
       </w:r>
     </w:p>
     <w:sectPr>

</xml_diff>

<commit_message>
curso python, modulo de encapsulamento
</commit_message>
<xml_diff>
--- a/Cisco DevNet Associate.docx
+++ b/Cisco DevNet Associate.docx
@@ -13,7 +13,21 @@
         <w:rPr>
           <w:lang w:val="en-US"/>
         </w:rPr>
-        <w:t>Cisco DevNet Associate (200-901 DEVASC) – CBT Nuggets T</w:t>
+        <w:t xml:space="preserve">Cisco </w:t>
+      </w:r>
+      <w:proofErr w:type="spellStart"/>
+      <w:r>
+        <w:rPr>
+          <w:lang w:val="en-US"/>
+        </w:rPr>
+        <w:t>DevNet</w:t>
+      </w:r>
+      <w:proofErr w:type="spellEnd"/>
+      <w:r>
+        <w:rPr>
+          <w:lang w:val="en-US"/>
+        </w:rPr>
+        <w:t xml:space="preserve"> Associate (200-901 DEVASC) – CBT Nuggets T</w:t>
       </w:r>
       <w:r>
         <w:rPr>
@@ -151,8 +165,18 @@
           <w:iCs/>
           <w:lang w:val="en-US"/>
         </w:rPr>
-        <w:t>git add .</w:t>
-      </w:r>
+        <w:t xml:space="preserve">git </w:t>
+      </w:r>
+      <w:proofErr w:type="gramStart"/>
+      <w:r>
+        <w:rPr>
+          <w:i/>
+          <w:iCs/>
+          <w:lang w:val="en-US"/>
+        </w:rPr>
+        <w:t>add .</w:t>
+      </w:r>
+      <w:proofErr w:type="gramEnd"/>
     </w:p>
     <w:p>
       <w:pPr>
@@ -203,20 +227,30 @@
         </w:rPr>
         <w:t>git commit -m “</w:t>
       </w:r>
+      <w:proofErr w:type="spellStart"/>
       <w:r>
         <w:rPr>
           <w:i/>
           <w:iCs/>
           <w:lang w:val="en-US"/>
         </w:rPr>
-        <w:t xml:space="preserve">meaninful </w:t>
-      </w:r>
+        <w:t>meaninful</w:t>
+      </w:r>
+      <w:proofErr w:type="spellEnd"/>
       <w:r>
         <w:rPr>
           <w:i/>
           <w:iCs/>
           <w:lang w:val="en-US"/>
         </w:rPr>
+        <w:t xml:space="preserve"> </w:t>
+      </w:r>
+      <w:r>
+        <w:rPr>
+          <w:i/>
+          <w:iCs/>
+          <w:lang w:val="en-US"/>
+        </w:rPr>
         <w:t>message”</w:t>
       </w:r>
     </w:p>
@@ -260,7 +294,21 @@
         <w:rPr>
           <w:lang w:val="en-US"/>
         </w:rPr>
-        <w:t>We can revert back to any previous commit in a brench.</w:t>
+        <w:t xml:space="preserve">We can revert back to any previous commit in a </w:t>
+      </w:r>
+      <w:proofErr w:type="spellStart"/>
+      <w:r>
+        <w:rPr>
+          <w:lang w:val="en-US"/>
+        </w:rPr>
+        <w:t>brench</w:t>
+      </w:r>
+      <w:proofErr w:type="spellEnd"/>
+      <w:r>
+        <w:rPr>
+          <w:lang w:val="en-US"/>
+        </w:rPr>
+        <w:t>.</w:t>
       </w:r>
     </w:p>
     <w:p>
@@ -722,8 +770,24 @@
         <w:rPr>
           <w:lang w:val="en-US"/>
         </w:rPr>
-        <w:t>GIT RM and .gitignore</w:t>
-      </w:r>
+        <w:t xml:space="preserve">GIT RM </w:t>
+      </w:r>
+      <w:proofErr w:type="gramStart"/>
+      <w:r>
+        <w:rPr>
+          <w:lang w:val="en-US"/>
+        </w:rPr>
+        <w:t>and .</w:t>
+      </w:r>
+      <w:proofErr w:type="spellStart"/>
+      <w:r>
+        <w:rPr>
+          <w:lang w:val="en-US"/>
+        </w:rPr>
+        <w:t>gitignore</w:t>
+      </w:r>
+      <w:proofErr w:type="spellEnd"/>
+      <w:proofErr w:type="gramEnd"/>
     </w:p>
     <w:p>
       <w:pPr>
@@ -740,7 +804,21 @@
         <w:rPr>
           <w:lang w:val="en-US"/>
         </w:rPr>
-        <w:t>If you have committed files you don’t want, you can remove then from the repository with:</w:t>
+        <w:t xml:space="preserve">If you have committed files you </w:t>
+      </w:r>
+      <w:proofErr w:type="gramStart"/>
+      <w:r>
+        <w:rPr>
+          <w:lang w:val="en-US"/>
+        </w:rPr>
+        <w:t>don’t</w:t>
+      </w:r>
+      <w:proofErr w:type="gramEnd"/>
+      <w:r>
+        <w:rPr>
+          <w:lang w:val="en-US"/>
+        </w:rPr>
+        <w:t xml:space="preserve"> want, you can remove then from the repository with:</w:t>
       </w:r>
     </w:p>
     <w:p>
@@ -778,7 +856,14 @@
         <w:rPr>
           <w:lang w:val="en-US"/>
         </w:rPr>
-        <w:t xml:space="preserve">you can also create the </w:t>
+        <w:t xml:space="preserve">you can also create </w:t>
+      </w:r>
+      <w:proofErr w:type="gramStart"/>
+      <w:r>
+        <w:rPr>
+          <w:lang w:val="en-US"/>
+        </w:rPr>
+        <w:t xml:space="preserve">the </w:t>
       </w:r>
       <w:r>
         <w:rPr>
@@ -786,8 +871,19 @@
           <w:iCs/>
           <w:lang w:val="en-US"/>
         </w:rPr>
-        <w:t>.gitignore</w:t>
-      </w:r>
+        <w:t>.</w:t>
+      </w:r>
+      <w:proofErr w:type="spellStart"/>
+      <w:r>
+        <w:rPr>
+          <w:i/>
+          <w:iCs/>
+          <w:lang w:val="en-US"/>
+        </w:rPr>
+        <w:t>gitignore</w:t>
+      </w:r>
+      <w:proofErr w:type="spellEnd"/>
+      <w:proofErr w:type="gramEnd"/>
       <w:r>
         <w:rPr>
           <w:lang w:val="en-US"/>
@@ -872,34 +968,62 @@
           <w:iCs/>
           <w:lang w:val="en-US"/>
         </w:rPr>
-        <w:t>git branch &lt;featureA&gt;.</w:t>
-      </w:r>
-    </w:p>
-    <w:p>
-      <w:pPr>
-        <w:pStyle w:val="PargrafodaLista"/>
-        <w:numPr>
-          <w:ilvl w:val="1"/>
-          <w:numId w:val="2"/>
-        </w:numPr>
-        <w:rPr>
-          <w:lang w:val="en-US"/>
-        </w:rPr>
-      </w:pPr>
-      <w:r>
-        <w:rPr>
-          <w:lang w:val="en-US"/>
-        </w:rPr>
-        <w:t xml:space="preserve">That will not point the HEAD to the branch. If you want, you can do it by </w:t>
-      </w:r>
+        <w:t>git branch &lt;</w:t>
+      </w:r>
+      <w:proofErr w:type="spellStart"/>
       <w:r>
         <w:rPr>
           <w:i/>
           <w:iCs/>
           <w:lang w:val="en-US"/>
         </w:rPr>
-        <w:t>git checkout featureA</w:t>
-      </w:r>
+        <w:t>featureA</w:t>
+      </w:r>
+      <w:proofErr w:type="spellEnd"/>
+      <w:r>
+        <w:rPr>
+          <w:i/>
+          <w:iCs/>
+          <w:lang w:val="en-US"/>
+        </w:rPr>
+        <w:t>&gt;.</w:t>
+      </w:r>
+    </w:p>
+    <w:p>
+      <w:pPr>
+        <w:pStyle w:val="PargrafodaLista"/>
+        <w:numPr>
+          <w:ilvl w:val="1"/>
+          <w:numId w:val="2"/>
+        </w:numPr>
+        <w:rPr>
+          <w:lang w:val="en-US"/>
+        </w:rPr>
+      </w:pPr>
+      <w:r>
+        <w:rPr>
+          <w:lang w:val="en-US"/>
+        </w:rPr>
+        <w:t xml:space="preserve">That will not point the HEAD to the branch. If you want, you can do it by </w:t>
+      </w:r>
+      <w:r>
+        <w:rPr>
+          <w:i/>
+          <w:iCs/>
+          <w:lang w:val="en-US"/>
+        </w:rPr>
+        <w:t xml:space="preserve">git checkout </w:t>
+      </w:r>
+      <w:proofErr w:type="spellStart"/>
+      <w:r>
+        <w:rPr>
+          <w:i/>
+          <w:iCs/>
+          <w:lang w:val="en-US"/>
+        </w:rPr>
+        <w:t>featureA</w:t>
+      </w:r>
+      <w:proofErr w:type="spellEnd"/>
     </w:p>
     <w:p>
       <w:pPr>
@@ -1052,13 +1176,23 @@
         </w:rPr>
         <w:t xml:space="preserve">Fast-Forward is when no changes where made to the master. So </w:t>
       </w:r>
+      <w:proofErr w:type="spellStart"/>
       <w:r>
         <w:rPr>
           <w:i/>
           <w:iCs/>
           <w:lang w:val="en-US"/>
         </w:rPr>
-        <w:t xml:space="preserve">featureX </w:t>
+        <w:t>featureX</w:t>
+      </w:r>
+      <w:proofErr w:type="spellEnd"/>
+      <w:r>
+        <w:rPr>
+          <w:i/>
+          <w:iCs/>
+          <w:lang w:val="en-US"/>
+        </w:rPr>
+        <w:t xml:space="preserve"> </w:t>
       </w:r>
       <w:r>
         <w:rPr>
@@ -1244,7 +1378,21 @@
         <w:rPr>
           <w:lang w:val="en-US"/>
         </w:rPr>
-        <w:t>If changes are made to the same files but different lines, git will auto-merge using ‘recusive strategy’</w:t>
+        <w:t>If changes are made to the same files but different lines, git will auto-merge using ‘</w:t>
+      </w:r>
+      <w:proofErr w:type="spellStart"/>
+      <w:r>
+        <w:rPr>
+          <w:lang w:val="en-US"/>
+        </w:rPr>
+        <w:t>recusive</w:t>
+      </w:r>
+      <w:proofErr w:type="spellEnd"/>
+      <w:r>
+        <w:rPr>
+          <w:lang w:val="en-US"/>
+        </w:rPr>
+        <w:t xml:space="preserve"> strategy’</w:t>
       </w:r>
     </w:p>
     <w:p>
@@ -1434,11 +1582,19 @@
           <w:lang w:val="en-US"/>
         </w:rPr>
       </w:pPr>
-      <w:r>
-        <w:rPr>
-          <w:lang w:val="en-US"/>
-        </w:rPr>
-        <w:t>It’s a legacy data format and it is used on SOAP.</w:t>
+      <w:proofErr w:type="gramStart"/>
+      <w:r>
+        <w:rPr>
+          <w:lang w:val="en-US"/>
+        </w:rPr>
+        <w:t>It’s</w:t>
+      </w:r>
+      <w:proofErr w:type="gramEnd"/>
+      <w:r>
+        <w:rPr>
+          <w:lang w:val="en-US"/>
+        </w:rPr>
+        <w:t xml:space="preserve"> a legacy data format and it is used on SOAP.</w:t>
       </w:r>
     </w:p>
     <w:p>
@@ -1600,7 +1756,21 @@
         <w:rPr>
           <w:lang w:val="en-US"/>
         </w:rPr>
-        <w:t>Name and age are also elements, but with values ony, no elements.</w:t>
+        <w:t xml:space="preserve">Name and age are also elements, but with values </w:t>
+      </w:r>
+      <w:proofErr w:type="spellStart"/>
+      <w:r>
+        <w:rPr>
+          <w:lang w:val="en-US"/>
+        </w:rPr>
+        <w:t>ony</w:t>
+      </w:r>
+      <w:proofErr w:type="spellEnd"/>
+      <w:r>
+        <w:rPr>
+          <w:lang w:val="en-US"/>
+        </w:rPr>
+        <w:t>, no elements.</w:t>
       </w:r>
     </w:p>
     <w:p>
@@ -1656,11 +1826,33 @@
           <w:lang w:val="en-US"/>
         </w:rPr>
       </w:pPr>
-      <w:r>
-        <w:rPr>
-          <w:lang w:val="en-US"/>
-        </w:rPr>
-        <w:t>It’s important to understand the relationships of the xmlk data.</w:t>
+      <w:proofErr w:type="gramStart"/>
+      <w:r>
+        <w:rPr>
+          <w:lang w:val="en-US"/>
+        </w:rPr>
+        <w:t>It’s</w:t>
+      </w:r>
+      <w:proofErr w:type="gramEnd"/>
+      <w:r>
+        <w:rPr>
+          <w:lang w:val="en-US"/>
+        </w:rPr>
+        <w:t xml:space="preserve"> important to understand the relationships of the </w:t>
+      </w:r>
+      <w:proofErr w:type="spellStart"/>
+      <w:r>
+        <w:rPr>
+          <w:lang w:val="en-US"/>
+        </w:rPr>
+        <w:t>xmlk</w:t>
+      </w:r>
+      <w:proofErr w:type="spellEnd"/>
+      <w:r>
+        <w:rPr>
+          <w:lang w:val="en-US"/>
+        </w:rPr>
+        <w:t xml:space="preserve"> data.</w:t>
       </w:r>
     </w:p>
     <w:p>
@@ -1678,7 +1870,21 @@
         <w:rPr>
           <w:lang w:val="en-US"/>
         </w:rPr>
-        <w:t xml:space="preserve">With the parent, the children and the cousins. </w:t>
+        <w:t xml:space="preserve">With the parent, the </w:t>
+      </w:r>
+      <w:proofErr w:type="gramStart"/>
+      <w:r>
+        <w:rPr>
+          <w:lang w:val="en-US"/>
+        </w:rPr>
+        <w:t>children</w:t>
+      </w:r>
+      <w:proofErr w:type="gramEnd"/>
+      <w:r>
+        <w:rPr>
+          <w:lang w:val="en-US"/>
+        </w:rPr>
+        <w:t xml:space="preserve"> and the cousins. </w:t>
       </w:r>
     </w:p>
     <w:p>
@@ -1864,7 +2070,21 @@
         <w:rPr>
           <w:lang w:val="en-US"/>
         </w:rPr>
-        <w:t>Everything inside {} is a objetct:</w:t>
+        <w:t xml:space="preserve">Everything inside {} is a </w:t>
+      </w:r>
+      <w:proofErr w:type="spellStart"/>
+      <w:r>
+        <w:rPr>
+          <w:lang w:val="en-US"/>
+        </w:rPr>
+        <w:t>objetct</w:t>
+      </w:r>
+      <w:proofErr w:type="spellEnd"/>
+      <w:r>
+        <w:rPr>
+          <w:lang w:val="en-US"/>
+        </w:rPr>
+        <w:t>:</w:t>
       </w:r>
     </w:p>
     <w:p>
@@ -2035,7 +2255,21 @@
           <w:lang w:val="en-US"/>
         </w:rPr>
         <w:tab/>
-        <w:t>{“Name” : ”USA”,</w:t>
+        <w:t>{“Name</w:t>
+      </w:r>
+      <w:proofErr w:type="gramStart"/>
+      <w:r>
+        <w:rPr>
+          <w:lang w:val="en-US"/>
+        </w:rPr>
+        <w:t>” :</w:t>
+      </w:r>
+      <w:proofErr w:type="gramEnd"/>
+      <w:r>
+        <w:rPr>
+          <w:lang w:val="en-US"/>
+        </w:rPr>
+        <w:t xml:space="preserve"> ”USA”,</w:t>
       </w:r>
     </w:p>
     <w:p>
@@ -2056,7 +2290,21 @@
           <w:lang w:val="en-US"/>
         </w:rPr>
         <w:tab/>
-        <w:t xml:space="preserve"> “Population” : ”330 million”},</w:t>
+        <w:t xml:space="preserve"> “Population</w:t>
+      </w:r>
+      <w:proofErr w:type="gramStart"/>
+      <w:r>
+        <w:rPr>
+          <w:lang w:val="en-US"/>
+        </w:rPr>
+        <w:t>” :</w:t>
+      </w:r>
+      <w:proofErr w:type="gramEnd"/>
+      <w:r>
+        <w:rPr>
+          <w:lang w:val="en-US"/>
+        </w:rPr>
+        <w:t xml:space="preserve"> ”330 million”},</w:t>
       </w:r>
     </w:p>
     <w:p>
@@ -2077,7 +2325,21 @@
           <w:lang w:val="en-US"/>
         </w:rPr>
         <w:tab/>
-        <w:t>{“Name” : “Brasil”,</w:t>
+        <w:t>{“Name</w:t>
+      </w:r>
+      <w:proofErr w:type="gramStart"/>
+      <w:r>
+        <w:rPr>
+          <w:lang w:val="en-US"/>
+        </w:rPr>
+        <w:t>” :</w:t>
+      </w:r>
+      <w:proofErr w:type="gramEnd"/>
+      <w:r>
+        <w:rPr>
+          <w:lang w:val="en-US"/>
+        </w:rPr>
+        <w:t xml:space="preserve"> “Brasil”,</w:t>
       </w:r>
     </w:p>
     <w:p>
@@ -2098,7 +2360,21 @@
           <w:lang w:val="en-US"/>
         </w:rPr>
         <w:tab/>
-        <w:t xml:space="preserve"> “Population” : “200 million”}</w:t>
+        <w:t xml:space="preserve"> “Population</w:t>
+      </w:r>
+      <w:proofErr w:type="gramStart"/>
+      <w:r>
+        <w:rPr>
+          <w:lang w:val="en-US"/>
+        </w:rPr>
+        <w:t>” :</w:t>
+      </w:r>
+      <w:proofErr w:type="gramEnd"/>
+      <w:r>
+        <w:rPr>
+          <w:lang w:val="en-US"/>
+        </w:rPr>
+        <w:t xml:space="preserve"> “200 million”}</w:t>
       </w:r>
     </w:p>
     <w:p>
@@ -2166,7 +2442,29 @@
         <w:rPr>
           <w:lang w:val="en-US"/>
         </w:rPr>
-        <w:t xml:space="preserve"> reference arrays with []: myObj[1] will get all the object ‘Ana’,  in the example</w:t>
+        <w:t xml:space="preserve"> reference arrays with []: </w:t>
+      </w:r>
+      <w:proofErr w:type="spellStart"/>
+      <w:proofErr w:type="gramStart"/>
+      <w:r>
+        <w:rPr>
+          <w:lang w:val="en-US"/>
+        </w:rPr>
+        <w:t>myObj</w:t>
+      </w:r>
+      <w:proofErr w:type="spellEnd"/>
+      <w:r>
+        <w:rPr>
+          <w:lang w:val="en-US"/>
+        </w:rPr>
+        <w:t>[</w:t>
+      </w:r>
+      <w:proofErr w:type="gramEnd"/>
+      <w:r>
+        <w:rPr>
+          <w:lang w:val="en-US"/>
+        </w:rPr>
+        <w:t>1] will get all the object ‘Ana’,  in the example</w:t>
       </w:r>
       <w:r>
         <w:rPr>
@@ -2190,7 +2488,43 @@
         <w:rPr>
           <w:lang w:val="en-US"/>
         </w:rPr>
-        <w:t>In JS, you reference objects as: myObj[0].LastName will get the string “Moreira”.</w:t>
+        <w:t xml:space="preserve">In JS, you reference objects as: </w:t>
+      </w:r>
+      <w:proofErr w:type="spellStart"/>
+      <w:proofErr w:type="gramStart"/>
+      <w:r>
+        <w:rPr>
+          <w:lang w:val="en-US"/>
+        </w:rPr>
+        <w:t>myObj</w:t>
+      </w:r>
+      <w:proofErr w:type="spellEnd"/>
+      <w:r>
+        <w:rPr>
+          <w:lang w:val="en-US"/>
+        </w:rPr>
+        <w:t>[</w:t>
+      </w:r>
+      <w:proofErr w:type="gramEnd"/>
+      <w:r>
+        <w:rPr>
+          <w:lang w:val="en-US"/>
+        </w:rPr>
+        <w:t>0].</w:t>
+      </w:r>
+      <w:proofErr w:type="spellStart"/>
+      <w:r>
+        <w:rPr>
+          <w:lang w:val="en-US"/>
+        </w:rPr>
+        <w:t>LastName</w:t>
+      </w:r>
+      <w:proofErr w:type="spellEnd"/>
+      <w:r>
+        <w:rPr>
+          <w:lang w:val="en-US"/>
+        </w:rPr>
+        <w:t xml:space="preserve"> will get the string “Moreira”.</w:t>
       </w:r>
     </w:p>
     <w:p>
@@ -2223,7 +2557,21 @@
           <w:lang w:val="en-US"/>
         </w:rPr>
         <w:lastRenderedPageBreak/>
-        <w:t>YAML – YAML ain’t markup language</w:t>
+        <w:t xml:space="preserve">YAML – YAML </w:t>
+      </w:r>
+      <w:proofErr w:type="spellStart"/>
+      <w:r>
+        <w:rPr>
+          <w:lang w:val="en-US"/>
+        </w:rPr>
+        <w:t>ain’t</w:t>
+      </w:r>
+      <w:proofErr w:type="spellEnd"/>
+      <w:r>
+        <w:rPr>
+          <w:lang w:val="en-US"/>
+        </w:rPr>
+        <w:t xml:space="preserve"> markup language</w:t>
       </w:r>
     </w:p>
     <w:p>
@@ -2241,7 +2589,21 @@
         <w:rPr>
           <w:lang w:val="en-US"/>
         </w:rPr>
-        <w:t>Highly legible, compact and succinct.</w:t>
+        <w:t xml:space="preserve">Highly legible, </w:t>
+      </w:r>
+      <w:proofErr w:type="gramStart"/>
+      <w:r>
+        <w:rPr>
+          <w:lang w:val="en-US"/>
+        </w:rPr>
+        <w:t>compact</w:t>
+      </w:r>
+      <w:proofErr w:type="gramEnd"/>
+      <w:r>
+        <w:rPr>
+          <w:lang w:val="en-US"/>
+        </w:rPr>
+        <w:t xml:space="preserve"> and succinct.</w:t>
       </w:r>
     </w:p>
     <w:p>
@@ -2256,7 +2618,15 @@
         </w:rPr>
       </w:pPr>
       <w:r>
-        <w:t>Ideal for configuration files.</w:t>
+        <w:t xml:space="preserve">Ideal for </w:t>
+      </w:r>
+      <w:proofErr w:type="spellStart"/>
+      <w:r>
+        <w:t>configuration</w:t>
+      </w:r>
+      <w:proofErr w:type="spellEnd"/>
+      <w:r>
+        <w:t xml:space="preserve"> files.</w:t>
       </w:r>
     </w:p>
     <w:p>
@@ -2270,8 +2640,21 @@
           <w:lang w:val="en-US"/>
         </w:rPr>
       </w:pPr>
-      <w:r>
-        <w:t>Indentation is importante for YAML</w:t>
+      <w:proofErr w:type="spellStart"/>
+      <w:r>
+        <w:t>Indentation</w:t>
+      </w:r>
+      <w:proofErr w:type="spellEnd"/>
+      <w:r>
+        <w:t xml:space="preserve"> </w:t>
+      </w:r>
+      <w:proofErr w:type="spellStart"/>
+      <w:r>
+        <w:t>is</w:t>
+      </w:r>
+      <w:proofErr w:type="spellEnd"/>
+      <w:r>
+        <w:t xml:space="preserve"> importante for YAML</w:t>
       </w:r>
     </w:p>
     <w:p>
@@ -2331,7 +2714,21 @@
         <w:rPr>
           <w:lang w:val="en-US"/>
         </w:rPr>
-        <w:t>Strings, Integer, floats and Booleans.</w:t>
+        <w:t xml:space="preserve">Strings, Integer, </w:t>
+      </w:r>
+      <w:proofErr w:type="gramStart"/>
+      <w:r>
+        <w:rPr>
+          <w:lang w:val="en-US"/>
+        </w:rPr>
+        <w:t>floats</w:t>
+      </w:r>
+      <w:proofErr w:type="gramEnd"/>
+      <w:r>
+        <w:rPr>
+          <w:lang w:val="en-US"/>
+        </w:rPr>
+        <w:t xml:space="preserve"> and Booleans.</w:t>
       </w:r>
     </w:p>
     <w:p>
@@ -2385,7 +2782,23 @@
         <w:rPr>
           <w:lang w:val="en-US"/>
         </w:rPr>
-        <w:t>Strings without quotes are literal (yes,yaml is contra intuitive)</w:t>
+        <w:t>Strings without quotes are literal (</w:t>
+      </w:r>
+      <w:proofErr w:type="spellStart"/>
+      <w:proofErr w:type="gramStart"/>
+      <w:r>
+        <w:rPr>
+          <w:lang w:val="en-US"/>
+        </w:rPr>
+        <w:t>yes,yaml</w:t>
+      </w:r>
+      <w:proofErr w:type="spellEnd"/>
+      <w:proofErr w:type="gramEnd"/>
+      <w:r>
+        <w:rPr>
+          <w:lang w:val="en-US"/>
+        </w:rPr>
+        <w:t xml:space="preserve"> is contra intuitive)</w:t>
       </w:r>
     </w:p>
     <w:p>
@@ -2404,6 +2817,341 @@
           <w:lang w:val="en-US"/>
         </w:rPr>
         <w:t>Booleans can be written in capital or lower case.</w:t>
+      </w:r>
+    </w:p>
+    <w:p>
+      <w:pPr>
+        <w:pStyle w:val="CitaoIntensa"/>
+        <w:rPr>
+          <w:i w:val="0"/>
+          <w:iCs w:val="0"/>
+          <w:lang w:val="en-US"/>
+        </w:rPr>
+      </w:pPr>
+      <w:r>
+        <w:rPr>
+          <w:i w:val="0"/>
+          <w:iCs w:val="0"/>
+          <w:lang w:val="en-US"/>
+        </w:rPr>
+        <w:t>Parsing Data Formats with Python</w:t>
+      </w:r>
+    </w:p>
+    <w:p>
+      <w:pPr>
+        <w:pStyle w:val="PargrafodaLista"/>
+        <w:numPr>
+          <w:ilvl w:val="0"/>
+          <w:numId w:val="7"/>
+        </w:numPr>
+        <w:rPr>
+          <w:lang w:val="en-US"/>
+        </w:rPr>
+      </w:pPr>
+      <w:r>
+        <w:rPr>
+          <w:lang w:val="en-US"/>
+        </w:rPr>
+        <w:t>Creating data formats with programs is called: Serialization.</w:t>
+      </w:r>
+    </w:p>
+    <w:p>
+      <w:pPr>
+        <w:pStyle w:val="PargrafodaLista"/>
+        <w:numPr>
+          <w:ilvl w:val="0"/>
+          <w:numId w:val="7"/>
+        </w:numPr>
+        <w:rPr>
+          <w:lang w:val="en-US"/>
+        </w:rPr>
+      </w:pPr>
+      <w:r>
+        <w:rPr>
+          <w:lang w:val="en-US"/>
+        </w:rPr>
+        <w:t>Reading data formats with programs is called: Deserialization.</w:t>
+      </w:r>
+    </w:p>
+    <w:p>
+      <w:pPr>
+        <w:pStyle w:val="PargrafodaLista"/>
+        <w:numPr>
+          <w:ilvl w:val="0"/>
+          <w:numId w:val="7"/>
+        </w:numPr>
+        <w:rPr>
+          <w:lang w:val="en-US"/>
+        </w:rPr>
+      </w:pPr>
+      <w:r>
+        <w:rPr>
+          <w:lang w:val="en-US"/>
+        </w:rPr>
+        <w:t>For JSON</w:t>
+      </w:r>
+    </w:p>
+    <w:p>
+      <w:pPr>
+        <w:pStyle w:val="PargrafodaLista"/>
+        <w:numPr>
+          <w:ilvl w:val="1"/>
+          <w:numId w:val="7"/>
+        </w:numPr>
+        <w:rPr>
+          <w:lang w:val="en-US"/>
+        </w:rPr>
+      </w:pPr>
+      <w:r>
+        <w:rPr>
+          <w:lang w:val="en-US"/>
+        </w:rPr>
+        <w:t xml:space="preserve">JSON Objects becomes </w:t>
+      </w:r>
+      <w:proofErr w:type="spellStart"/>
+      <w:r>
+        <w:rPr>
+          <w:lang w:val="en-US"/>
+        </w:rPr>
+        <w:t>dict</w:t>
+      </w:r>
+      <w:proofErr w:type="spellEnd"/>
+      <w:r>
+        <w:rPr>
+          <w:lang w:val="en-US"/>
+        </w:rPr>
+        <w:t xml:space="preserve"> (dictionary)</w:t>
+      </w:r>
+    </w:p>
+    <w:p>
+      <w:pPr>
+        <w:pStyle w:val="PargrafodaLista"/>
+        <w:numPr>
+          <w:ilvl w:val="1"/>
+          <w:numId w:val="7"/>
+        </w:numPr>
+        <w:rPr>
+          <w:lang w:val="en-US"/>
+        </w:rPr>
+      </w:pPr>
+      <w:r>
+        <w:rPr>
+          <w:lang w:val="en-US"/>
+        </w:rPr>
+        <w:t xml:space="preserve">JSON Arrays becomes </w:t>
+      </w:r>
+      <w:r>
+        <w:rPr>
+          <w:lang w:val="en-US"/>
+        </w:rPr>
+        <w:t>lists</w:t>
+      </w:r>
+    </w:p>
+    <w:p>
+      <w:pPr>
+        <w:pStyle w:val="CitaoIntensa"/>
+        <w:rPr>
+          <w:i w:val="0"/>
+          <w:iCs w:val="0"/>
+          <w:lang w:val="en-US"/>
+        </w:rPr>
+      </w:pPr>
+      <w:r>
+        <w:rPr>
+          <w:i w:val="0"/>
+          <w:iCs w:val="0"/>
+          <w:lang w:val="en-US"/>
+        </w:rPr>
+        <w:t>RESTful API</w:t>
+      </w:r>
+    </w:p>
+    <w:p>
+      <w:pPr>
+        <w:pStyle w:val="PargrafodaLista"/>
+        <w:numPr>
+          <w:ilvl w:val="0"/>
+          <w:numId w:val="8"/>
+        </w:numPr>
+        <w:rPr>
+          <w:lang w:val="en-US"/>
+        </w:rPr>
+      </w:pPr>
+      <w:r>
+        <w:rPr>
+          <w:lang w:val="en-US"/>
+        </w:rPr>
+        <w:t>API – Application Programing Interface. REST – Representational State Transfer</w:t>
+      </w:r>
+    </w:p>
+    <w:p>
+      <w:pPr>
+        <w:pStyle w:val="PargrafodaLista"/>
+        <w:numPr>
+          <w:ilvl w:val="0"/>
+          <w:numId w:val="8"/>
+        </w:numPr>
+        <w:rPr>
+          <w:lang w:val="en-US"/>
+        </w:rPr>
+      </w:pPr>
+      <w:r>
+        <w:rPr>
+          <w:lang w:val="en-US"/>
+        </w:rPr>
+        <w:t>For the API to be restful</w:t>
+      </w:r>
+      <w:r>
+        <w:rPr>
+          <w:lang w:val="en-US"/>
+        </w:rPr>
+        <w:t xml:space="preserve">, </w:t>
+      </w:r>
+      <w:r>
+        <w:rPr>
+          <w:lang w:val="en-US"/>
+        </w:rPr>
+        <w:t>it must follow a set of constrains. 3 most important are:</w:t>
+      </w:r>
+    </w:p>
+    <w:p>
+      <w:pPr>
+        <w:pStyle w:val="PargrafodaLista"/>
+        <w:numPr>
+          <w:ilvl w:val="1"/>
+          <w:numId w:val="8"/>
+        </w:numPr>
+        <w:rPr>
+          <w:lang w:val="en-US"/>
+        </w:rPr>
+      </w:pPr>
+      <w:r>
+        <w:rPr>
+          <w:lang w:val="en-US"/>
+        </w:rPr>
+        <w:t xml:space="preserve">Uniform Interface: The API address for calls must me consistent. </w:t>
+      </w:r>
+    </w:p>
+    <w:p>
+      <w:pPr>
+        <w:pStyle w:val="PargrafodaLista"/>
+        <w:numPr>
+          <w:ilvl w:val="1"/>
+          <w:numId w:val="8"/>
+        </w:numPr>
+        <w:rPr>
+          <w:lang w:val="en-US"/>
+        </w:rPr>
+      </w:pPr>
+      <w:r>
+        <w:rPr>
+          <w:lang w:val="en-US"/>
+        </w:rPr>
+        <w:t>Client-server: An API must be consumable by a piece of client software somewhere else.</w:t>
+      </w:r>
+    </w:p>
+    <w:p>
+      <w:pPr>
+        <w:pStyle w:val="PargrafodaLista"/>
+        <w:numPr>
+          <w:ilvl w:val="1"/>
+          <w:numId w:val="8"/>
+        </w:numPr>
+        <w:rPr>
+          <w:lang w:val="en-US"/>
+        </w:rPr>
+      </w:pPr>
+      <w:r>
+        <w:rPr>
+          <w:lang w:val="en-US"/>
+        </w:rPr>
+        <w:t xml:space="preserve">Stateless: Must not have state, that is, remember last calls. Every new call is independent. </w:t>
+      </w:r>
+    </w:p>
+    <w:p>
+      <w:pPr>
+        <w:pStyle w:val="PargrafodaLista"/>
+        <w:numPr>
+          <w:ilvl w:val="0"/>
+          <w:numId w:val="8"/>
+        </w:numPr>
+        <w:rPr>
+          <w:lang w:val="en-US"/>
+        </w:rPr>
+      </w:pPr>
+      <w:r>
+        <w:rPr>
+          <w:lang w:val="en-US"/>
+        </w:rPr>
+        <w:t>REST vs SOAP</w:t>
+      </w:r>
+    </w:p>
+    <w:p>
+      <w:pPr>
+        <w:pStyle w:val="PargrafodaLista"/>
+        <w:numPr>
+          <w:ilvl w:val="1"/>
+          <w:numId w:val="8"/>
+        </w:numPr>
+        <w:rPr>
+          <w:lang w:val="en-US"/>
+        </w:rPr>
+      </w:pPr>
+      <w:r>
+        <w:rPr>
+          <w:lang w:val="en-US"/>
+        </w:rPr>
+        <w:t>Rest is a guideline for the structure of an API. It can use json, xml, basically anything, really.</w:t>
+      </w:r>
+    </w:p>
+    <w:p>
+      <w:pPr>
+        <w:pStyle w:val="PargrafodaLista"/>
+        <w:numPr>
+          <w:ilvl w:val="1"/>
+          <w:numId w:val="8"/>
+        </w:numPr>
+        <w:rPr>
+          <w:lang w:val="en-US"/>
+        </w:rPr>
+      </w:pPr>
+      <w:r>
+        <w:rPr>
+          <w:lang w:val="en-US"/>
+        </w:rPr>
+        <w:t xml:space="preserve">SOAP is a </w:t>
+      </w:r>
+      <w:r>
+        <w:rPr>
+          <w:u w:val="single"/>
+          <w:lang w:val="en-US"/>
+        </w:rPr>
+        <w:t>protocol</w:t>
+      </w:r>
+      <w:r>
+        <w:rPr>
+          <w:lang w:val="en-US"/>
+        </w:rPr>
+        <w:t xml:space="preserve">, </w:t>
+      </w:r>
+      <w:r>
+        <w:rPr>
+          <w:lang w:val="en-US"/>
+        </w:rPr>
+        <w:t xml:space="preserve">with specifications at various layers and more comprehensive. </w:t>
+      </w:r>
+      <w:proofErr w:type="gramStart"/>
+      <w:r>
+        <w:rPr>
+          <w:lang w:val="en-US"/>
+        </w:rPr>
+        <w:t>Also</w:t>
+      </w:r>
+      <w:proofErr w:type="gramEnd"/>
+      <w:r>
+        <w:rPr>
+          <w:lang w:val="en-US"/>
+        </w:rPr>
+        <w:t xml:space="preserve"> it uses XML ONLY!</w:t>
       </w:r>
     </w:p>
     <w:sectPr>
@@ -2532,6 +3280,119 @@
     </w:lvl>
   </w:abstractNum>
   <w:abstractNum w:abstractNumId="1" w15:restartNumberingAfterBreak="0">
+    <w:nsid w:val="09704F1D"/>
+    <w:multiLevelType w:val="hybridMultilevel"/>
+    <w:tmpl w:val="A5762856"/>
+    <w:lvl w:ilvl="0" w:tplc="04160001">
+      <w:start w:val="1"/>
+      <w:numFmt w:val="bullet"/>
+      <w:lvlText w:val=""/>
+      <w:lvlJc w:val="left"/>
+      <w:pPr>
+        <w:ind w:left="720" w:hanging="360"/>
+      </w:pPr>
+      <w:rPr>
+        <w:rFonts w:ascii="Symbol" w:hAnsi="Symbol" w:hint="default"/>
+      </w:rPr>
+    </w:lvl>
+    <w:lvl w:ilvl="1" w:tplc="04160003">
+      <w:start w:val="1"/>
+      <w:numFmt w:val="bullet"/>
+      <w:lvlText w:val="o"/>
+      <w:lvlJc w:val="left"/>
+      <w:pPr>
+        <w:ind w:left="1440" w:hanging="360"/>
+      </w:pPr>
+      <w:rPr>
+        <w:rFonts w:ascii="Courier New" w:hAnsi="Courier New" w:cs="Courier New" w:hint="default"/>
+      </w:rPr>
+    </w:lvl>
+    <w:lvl w:ilvl="2" w:tplc="04160005">
+      <w:start w:val="1"/>
+      <w:numFmt w:val="bullet"/>
+      <w:lvlText w:val=""/>
+      <w:lvlJc w:val="left"/>
+      <w:pPr>
+        <w:ind w:left="2160" w:hanging="360"/>
+      </w:pPr>
+      <w:rPr>
+        <w:rFonts w:ascii="Wingdings" w:hAnsi="Wingdings" w:hint="default"/>
+      </w:rPr>
+    </w:lvl>
+    <w:lvl w:ilvl="3" w:tplc="04160001" w:tentative="1">
+      <w:start w:val="1"/>
+      <w:numFmt w:val="bullet"/>
+      <w:lvlText w:val=""/>
+      <w:lvlJc w:val="left"/>
+      <w:pPr>
+        <w:ind w:left="2880" w:hanging="360"/>
+      </w:pPr>
+      <w:rPr>
+        <w:rFonts w:ascii="Symbol" w:hAnsi="Symbol" w:hint="default"/>
+      </w:rPr>
+    </w:lvl>
+    <w:lvl w:ilvl="4" w:tplc="04160003" w:tentative="1">
+      <w:start w:val="1"/>
+      <w:numFmt w:val="bullet"/>
+      <w:lvlText w:val="o"/>
+      <w:lvlJc w:val="left"/>
+      <w:pPr>
+        <w:ind w:left="3600" w:hanging="360"/>
+      </w:pPr>
+      <w:rPr>
+        <w:rFonts w:ascii="Courier New" w:hAnsi="Courier New" w:cs="Courier New" w:hint="default"/>
+      </w:rPr>
+    </w:lvl>
+    <w:lvl w:ilvl="5" w:tplc="04160005" w:tentative="1">
+      <w:start w:val="1"/>
+      <w:numFmt w:val="bullet"/>
+      <w:lvlText w:val=""/>
+      <w:lvlJc w:val="left"/>
+      <w:pPr>
+        <w:ind w:left="4320" w:hanging="360"/>
+      </w:pPr>
+      <w:rPr>
+        <w:rFonts w:ascii="Wingdings" w:hAnsi="Wingdings" w:hint="default"/>
+      </w:rPr>
+    </w:lvl>
+    <w:lvl w:ilvl="6" w:tplc="04160001" w:tentative="1">
+      <w:start w:val="1"/>
+      <w:numFmt w:val="bullet"/>
+      <w:lvlText w:val=""/>
+      <w:lvlJc w:val="left"/>
+      <w:pPr>
+        <w:ind w:left="5040" w:hanging="360"/>
+      </w:pPr>
+      <w:rPr>
+        <w:rFonts w:ascii="Symbol" w:hAnsi="Symbol" w:hint="default"/>
+      </w:rPr>
+    </w:lvl>
+    <w:lvl w:ilvl="7" w:tplc="04160003" w:tentative="1">
+      <w:start w:val="1"/>
+      <w:numFmt w:val="bullet"/>
+      <w:lvlText w:val="o"/>
+      <w:lvlJc w:val="left"/>
+      <w:pPr>
+        <w:ind w:left="5760" w:hanging="360"/>
+      </w:pPr>
+      <w:rPr>
+        <w:rFonts w:ascii="Courier New" w:hAnsi="Courier New" w:cs="Courier New" w:hint="default"/>
+      </w:rPr>
+    </w:lvl>
+    <w:lvl w:ilvl="8" w:tplc="04160005" w:tentative="1">
+      <w:start w:val="1"/>
+      <w:numFmt w:val="bullet"/>
+      <w:lvlText w:val=""/>
+      <w:lvlJc w:val="left"/>
+      <w:pPr>
+        <w:ind w:left="6480" w:hanging="360"/>
+      </w:pPr>
+      <w:rPr>
+        <w:rFonts w:ascii="Wingdings" w:hAnsi="Wingdings" w:hint="default"/>
+      </w:rPr>
+    </w:lvl>
+  </w:abstractNum>
+  <w:abstractNum w:abstractNumId="2" w15:restartNumberingAfterBreak="0">
     <w:nsid w:val="110E68EA"/>
     <w:multiLevelType w:val="hybridMultilevel"/>
     <w:tmpl w:val="3AD46614"/>
@@ -2644,7 +3505,7 @@
       </w:rPr>
     </w:lvl>
   </w:abstractNum>
-  <w:abstractNum w:abstractNumId="2" w15:restartNumberingAfterBreak="0">
+  <w:abstractNum w:abstractNumId="3" w15:restartNumberingAfterBreak="0">
     <w:nsid w:val="224C75F1"/>
     <w:multiLevelType w:val="hybridMultilevel"/>
     <w:tmpl w:val="DE1429D4"/>
@@ -2730,7 +3591,120 @@
       </w:pPr>
     </w:lvl>
   </w:abstractNum>
-  <w:abstractNum w:abstractNumId="3" w15:restartNumberingAfterBreak="0">
+  <w:abstractNum w:abstractNumId="4" w15:restartNumberingAfterBreak="0">
+    <w:nsid w:val="3B3E0697"/>
+    <w:multiLevelType w:val="hybridMultilevel"/>
+    <w:tmpl w:val="06880E9A"/>
+    <w:lvl w:ilvl="0" w:tplc="04160001">
+      <w:start w:val="1"/>
+      <w:numFmt w:val="bullet"/>
+      <w:lvlText w:val=""/>
+      <w:lvlJc w:val="left"/>
+      <w:pPr>
+        <w:ind w:left="720" w:hanging="360"/>
+      </w:pPr>
+      <w:rPr>
+        <w:rFonts w:ascii="Symbol" w:hAnsi="Symbol" w:hint="default"/>
+      </w:rPr>
+    </w:lvl>
+    <w:lvl w:ilvl="1" w:tplc="04160003">
+      <w:start w:val="1"/>
+      <w:numFmt w:val="bullet"/>
+      <w:lvlText w:val="o"/>
+      <w:lvlJc w:val="left"/>
+      <w:pPr>
+        <w:ind w:left="1440" w:hanging="360"/>
+      </w:pPr>
+      <w:rPr>
+        <w:rFonts w:ascii="Courier New" w:hAnsi="Courier New" w:cs="Courier New" w:hint="default"/>
+      </w:rPr>
+    </w:lvl>
+    <w:lvl w:ilvl="2" w:tplc="04160005" w:tentative="1">
+      <w:start w:val="1"/>
+      <w:numFmt w:val="bullet"/>
+      <w:lvlText w:val=""/>
+      <w:lvlJc w:val="left"/>
+      <w:pPr>
+        <w:ind w:left="2160" w:hanging="360"/>
+      </w:pPr>
+      <w:rPr>
+        <w:rFonts w:ascii="Wingdings" w:hAnsi="Wingdings" w:hint="default"/>
+      </w:rPr>
+    </w:lvl>
+    <w:lvl w:ilvl="3" w:tplc="04160001" w:tentative="1">
+      <w:start w:val="1"/>
+      <w:numFmt w:val="bullet"/>
+      <w:lvlText w:val=""/>
+      <w:lvlJc w:val="left"/>
+      <w:pPr>
+        <w:ind w:left="2880" w:hanging="360"/>
+      </w:pPr>
+      <w:rPr>
+        <w:rFonts w:ascii="Symbol" w:hAnsi="Symbol" w:hint="default"/>
+      </w:rPr>
+    </w:lvl>
+    <w:lvl w:ilvl="4" w:tplc="04160003" w:tentative="1">
+      <w:start w:val="1"/>
+      <w:numFmt w:val="bullet"/>
+      <w:lvlText w:val="o"/>
+      <w:lvlJc w:val="left"/>
+      <w:pPr>
+        <w:ind w:left="3600" w:hanging="360"/>
+      </w:pPr>
+      <w:rPr>
+        <w:rFonts w:ascii="Courier New" w:hAnsi="Courier New" w:cs="Courier New" w:hint="default"/>
+      </w:rPr>
+    </w:lvl>
+    <w:lvl w:ilvl="5" w:tplc="04160005" w:tentative="1">
+      <w:start w:val="1"/>
+      <w:numFmt w:val="bullet"/>
+      <w:lvlText w:val=""/>
+      <w:lvlJc w:val="left"/>
+      <w:pPr>
+        <w:ind w:left="4320" w:hanging="360"/>
+      </w:pPr>
+      <w:rPr>
+        <w:rFonts w:ascii="Wingdings" w:hAnsi="Wingdings" w:hint="default"/>
+      </w:rPr>
+    </w:lvl>
+    <w:lvl w:ilvl="6" w:tplc="04160001" w:tentative="1">
+      <w:start w:val="1"/>
+      <w:numFmt w:val="bullet"/>
+      <w:lvlText w:val=""/>
+      <w:lvlJc w:val="left"/>
+      <w:pPr>
+        <w:ind w:left="5040" w:hanging="360"/>
+      </w:pPr>
+      <w:rPr>
+        <w:rFonts w:ascii="Symbol" w:hAnsi="Symbol" w:hint="default"/>
+      </w:rPr>
+    </w:lvl>
+    <w:lvl w:ilvl="7" w:tplc="04160003" w:tentative="1">
+      <w:start w:val="1"/>
+      <w:numFmt w:val="bullet"/>
+      <w:lvlText w:val="o"/>
+      <w:lvlJc w:val="left"/>
+      <w:pPr>
+        <w:ind w:left="5760" w:hanging="360"/>
+      </w:pPr>
+      <w:rPr>
+        <w:rFonts w:ascii="Courier New" w:hAnsi="Courier New" w:cs="Courier New" w:hint="default"/>
+      </w:rPr>
+    </w:lvl>
+    <w:lvl w:ilvl="8" w:tplc="04160005" w:tentative="1">
+      <w:start w:val="1"/>
+      <w:numFmt w:val="bullet"/>
+      <w:lvlText w:val=""/>
+      <w:lvlJc w:val="left"/>
+      <w:pPr>
+        <w:ind w:left="6480" w:hanging="360"/>
+      </w:pPr>
+      <w:rPr>
+        <w:rFonts w:ascii="Wingdings" w:hAnsi="Wingdings" w:hint="default"/>
+      </w:rPr>
+    </w:lvl>
+  </w:abstractNum>
+  <w:abstractNum w:abstractNumId="5" w15:restartNumberingAfterBreak="0">
     <w:nsid w:val="4EC81BEB"/>
     <w:multiLevelType w:val="hybridMultilevel"/>
     <w:tmpl w:val="53EC00A2"/>
@@ -2843,7 +3817,7 @@
       </w:rPr>
     </w:lvl>
   </w:abstractNum>
-  <w:abstractNum w:abstractNumId="4" w15:restartNumberingAfterBreak="0">
+  <w:abstractNum w:abstractNumId="6" w15:restartNumberingAfterBreak="0">
     <w:nsid w:val="5E9A00E9"/>
     <w:multiLevelType w:val="hybridMultilevel"/>
     <w:tmpl w:val="5046F73A"/>
@@ -2956,7 +3930,7 @@
       </w:rPr>
     </w:lvl>
   </w:abstractNum>
-  <w:abstractNum w:abstractNumId="5" w15:restartNumberingAfterBreak="0">
+  <w:abstractNum w:abstractNumId="7" w15:restartNumberingAfterBreak="0">
     <w:nsid w:val="6E272AEA"/>
     <w:multiLevelType w:val="hybridMultilevel"/>
     <w:tmpl w:val="066CC310"/>
@@ -3070,22 +4044,28 @@
     </w:lvl>
   </w:abstractNum>
   <w:num w:numId="1">
+    <w:abstractNumId w:val="3"/>
+  </w:num>
+  <w:num w:numId="2">
     <w:abstractNumId w:val="2"/>
   </w:num>
-  <w:num w:numId="2">
-    <w:abstractNumId w:val="1"/>
-  </w:num>
   <w:num w:numId="3">
-    <w:abstractNumId w:val="5"/>
+    <w:abstractNumId w:val="7"/>
   </w:num>
   <w:num w:numId="4">
-    <w:abstractNumId w:val="3"/>
+    <w:abstractNumId w:val="5"/>
   </w:num>
   <w:num w:numId="5">
     <w:abstractNumId w:val="0"/>
   </w:num>
   <w:num w:numId="6">
+    <w:abstractNumId w:val="6"/>
+  </w:num>
+  <w:num w:numId="7">
     <w:abstractNumId w:val="4"/>
+  </w:num>
+  <w:num w:numId="8">
+    <w:abstractNumId w:val="1"/>
   </w:num>
 </w:numbering>
 </file>

</xml_diff>

<commit_message>
devnet http request and responses module
</commit_message>
<xml_diff>
--- a/Cisco DevNet Associate.docx
+++ b/Cisco DevNet Associate.docx
@@ -2008,6 +2008,7 @@
       </w:pPr>
       <w:r>
         <w:rPr>
+          <w:noProof/>
           <w:lang w:val="en-US"/>
         </w:rPr>
         <w:drawing>
@@ -3154,6 +3155,208 @@
         <w:t xml:space="preserve"> it uses XML ONLY!</w:t>
       </w:r>
     </w:p>
+    <w:p>
+      <w:pPr>
+        <w:pStyle w:val="CitaoIntensa"/>
+        <w:rPr>
+          <w:i w:val="0"/>
+          <w:iCs w:val="0"/>
+          <w:lang w:val="en-US"/>
+        </w:rPr>
+      </w:pPr>
+      <w:r>
+        <w:rPr>
+          <w:i w:val="0"/>
+          <w:iCs w:val="0"/>
+          <w:lang w:val="en-US"/>
+        </w:rPr>
+        <w:t>API Requests and Responses</w:t>
+      </w:r>
+    </w:p>
+    <w:p>
+      <w:pPr>
+        <w:pStyle w:val="PargrafodaLista"/>
+        <w:numPr>
+          <w:ilvl w:val="0"/>
+          <w:numId w:val="9"/>
+        </w:numPr>
+        <w:rPr>
+          <w:lang w:val="en-US"/>
+        </w:rPr>
+      </w:pPr>
+      <w:r>
+        <w:rPr>
+          <w:lang w:val="en-US"/>
+        </w:rPr>
+        <w:drawing>
+          <wp:anchor distT="0" distB="0" distL="114300" distR="114300" simplePos="0" relativeHeight="251660288" behindDoc="1" locked="0" layoutInCell="1" allowOverlap="1" wp14:anchorId="4BD18789" wp14:editId="23DA1919">
+            <wp:simplePos x="0" y="0"/>
+            <wp:positionH relativeFrom="column">
+              <wp:posOffset>177800</wp:posOffset>
+            </wp:positionH>
+            <wp:positionV relativeFrom="paragraph">
+              <wp:posOffset>8255</wp:posOffset>
+            </wp:positionV>
+            <wp:extent cx="1387475" cy="1492250"/>
+            <wp:effectExtent l="0" t="0" r="3175" b="0"/>
+            <wp:wrapTight wrapText="bothSides">
+              <wp:wrapPolygon edited="0">
+                <wp:start x="0" y="0"/>
+                <wp:lineTo x="0" y="21232"/>
+                <wp:lineTo x="21353" y="21232"/>
+                <wp:lineTo x="21353" y="0"/>
+                <wp:lineTo x="0" y="0"/>
+              </wp:wrapPolygon>
+            </wp:wrapTight>
+            <wp:docPr id="5" name="Imagem 5"/>
+            <wp:cNvGraphicFramePr>
+              <a:graphicFrameLocks xmlns:a="http://schemas.openxmlformats.org/drawingml/2006/main" noChangeAspect="1"/>
+            </wp:cNvGraphicFramePr>
+            <a:graphic xmlns:a="http://schemas.openxmlformats.org/drawingml/2006/main">
+              <a:graphicData uri="http://schemas.openxmlformats.org/drawingml/2006/picture">
+                <pic:pic xmlns:pic="http://schemas.openxmlformats.org/drawingml/2006/picture">
+                  <pic:nvPicPr>
+                    <pic:cNvPr id="1" name=""/>
+                    <pic:cNvPicPr/>
+                  </pic:nvPicPr>
+                  <pic:blipFill>
+                    <a:blip r:embed="rId11" cstate="print">
+                      <a:extLst>
+                        <a:ext uri="{28A0092B-C50C-407E-A947-70E740481C1C}">
+                          <a14:useLocalDpi xmlns:a14="http://schemas.microsoft.com/office/drawing/2010/main" val="0"/>
+                        </a:ext>
+                      </a:extLst>
+                    </a:blip>
+                    <a:stretch>
+                      <a:fillRect/>
+                    </a:stretch>
+                  </pic:blipFill>
+                  <pic:spPr>
+                    <a:xfrm>
+                      <a:off x="0" y="0"/>
+                      <a:ext cx="1387475" cy="1492250"/>
+                    </a:xfrm>
+                    <a:prstGeom prst="rect">
+                      <a:avLst/>
+                    </a:prstGeom>
+                  </pic:spPr>
+                </pic:pic>
+              </a:graphicData>
+            </a:graphic>
+            <wp14:sizeRelH relativeFrom="page">
+              <wp14:pctWidth>0</wp14:pctWidth>
+            </wp14:sizeRelH>
+            <wp14:sizeRelV relativeFrom="page">
+              <wp14:pctHeight>0</wp14:pctHeight>
+            </wp14:sizeRelV>
+          </wp:anchor>
+        </w:drawing>
+      </w:r>
+      <w:r>
+        <w:rPr>
+          <w:lang w:val="en-US"/>
+        </w:rPr>
+        <w:drawing>
+          <wp:anchor distT="0" distB="0" distL="114300" distR="114300" simplePos="0" relativeHeight="251661312" behindDoc="1" locked="0" layoutInCell="1" allowOverlap="1" wp14:anchorId="0B8EE3D9" wp14:editId="11AA8A6F">
+            <wp:simplePos x="0" y="0"/>
+            <wp:positionH relativeFrom="margin">
+              <wp:align>right</wp:align>
+            </wp:positionH>
+            <wp:positionV relativeFrom="paragraph">
+              <wp:posOffset>8255</wp:posOffset>
+            </wp:positionV>
+            <wp:extent cx="2088515" cy="2028190"/>
+            <wp:effectExtent l="0" t="0" r="6985" b="0"/>
+            <wp:wrapTight wrapText="bothSides">
+              <wp:wrapPolygon edited="0">
+                <wp:start x="0" y="0"/>
+                <wp:lineTo x="0" y="21302"/>
+                <wp:lineTo x="21475" y="21302"/>
+                <wp:lineTo x="21475" y="0"/>
+                <wp:lineTo x="0" y="0"/>
+              </wp:wrapPolygon>
+            </wp:wrapTight>
+            <wp:docPr id="8" name="Imagem 8"/>
+            <wp:cNvGraphicFramePr>
+              <a:graphicFrameLocks xmlns:a="http://schemas.openxmlformats.org/drawingml/2006/main" noChangeAspect="1"/>
+            </wp:cNvGraphicFramePr>
+            <a:graphic xmlns:a="http://schemas.openxmlformats.org/drawingml/2006/main">
+              <a:graphicData uri="http://schemas.openxmlformats.org/drawingml/2006/picture">
+                <pic:pic xmlns:pic="http://schemas.openxmlformats.org/drawingml/2006/picture">
+                  <pic:nvPicPr>
+                    <pic:cNvPr id="1" name=""/>
+                    <pic:cNvPicPr/>
+                  </pic:nvPicPr>
+                  <pic:blipFill>
+                    <a:blip r:embed="rId12" cstate="print">
+                      <a:extLst>
+                        <a:ext uri="{28A0092B-C50C-407E-A947-70E740481C1C}">
+                          <a14:useLocalDpi xmlns:a14="http://schemas.microsoft.com/office/drawing/2010/main" val="0"/>
+                        </a:ext>
+                      </a:extLst>
+                    </a:blip>
+                    <a:stretch>
+                      <a:fillRect/>
+                    </a:stretch>
+                  </pic:blipFill>
+                  <pic:spPr>
+                    <a:xfrm>
+                      <a:off x="0" y="0"/>
+                      <a:ext cx="2088515" cy="2028190"/>
+                    </a:xfrm>
+                    <a:prstGeom prst="rect">
+                      <a:avLst/>
+                    </a:prstGeom>
+                  </pic:spPr>
+                </pic:pic>
+              </a:graphicData>
+            </a:graphic>
+            <wp14:sizeRelH relativeFrom="page">
+              <wp14:pctWidth>0</wp14:pctWidth>
+            </wp14:sizeRelH>
+            <wp14:sizeRelV relativeFrom="page">
+              <wp14:pctHeight>0</wp14:pctHeight>
+            </wp14:sizeRelV>
+          </wp:anchor>
+        </w:drawing>
+      </w:r>
+      <w:r>
+        <w:rPr>
+          <w:lang w:val="en-US"/>
+        </w:rPr>
+        <w:t xml:space="preserve">All HTTP communication generates a request and receives a response. </w:t>
+      </w:r>
+    </w:p>
+    <w:p>
+      <w:pPr>
+        <w:pStyle w:val="PargrafodaLista"/>
+        <w:numPr>
+          <w:ilvl w:val="0"/>
+          <w:numId w:val="9"/>
+        </w:numPr>
+        <w:rPr>
+          <w:lang w:val="en-US"/>
+        </w:rPr>
+      </w:pPr>
+      <w:r>
+        <w:rPr>
+          <w:lang w:val="en-US"/>
+        </w:rPr>
+        <w:t>HTTP/1.1 communications are plain-text formatted:</w:t>
+      </w:r>
+    </w:p>
+    <w:p>
+      <w:pPr>
+        <w:pStyle w:val="PargrafodaLista"/>
+        <w:numPr>
+          <w:ilvl w:val="0"/>
+          <w:numId w:val="9"/>
+        </w:numPr>
+        <w:rPr>
+          <w:lang w:val="en-US"/>
+        </w:rPr>
+      </w:pPr>
+    </w:p>
     <w:sectPr>
       <w:pgSz w:w="11906" w:h="16838"/>
       <w:pgMar w:top="720" w:right="720" w:bottom="720" w:left="720" w:header="708" w:footer="708" w:gutter="0"/>
@@ -3167,6 +3370,119 @@
 <file path=word/numbering.xml><?xml version="1.0" encoding="utf-8"?>
 <w:numbering xmlns:wpc="http://schemas.microsoft.com/office/word/2010/wordprocessingCanvas" xmlns:cx="http://schemas.microsoft.com/office/drawing/2014/chartex" xmlns:cx1="http://schemas.microsoft.com/office/drawing/2015/9/8/chartex" xmlns:cx2="http://schemas.microsoft.com/office/drawing/2015/10/21/chartex" xmlns:cx3="http://schemas.microsoft.com/office/drawing/2016/5/9/chartex" xmlns:cx4="http://schemas.microsoft.com/office/drawing/2016/5/10/chartex" xmlns:cx5="http://schemas.microsoft.com/office/drawing/2016/5/11/chartex" xmlns:cx6="http://schemas.microsoft.com/office/drawing/2016/5/12/chartex" xmlns:cx7="http://schemas.microsoft.com/office/drawing/2016/5/13/chartex" xmlns:cx8="http://schemas.microsoft.com/office/drawing/2016/5/14/chartex" xmlns:mc="http://schemas.openxmlformats.org/markup-compatibility/2006" xmlns:aink="http://schemas.microsoft.com/office/drawing/2016/ink" xmlns:am3d="http://schemas.microsoft.com/office/drawing/2017/model3d" xmlns:o="urn:schemas-microsoft-com:office:office" xmlns:r="http://schemas.openxmlformats.org/officeDocument/2006/relationships" xmlns:m="http://schemas.openxmlformats.org/officeDocument/2006/math" xmlns:v="urn:schemas-microsoft-com:vml" xmlns:wp14="http://schemas.microsoft.com/office/word/2010/wordprocessingDrawing" xmlns:wp="http://schemas.openxmlformats.org/drawingml/2006/wordprocessingDrawing" xmlns:w10="urn:schemas-microsoft-com:office:word" xmlns:w="http://schemas.openxmlformats.org/wordprocessingml/2006/main" xmlns:w14="http://schemas.microsoft.com/office/word/2010/wordml" xmlns:w15="http://schemas.microsoft.com/office/word/2012/wordml" xmlns:w16cex="http://schemas.microsoft.com/office/word/2018/wordml/cex" xmlns:w16cid="http://schemas.microsoft.com/office/word/2016/wordml/cid" xmlns:w16="http://schemas.microsoft.com/office/word/2018/wordml" xmlns:w16se="http://schemas.microsoft.com/office/word/2015/wordml/symex" xmlns:wpg="http://schemas.microsoft.com/office/word/2010/wordprocessingGroup" xmlns:wpi="http://schemas.microsoft.com/office/word/2010/wordprocessingInk" xmlns:wne="http://schemas.microsoft.com/office/word/2006/wordml" xmlns:wps="http://schemas.microsoft.com/office/word/2010/wordprocessingShape" mc:Ignorable="w14 w15 w16se w16cid w16 w16cex wp14">
   <w:abstractNum w:abstractNumId="0" w15:restartNumberingAfterBreak="0">
+    <w:nsid w:val="00FB59BF"/>
+    <w:multiLevelType w:val="hybridMultilevel"/>
+    <w:tmpl w:val="5E1EF7DE"/>
+    <w:lvl w:ilvl="0" w:tplc="04160001">
+      <w:start w:val="1"/>
+      <w:numFmt w:val="bullet"/>
+      <w:lvlText w:val=""/>
+      <w:lvlJc w:val="left"/>
+      <w:pPr>
+        <w:ind w:left="720" w:hanging="360"/>
+      </w:pPr>
+      <w:rPr>
+        <w:rFonts w:ascii="Symbol" w:hAnsi="Symbol" w:hint="default"/>
+      </w:rPr>
+    </w:lvl>
+    <w:lvl w:ilvl="1" w:tplc="04160003" w:tentative="1">
+      <w:start w:val="1"/>
+      <w:numFmt w:val="bullet"/>
+      <w:lvlText w:val="o"/>
+      <w:lvlJc w:val="left"/>
+      <w:pPr>
+        <w:ind w:left="1440" w:hanging="360"/>
+      </w:pPr>
+      <w:rPr>
+        <w:rFonts w:ascii="Courier New" w:hAnsi="Courier New" w:cs="Courier New" w:hint="default"/>
+      </w:rPr>
+    </w:lvl>
+    <w:lvl w:ilvl="2" w:tplc="04160005" w:tentative="1">
+      <w:start w:val="1"/>
+      <w:numFmt w:val="bullet"/>
+      <w:lvlText w:val=""/>
+      <w:lvlJc w:val="left"/>
+      <w:pPr>
+        <w:ind w:left="2160" w:hanging="360"/>
+      </w:pPr>
+      <w:rPr>
+        <w:rFonts w:ascii="Wingdings" w:hAnsi="Wingdings" w:hint="default"/>
+      </w:rPr>
+    </w:lvl>
+    <w:lvl w:ilvl="3" w:tplc="04160001" w:tentative="1">
+      <w:start w:val="1"/>
+      <w:numFmt w:val="bullet"/>
+      <w:lvlText w:val=""/>
+      <w:lvlJc w:val="left"/>
+      <w:pPr>
+        <w:ind w:left="2880" w:hanging="360"/>
+      </w:pPr>
+      <w:rPr>
+        <w:rFonts w:ascii="Symbol" w:hAnsi="Symbol" w:hint="default"/>
+      </w:rPr>
+    </w:lvl>
+    <w:lvl w:ilvl="4" w:tplc="04160003" w:tentative="1">
+      <w:start w:val="1"/>
+      <w:numFmt w:val="bullet"/>
+      <w:lvlText w:val="o"/>
+      <w:lvlJc w:val="left"/>
+      <w:pPr>
+        <w:ind w:left="3600" w:hanging="360"/>
+      </w:pPr>
+      <w:rPr>
+        <w:rFonts w:ascii="Courier New" w:hAnsi="Courier New" w:cs="Courier New" w:hint="default"/>
+      </w:rPr>
+    </w:lvl>
+    <w:lvl w:ilvl="5" w:tplc="04160005" w:tentative="1">
+      <w:start w:val="1"/>
+      <w:numFmt w:val="bullet"/>
+      <w:lvlText w:val=""/>
+      <w:lvlJc w:val="left"/>
+      <w:pPr>
+        <w:ind w:left="4320" w:hanging="360"/>
+      </w:pPr>
+      <w:rPr>
+        <w:rFonts w:ascii="Wingdings" w:hAnsi="Wingdings" w:hint="default"/>
+      </w:rPr>
+    </w:lvl>
+    <w:lvl w:ilvl="6" w:tplc="04160001" w:tentative="1">
+      <w:start w:val="1"/>
+      <w:numFmt w:val="bullet"/>
+      <w:lvlText w:val=""/>
+      <w:lvlJc w:val="left"/>
+      <w:pPr>
+        <w:ind w:left="5040" w:hanging="360"/>
+      </w:pPr>
+      <w:rPr>
+        <w:rFonts w:ascii="Symbol" w:hAnsi="Symbol" w:hint="default"/>
+      </w:rPr>
+    </w:lvl>
+    <w:lvl w:ilvl="7" w:tplc="04160003" w:tentative="1">
+      <w:start w:val="1"/>
+      <w:numFmt w:val="bullet"/>
+      <w:lvlText w:val="o"/>
+      <w:lvlJc w:val="left"/>
+      <w:pPr>
+        <w:ind w:left="5760" w:hanging="360"/>
+      </w:pPr>
+      <w:rPr>
+        <w:rFonts w:ascii="Courier New" w:hAnsi="Courier New" w:cs="Courier New" w:hint="default"/>
+      </w:rPr>
+    </w:lvl>
+    <w:lvl w:ilvl="8" w:tplc="04160005" w:tentative="1">
+      <w:start w:val="1"/>
+      <w:numFmt w:val="bullet"/>
+      <w:lvlText w:val=""/>
+      <w:lvlJc w:val="left"/>
+      <w:pPr>
+        <w:ind w:left="6480" w:hanging="360"/>
+      </w:pPr>
+      <w:rPr>
+        <w:rFonts w:ascii="Wingdings" w:hAnsi="Wingdings" w:hint="default"/>
+      </w:rPr>
+    </w:lvl>
+  </w:abstractNum>
+  <w:abstractNum w:abstractNumId="1" w15:restartNumberingAfterBreak="0">
     <w:nsid w:val="01734E4F"/>
     <w:multiLevelType w:val="hybridMultilevel"/>
     <w:tmpl w:val="CB3EC59C"/>
@@ -3279,7 +3595,7 @@
       </w:rPr>
     </w:lvl>
   </w:abstractNum>
-  <w:abstractNum w:abstractNumId="1" w15:restartNumberingAfterBreak="0">
+  <w:abstractNum w:abstractNumId="2" w15:restartNumberingAfterBreak="0">
     <w:nsid w:val="09704F1D"/>
     <w:multiLevelType w:val="hybridMultilevel"/>
     <w:tmpl w:val="A5762856"/>
@@ -3392,7 +3708,7 @@
       </w:rPr>
     </w:lvl>
   </w:abstractNum>
-  <w:abstractNum w:abstractNumId="2" w15:restartNumberingAfterBreak="0">
+  <w:abstractNum w:abstractNumId="3" w15:restartNumberingAfterBreak="0">
     <w:nsid w:val="110E68EA"/>
     <w:multiLevelType w:val="hybridMultilevel"/>
     <w:tmpl w:val="3AD46614"/>
@@ -3505,7 +3821,7 @@
       </w:rPr>
     </w:lvl>
   </w:abstractNum>
-  <w:abstractNum w:abstractNumId="3" w15:restartNumberingAfterBreak="0">
+  <w:abstractNum w:abstractNumId="4" w15:restartNumberingAfterBreak="0">
     <w:nsid w:val="224C75F1"/>
     <w:multiLevelType w:val="hybridMultilevel"/>
     <w:tmpl w:val="DE1429D4"/>
@@ -3591,7 +3907,7 @@
       </w:pPr>
     </w:lvl>
   </w:abstractNum>
-  <w:abstractNum w:abstractNumId="4" w15:restartNumberingAfterBreak="0">
+  <w:abstractNum w:abstractNumId="5" w15:restartNumberingAfterBreak="0">
     <w:nsid w:val="3B3E0697"/>
     <w:multiLevelType w:val="hybridMultilevel"/>
     <w:tmpl w:val="06880E9A"/>
@@ -3704,7 +4020,7 @@
       </w:rPr>
     </w:lvl>
   </w:abstractNum>
-  <w:abstractNum w:abstractNumId="5" w15:restartNumberingAfterBreak="0">
+  <w:abstractNum w:abstractNumId="6" w15:restartNumberingAfterBreak="0">
     <w:nsid w:val="4EC81BEB"/>
     <w:multiLevelType w:val="hybridMultilevel"/>
     <w:tmpl w:val="53EC00A2"/>
@@ -3817,7 +4133,7 @@
       </w:rPr>
     </w:lvl>
   </w:abstractNum>
-  <w:abstractNum w:abstractNumId="6" w15:restartNumberingAfterBreak="0">
+  <w:abstractNum w:abstractNumId="7" w15:restartNumberingAfterBreak="0">
     <w:nsid w:val="5E9A00E9"/>
     <w:multiLevelType w:val="hybridMultilevel"/>
     <w:tmpl w:val="5046F73A"/>
@@ -3930,7 +4246,7 @@
       </w:rPr>
     </w:lvl>
   </w:abstractNum>
-  <w:abstractNum w:abstractNumId="7" w15:restartNumberingAfterBreak="0">
+  <w:abstractNum w:abstractNumId="8" w15:restartNumberingAfterBreak="0">
     <w:nsid w:val="6E272AEA"/>
     <w:multiLevelType w:val="hybridMultilevel"/>
     <w:tmpl w:val="066CC310"/>
@@ -4044,28 +4360,31 @@
     </w:lvl>
   </w:abstractNum>
   <w:num w:numId="1">
+    <w:abstractNumId w:val="4"/>
+  </w:num>
+  <w:num w:numId="2">
     <w:abstractNumId w:val="3"/>
   </w:num>
-  <w:num w:numId="2">
+  <w:num w:numId="3">
+    <w:abstractNumId w:val="8"/>
+  </w:num>
+  <w:num w:numId="4">
+    <w:abstractNumId w:val="6"/>
+  </w:num>
+  <w:num w:numId="5">
+    <w:abstractNumId w:val="1"/>
+  </w:num>
+  <w:num w:numId="6">
+    <w:abstractNumId w:val="7"/>
+  </w:num>
+  <w:num w:numId="7">
+    <w:abstractNumId w:val="5"/>
+  </w:num>
+  <w:num w:numId="8">
     <w:abstractNumId w:val="2"/>
   </w:num>
-  <w:num w:numId="3">
-    <w:abstractNumId w:val="7"/>
-  </w:num>
-  <w:num w:numId="4">
-    <w:abstractNumId w:val="5"/>
-  </w:num>
-  <w:num w:numId="5">
+  <w:num w:numId="9">
     <w:abstractNumId w:val="0"/>
-  </w:num>
-  <w:num w:numId="6">
-    <w:abstractNumId w:val="6"/>
-  </w:num>
-  <w:num w:numId="7">
-    <w:abstractNumId w:val="4"/>
-  </w:num>
-  <w:num w:numId="8">
-    <w:abstractNumId w:val="1"/>
   </w:num>
 </w:numbering>
 </file>

</xml_diff>

<commit_message>
devenet http rest auth module
</commit_message>
<xml_diff>
--- a/Cisco DevNet Associate.docx
+++ b/Cisco DevNet Associate.docx
@@ -3186,6 +3186,7 @@
       </w:pPr>
       <w:r>
         <w:rPr>
+          <w:noProof/>
           <w:lang w:val="en-US"/>
         </w:rPr>
         <w:drawing>
@@ -3254,6 +3255,7 @@
       </w:r>
       <w:r>
         <w:rPr>
+          <w:noProof/>
           <w:lang w:val="en-US"/>
         </w:rPr>
         <w:drawing>
@@ -3356,6 +3358,416 @@
           <w:lang w:val="en-US"/>
         </w:rPr>
       </w:pPr>
+      <w:r>
+        <w:rPr>
+          <w:lang w:val="en-US"/>
+        </w:rPr>
+        <w:t xml:space="preserve">A good API will respond with links on how to navigate to other endpoints. This is called: </w:t>
+      </w:r>
+      <w:r>
+        <w:rPr>
+          <w:i/>
+          <w:iCs/>
+          <w:lang w:val="en-US"/>
+        </w:rPr>
+        <w:t xml:space="preserve">Hypertext </w:t>
+      </w:r>
+      <w:proofErr w:type="gramStart"/>
+      <w:r>
+        <w:rPr>
+          <w:i/>
+          <w:iCs/>
+          <w:lang w:val="en-US"/>
+        </w:rPr>
+        <w:t>As</w:t>
+      </w:r>
+      <w:proofErr w:type="gramEnd"/>
+      <w:r>
+        <w:rPr>
+          <w:i/>
+          <w:iCs/>
+          <w:lang w:val="en-US"/>
+        </w:rPr>
+        <w:t xml:space="preserve"> The Engine Of Application State</w:t>
+      </w:r>
+    </w:p>
+    <w:p>
+      <w:pPr>
+        <w:rPr>
+          <w:lang w:val="en-US"/>
+        </w:rPr>
+      </w:pPr>
+    </w:p>
+    <w:p>
+      <w:pPr>
+        <w:rPr>
+          <w:lang w:val="en-US"/>
+        </w:rPr>
+      </w:pPr>
+    </w:p>
+    <w:p>
+      <w:pPr>
+        <w:pStyle w:val="CitaoIntensa"/>
+        <w:rPr>
+          <w:i w:val="0"/>
+          <w:iCs w:val="0"/>
+          <w:lang w:val="en-US"/>
+        </w:rPr>
+      </w:pPr>
+      <w:r>
+        <w:rPr>
+          <w:i w:val="0"/>
+          <w:iCs w:val="0"/>
+          <w:lang w:val="en-US"/>
+        </w:rPr>
+        <w:lastRenderedPageBreak/>
+        <w:t>Authentication with HTTP and REST</w:t>
+      </w:r>
+    </w:p>
+    <w:p>
+      <w:pPr>
+        <w:pStyle w:val="PargrafodaLista"/>
+        <w:numPr>
+          <w:ilvl w:val="0"/>
+          <w:numId w:val="10"/>
+        </w:numPr>
+        <w:rPr>
+          <w:lang w:val="en-US"/>
+        </w:rPr>
+      </w:pPr>
+      <w:r>
+        <w:rPr>
+          <w:lang w:val="en-US"/>
+        </w:rPr>
+        <w:t>Base64 Encoding vs Encryption</w:t>
+      </w:r>
+    </w:p>
+    <w:p>
+      <w:pPr>
+        <w:pStyle w:val="PargrafodaLista"/>
+        <w:numPr>
+          <w:ilvl w:val="1"/>
+          <w:numId w:val="10"/>
+        </w:numPr>
+        <w:rPr>
+          <w:lang w:val="en-US"/>
+        </w:rPr>
+      </w:pPr>
+      <w:r>
+        <w:rPr>
+          <w:lang w:val="en-US"/>
+        </w:rPr>
+        <w:t xml:space="preserve">Base64 encoding is reversible (by design) and is not </w:t>
+      </w:r>
+      <w:proofErr w:type="spellStart"/>
+      <w:r>
+        <w:rPr>
+          <w:lang w:val="en-US"/>
+        </w:rPr>
+        <w:t>ment</w:t>
+      </w:r>
+      <w:proofErr w:type="spellEnd"/>
+      <w:r>
+        <w:rPr>
+          <w:lang w:val="en-US"/>
+        </w:rPr>
+        <w:t xml:space="preserve"> to be secure</w:t>
+      </w:r>
+    </w:p>
+    <w:p>
+      <w:pPr>
+        <w:pStyle w:val="PargrafodaLista"/>
+        <w:numPr>
+          <w:ilvl w:val="1"/>
+          <w:numId w:val="10"/>
+        </w:numPr>
+        <w:rPr>
+          <w:lang w:val="en-US"/>
+        </w:rPr>
+      </w:pPr>
+      <w:r>
+        <w:rPr>
+          <w:lang w:val="en-US"/>
+        </w:rPr>
+        <w:t>Encoding is NOT encryption</w:t>
+      </w:r>
+    </w:p>
+    <w:p>
+      <w:pPr>
+        <w:pStyle w:val="PargrafodaLista"/>
+        <w:numPr>
+          <w:ilvl w:val="2"/>
+          <w:numId w:val="10"/>
+        </w:numPr>
+        <w:rPr>
+          <w:lang w:val="en-US"/>
+        </w:rPr>
+      </w:pPr>
+      <w:r>
+        <w:rPr>
+          <w:lang w:val="en-US"/>
+        </w:rPr>
+        <w:t xml:space="preserve">I have a very good life == </w:t>
+      </w:r>
+      <w:r>
+        <w:rPr>
+          <w:lang w:val="en-US"/>
+        </w:rPr>
+        <w:t>SSBoYXZlIGEgdmVyeSBnb29kIGxpZmUu</w:t>
+      </w:r>
+    </w:p>
+    <w:p>
+      <w:pPr>
+        <w:pStyle w:val="PargrafodaLista"/>
+        <w:numPr>
+          <w:ilvl w:val="1"/>
+          <w:numId w:val="10"/>
+        </w:numPr>
+        <w:rPr>
+          <w:lang w:val="en-US"/>
+        </w:rPr>
+      </w:pPr>
+      <w:r>
+        <w:rPr>
+          <w:lang w:val="en-US"/>
+        </w:rPr>
+        <w:t xml:space="preserve">HTTP uses TLS to encrypt data </w:t>
+      </w:r>
+      <w:r>
+        <w:rPr>
+          <w:u w:val="single"/>
+          <w:lang w:val="en-US"/>
+        </w:rPr>
+        <w:t>in transit</w:t>
+      </w:r>
+      <w:r>
+        <w:rPr>
+          <w:lang w:val="en-US"/>
+        </w:rPr>
+        <w:t xml:space="preserve"> (TLS deprecated SSL) and this is known as HTTPS</w:t>
+      </w:r>
+    </w:p>
+    <w:p>
+      <w:pPr>
+        <w:pStyle w:val="PargrafodaLista"/>
+        <w:numPr>
+          <w:ilvl w:val="0"/>
+          <w:numId w:val="10"/>
+        </w:numPr>
+        <w:rPr>
+          <w:lang w:val="en-US"/>
+        </w:rPr>
+      </w:pPr>
+      <w:r>
+        <w:rPr>
+          <w:lang w:val="en-US"/>
+        </w:rPr>
+        <w:t>Basic HTTP Auth</w:t>
+      </w:r>
+    </w:p>
+    <w:p>
+      <w:pPr>
+        <w:pStyle w:val="PargrafodaLista"/>
+        <w:numPr>
+          <w:ilvl w:val="1"/>
+          <w:numId w:val="10"/>
+        </w:numPr>
+        <w:rPr>
+          <w:lang w:val="en-US"/>
+        </w:rPr>
+      </w:pPr>
+      <w:r>
+        <w:rPr>
+          <w:lang w:val="en-US"/>
+        </w:rPr>
+        <w:t>Plain-text username and password transmitted in the request header</w:t>
+      </w:r>
+    </w:p>
+    <w:p>
+      <w:pPr>
+        <w:pStyle w:val="PargrafodaLista"/>
+        <w:numPr>
+          <w:ilvl w:val="2"/>
+          <w:numId w:val="10"/>
+        </w:numPr>
+        <w:rPr>
+          <w:lang w:val="en-US"/>
+        </w:rPr>
+      </w:pPr>
+      <w:r>
+        <w:rPr>
+          <w:lang w:val="en-US"/>
+        </w:rPr>
+        <w:t>Authorization: Basic &lt;</w:t>
+      </w:r>
+      <w:proofErr w:type="spellStart"/>
+      <w:proofErr w:type="gramStart"/>
+      <w:r>
+        <w:rPr>
+          <w:lang w:val="en-US"/>
+        </w:rPr>
+        <w:t>user:pass</w:t>
+      </w:r>
+      <w:proofErr w:type="spellEnd"/>
+      <w:proofErr w:type="gramEnd"/>
+      <w:r>
+        <w:rPr>
+          <w:lang w:val="en-US"/>
+        </w:rPr>
+        <w:t>&gt;</w:t>
+      </w:r>
+    </w:p>
+    <w:p>
+      <w:pPr>
+        <w:pStyle w:val="PargrafodaLista"/>
+        <w:numPr>
+          <w:ilvl w:val="1"/>
+          <w:numId w:val="10"/>
+        </w:numPr>
+        <w:rPr>
+          <w:lang w:val="en-US"/>
+        </w:rPr>
+      </w:pPr>
+      <w:r>
+        <w:rPr>
+          <w:lang w:val="en-US"/>
+        </w:rPr>
+        <w:t>The key-pair value is base64 encoded</w:t>
+      </w:r>
+    </w:p>
+    <w:p>
+      <w:pPr>
+        <w:pStyle w:val="PargrafodaLista"/>
+        <w:numPr>
+          <w:ilvl w:val="0"/>
+          <w:numId w:val="10"/>
+        </w:numPr>
+        <w:rPr>
+          <w:lang w:val="en-US"/>
+        </w:rPr>
+      </w:pPr>
+      <w:proofErr w:type="spellStart"/>
+      <w:r>
+        <w:rPr>
+          <w:lang w:val="en-US"/>
+        </w:rPr>
+        <w:t>Api</w:t>
+      </w:r>
+      <w:proofErr w:type="spellEnd"/>
+      <w:r>
+        <w:rPr>
+          <w:lang w:val="en-US"/>
+        </w:rPr>
+        <w:t xml:space="preserve"> Key Authentication</w:t>
+      </w:r>
+    </w:p>
+    <w:p>
+      <w:pPr>
+        <w:pStyle w:val="PargrafodaLista"/>
+        <w:numPr>
+          <w:ilvl w:val="1"/>
+          <w:numId w:val="10"/>
+        </w:numPr>
+        <w:rPr>
+          <w:lang w:val="en-US"/>
+        </w:rPr>
+      </w:pPr>
+      <w:r>
+        <w:rPr>
+          <w:lang w:val="en-US"/>
+        </w:rPr>
+        <w:t>A plain-text token is generated by the API and transmitted by you in the request header</w:t>
+      </w:r>
+    </w:p>
+    <w:p>
+      <w:pPr>
+        <w:pStyle w:val="PargrafodaLista"/>
+        <w:numPr>
+          <w:ilvl w:val="2"/>
+          <w:numId w:val="10"/>
+        </w:numPr>
+        <w:rPr>
+          <w:lang w:val="en-US"/>
+        </w:rPr>
+      </w:pPr>
+      <w:r>
+        <w:rPr>
+          <w:lang w:val="en-US"/>
+        </w:rPr>
+        <w:t>Authorization: APIKEY &lt;token&gt;</w:t>
+      </w:r>
+    </w:p>
+    <w:p>
+      <w:pPr>
+        <w:pStyle w:val="PargrafodaLista"/>
+        <w:numPr>
+          <w:ilvl w:val="0"/>
+          <w:numId w:val="10"/>
+        </w:numPr>
+        <w:rPr>
+          <w:lang w:val="en-US"/>
+        </w:rPr>
+      </w:pPr>
+      <w:r>
+        <w:rPr>
+          <w:lang w:val="en-US"/>
+        </w:rPr>
+        <w:t>Token Authentication</w:t>
+      </w:r>
+    </w:p>
+    <w:p>
+      <w:pPr>
+        <w:pStyle w:val="PargrafodaLista"/>
+        <w:numPr>
+          <w:ilvl w:val="1"/>
+          <w:numId w:val="10"/>
+        </w:numPr>
+        <w:rPr>
+          <w:lang w:val="en-US"/>
+        </w:rPr>
+      </w:pPr>
+      <w:r>
+        <w:rPr>
+          <w:lang w:val="en-US"/>
+        </w:rPr>
+        <w:t>Most popular auth</w:t>
+      </w:r>
+    </w:p>
+    <w:p>
+      <w:pPr>
+        <w:pStyle w:val="PargrafodaLista"/>
+        <w:numPr>
+          <w:ilvl w:val="1"/>
+          <w:numId w:val="10"/>
+        </w:numPr>
+        <w:rPr>
+          <w:lang w:val="en-US"/>
+        </w:rPr>
+      </w:pPr>
+      <w:r>
+        <w:rPr>
+          <w:lang w:val="en-US"/>
+        </w:rPr>
+        <w:t>JavaScript Web Token (JWTs) is the most popular form of token</w:t>
+      </w:r>
+    </w:p>
+    <w:p>
+      <w:pPr>
+        <w:pStyle w:val="PargrafodaLista"/>
+        <w:numPr>
+          <w:ilvl w:val="1"/>
+          <w:numId w:val="10"/>
+        </w:numPr>
+        <w:rPr>
+          <w:lang w:val="en-US"/>
+        </w:rPr>
+      </w:pPr>
+      <w:r>
+        <w:rPr>
+          <w:lang w:val="en-US"/>
+        </w:rPr>
+        <w:t>First you send authentication to server. Then you get a JAWT reply to perform further requests.</w:t>
+      </w:r>
     </w:p>
     <w:sectPr>
       <w:pgSz w:w="11906" w:h="16838"/>
@@ -4353,6 +4765,119 @@
       <w:lvlJc w:val="left"/>
       <w:pPr>
         <w:ind w:left="7753" w:hanging="360"/>
+      </w:pPr>
+      <w:rPr>
+        <w:rFonts w:ascii="Wingdings" w:hAnsi="Wingdings" w:hint="default"/>
+      </w:rPr>
+    </w:lvl>
+  </w:abstractNum>
+  <w:abstractNum w:abstractNumId="9" w15:restartNumberingAfterBreak="0">
+    <w:nsid w:val="6EFC0EE8"/>
+    <w:multiLevelType w:val="hybridMultilevel"/>
+    <w:tmpl w:val="FD30B186"/>
+    <w:lvl w:ilvl="0" w:tplc="04160001">
+      <w:start w:val="1"/>
+      <w:numFmt w:val="bullet"/>
+      <w:lvlText w:val=""/>
+      <w:lvlJc w:val="left"/>
+      <w:pPr>
+        <w:ind w:left="720" w:hanging="360"/>
+      </w:pPr>
+      <w:rPr>
+        <w:rFonts w:ascii="Symbol" w:hAnsi="Symbol" w:hint="default"/>
+      </w:rPr>
+    </w:lvl>
+    <w:lvl w:ilvl="1" w:tplc="04160003">
+      <w:start w:val="1"/>
+      <w:numFmt w:val="bullet"/>
+      <w:lvlText w:val="o"/>
+      <w:lvlJc w:val="left"/>
+      <w:pPr>
+        <w:ind w:left="1440" w:hanging="360"/>
+      </w:pPr>
+      <w:rPr>
+        <w:rFonts w:ascii="Courier New" w:hAnsi="Courier New" w:cs="Courier New" w:hint="default"/>
+      </w:rPr>
+    </w:lvl>
+    <w:lvl w:ilvl="2" w:tplc="04160005">
+      <w:start w:val="1"/>
+      <w:numFmt w:val="bullet"/>
+      <w:lvlText w:val=""/>
+      <w:lvlJc w:val="left"/>
+      <w:pPr>
+        <w:ind w:left="2160" w:hanging="360"/>
+      </w:pPr>
+      <w:rPr>
+        <w:rFonts w:ascii="Wingdings" w:hAnsi="Wingdings" w:hint="default"/>
+      </w:rPr>
+    </w:lvl>
+    <w:lvl w:ilvl="3" w:tplc="04160001" w:tentative="1">
+      <w:start w:val="1"/>
+      <w:numFmt w:val="bullet"/>
+      <w:lvlText w:val=""/>
+      <w:lvlJc w:val="left"/>
+      <w:pPr>
+        <w:ind w:left="2880" w:hanging="360"/>
+      </w:pPr>
+      <w:rPr>
+        <w:rFonts w:ascii="Symbol" w:hAnsi="Symbol" w:hint="default"/>
+      </w:rPr>
+    </w:lvl>
+    <w:lvl w:ilvl="4" w:tplc="04160003" w:tentative="1">
+      <w:start w:val="1"/>
+      <w:numFmt w:val="bullet"/>
+      <w:lvlText w:val="o"/>
+      <w:lvlJc w:val="left"/>
+      <w:pPr>
+        <w:ind w:left="3600" w:hanging="360"/>
+      </w:pPr>
+      <w:rPr>
+        <w:rFonts w:ascii="Courier New" w:hAnsi="Courier New" w:cs="Courier New" w:hint="default"/>
+      </w:rPr>
+    </w:lvl>
+    <w:lvl w:ilvl="5" w:tplc="04160005" w:tentative="1">
+      <w:start w:val="1"/>
+      <w:numFmt w:val="bullet"/>
+      <w:lvlText w:val=""/>
+      <w:lvlJc w:val="left"/>
+      <w:pPr>
+        <w:ind w:left="4320" w:hanging="360"/>
+      </w:pPr>
+      <w:rPr>
+        <w:rFonts w:ascii="Wingdings" w:hAnsi="Wingdings" w:hint="default"/>
+      </w:rPr>
+    </w:lvl>
+    <w:lvl w:ilvl="6" w:tplc="04160001" w:tentative="1">
+      <w:start w:val="1"/>
+      <w:numFmt w:val="bullet"/>
+      <w:lvlText w:val=""/>
+      <w:lvlJc w:val="left"/>
+      <w:pPr>
+        <w:ind w:left="5040" w:hanging="360"/>
+      </w:pPr>
+      <w:rPr>
+        <w:rFonts w:ascii="Symbol" w:hAnsi="Symbol" w:hint="default"/>
+      </w:rPr>
+    </w:lvl>
+    <w:lvl w:ilvl="7" w:tplc="04160003" w:tentative="1">
+      <w:start w:val="1"/>
+      <w:numFmt w:val="bullet"/>
+      <w:lvlText w:val="o"/>
+      <w:lvlJc w:val="left"/>
+      <w:pPr>
+        <w:ind w:left="5760" w:hanging="360"/>
+      </w:pPr>
+      <w:rPr>
+        <w:rFonts w:ascii="Courier New" w:hAnsi="Courier New" w:cs="Courier New" w:hint="default"/>
+      </w:rPr>
+    </w:lvl>
+    <w:lvl w:ilvl="8" w:tplc="04160005" w:tentative="1">
+      <w:start w:val="1"/>
+      <w:numFmt w:val="bullet"/>
+      <w:lvlText w:val=""/>
+      <w:lvlJc w:val="left"/>
+      <w:pPr>
+        <w:ind w:left="6480" w:hanging="360"/>
       </w:pPr>
       <w:rPr>
         <w:rFonts w:ascii="Wingdings" w:hAnsi="Wingdings" w:hint="default"/>
@@ -4385,6 +4910,9 @@
   </w:num>
   <w:num w:numId="9">
     <w:abstractNumId w:val="0"/>
+  </w:num>
+  <w:num w:numId="10">
+    <w:abstractNumId w:val="9"/>
   </w:num>
 </w:numbering>
 </file>

</xml_diff>

<commit_message>
devnet: mid-way to progra vs automation module
</commit_message>
<xml_diff>
--- a/Cisco DevNet Associate.docx
+++ b/Cisco DevNet Associate.docx
@@ -13,21 +13,7 @@
         <w:rPr>
           <w:lang w:val="en-US"/>
         </w:rPr>
-        <w:t xml:space="preserve">Cisco </w:t>
-      </w:r>
-      <w:proofErr w:type="spellStart"/>
-      <w:r>
-        <w:rPr>
-          <w:lang w:val="en-US"/>
-        </w:rPr>
-        <w:t>DevNet</w:t>
-      </w:r>
-      <w:proofErr w:type="spellEnd"/>
-      <w:r>
-        <w:rPr>
-          <w:lang w:val="en-US"/>
-        </w:rPr>
-        <w:t xml:space="preserve"> Associate (200-901 DEVASC) – CBT Nuggets T</w:t>
+        <w:t>Cisco DevNet Associate (200-901 DEVASC) – CBT Nuggets T</w:t>
       </w:r>
       <w:r>
         <w:rPr>
@@ -165,59 +151,57 @@
           <w:iCs/>
           <w:lang w:val="en-US"/>
         </w:rPr>
-        <w:t xml:space="preserve">git </w:t>
-      </w:r>
-      <w:proofErr w:type="gramStart"/>
+        <w:t>git add .</w:t>
+      </w:r>
+    </w:p>
+    <w:p>
+      <w:pPr>
+        <w:pStyle w:val="PargrafodaLista"/>
+        <w:numPr>
+          <w:ilvl w:val="0"/>
+          <w:numId w:val="1"/>
+        </w:numPr>
+        <w:rPr>
+          <w:lang w:val="en-US"/>
+        </w:rPr>
+      </w:pPr>
+      <w:r>
+        <w:rPr>
+          <w:lang w:val="en-US"/>
+        </w:rPr>
+        <w:t>Staged</w:t>
+      </w:r>
+    </w:p>
+    <w:p>
+      <w:pPr>
+        <w:pStyle w:val="PargrafodaLista"/>
+        <w:numPr>
+          <w:ilvl w:val="1"/>
+          <w:numId w:val="1"/>
+        </w:numPr>
+        <w:rPr>
+          <w:lang w:val="en-US"/>
+        </w:rPr>
+      </w:pPr>
+      <w:r>
+        <w:rPr>
+          <w:lang w:val="en-US"/>
+        </w:rPr>
+        <w:t>Once the file is staged, this version is ready to be committed to the repositor</w:t>
+      </w:r>
+      <w:r>
+        <w:rPr>
+          <w:lang w:val="en-US"/>
+        </w:rPr>
+        <w:t xml:space="preserve">y with </w:t>
+      </w:r>
       <w:r>
         <w:rPr>
           <w:i/>
           <w:iCs/>
           <w:lang w:val="en-US"/>
         </w:rPr>
-        <w:t>add .</w:t>
-      </w:r>
-      <w:proofErr w:type="gramEnd"/>
-    </w:p>
-    <w:p>
-      <w:pPr>
-        <w:pStyle w:val="PargrafodaLista"/>
-        <w:numPr>
-          <w:ilvl w:val="0"/>
-          <w:numId w:val="1"/>
-        </w:numPr>
-        <w:rPr>
-          <w:lang w:val="en-US"/>
-        </w:rPr>
-      </w:pPr>
-      <w:r>
-        <w:rPr>
-          <w:lang w:val="en-US"/>
-        </w:rPr>
-        <w:t>Staged</w:t>
-      </w:r>
-    </w:p>
-    <w:p>
-      <w:pPr>
-        <w:pStyle w:val="PargrafodaLista"/>
-        <w:numPr>
-          <w:ilvl w:val="1"/>
-          <w:numId w:val="1"/>
-        </w:numPr>
-        <w:rPr>
-          <w:lang w:val="en-US"/>
-        </w:rPr>
-      </w:pPr>
-      <w:r>
-        <w:rPr>
-          <w:lang w:val="en-US"/>
-        </w:rPr>
-        <w:t>Once the file is staged, this version is ready to be committed to the repositor</w:t>
-      </w:r>
-      <w:r>
-        <w:rPr>
-          <w:lang w:val="en-US"/>
-        </w:rPr>
-        <w:t xml:space="preserve">y with </w:t>
+        <w:t>git commit -m “</w:t>
       </w:r>
       <w:r>
         <w:rPr>
@@ -225,32 +209,14 @@
           <w:iCs/>
           <w:lang w:val="en-US"/>
         </w:rPr>
-        <w:t>git commit -m “</w:t>
-      </w:r>
-      <w:proofErr w:type="spellStart"/>
+        <w:t xml:space="preserve">meaninful </w:t>
+      </w:r>
       <w:r>
         <w:rPr>
           <w:i/>
           <w:iCs/>
           <w:lang w:val="en-US"/>
         </w:rPr>
-        <w:t>meaninful</w:t>
-      </w:r>
-      <w:proofErr w:type="spellEnd"/>
-      <w:r>
-        <w:rPr>
-          <w:i/>
-          <w:iCs/>
-          <w:lang w:val="en-US"/>
-        </w:rPr>
-        <w:t xml:space="preserve"> </w:t>
-      </w:r>
-      <w:r>
-        <w:rPr>
-          <w:i/>
-          <w:iCs/>
-          <w:lang w:val="en-US"/>
-        </w:rPr>
         <w:t>message”</w:t>
       </w:r>
     </w:p>
@@ -294,21 +260,7 @@
         <w:rPr>
           <w:lang w:val="en-US"/>
         </w:rPr>
-        <w:t xml:space="preserve">We can revert back to any previous commit in a </w:t>
-      </w:r>
-      <w:proofErr w:type="spellStart"/>
-      <w:r>
-        <w:rPr>
-          <w:lang w:val="en-US"/>
-        </w:rPr>
-        <w:t>brench</w:t>
-      </w:r>
-      <w:proofErr w:type="spellEnd"/>
-      <w:r>
-        <w:rPr>
-          <w:lang w:val="en-US"/>
-        </w:rPr>
-        <w:t>.</w:t>
+        <w:t>We can revert back to any previous commit in a brench.</w:t>
       </w:r>
     </w:p>
     <w:p>
@@ -598,7 +550,7 @@
         <w:rPr>
           <w:lang w:val="en-US"/>
         </w:rPr>
-        <w:t xml:space="preserve">ATTENTION, because git reset moves the header to a previous commit, but </w:t>
+        <w:t xml:space="preserve">ATTENTION, git reset moves the header to a previous commit, but </w:t>
       </w:r>
       <w:r>
         <w:rPr>
@@ -770,24 +722,8 @@
         <w:rPr>
           <w:lang w:val="en-US"/>
         </w:rPr>
-        <w:t xml:space="preserve">GIT RM </w:t>
-      </w:r>
-      <w:proofErr w:type="gramStart"/>
-      <w:r>
-        <w:rPr>
-          <w:lang w:val="en-US"/>
-        </w:rPr>
-        <w:t>and .</w:t>
-      </w:r>
-      <w:proofErr w:type="spellStart"/>
-      <w:r>
-        <w:rPr>
-          <w:lang w:val="en-US"/>
-        </w:rPr>
-        <w:t>gitignore</w:t>
-      </w:r>
-      <w:proofErr w:type="spellEnd"/>
-      <w:proofErr w:type="gramEnd"/>
+        <w:t>GIT RM and .gitignore</w:t>
+      </w:r>
     </w:p>
     <w:p>
       <w:pPr>
@@ -804,21 +740,7 @@
         <w:rPr>
           <w:lang w:val="en-US"/>
         </w:rPr>
-        <w:t xml:space="preserve">If you have committed files you </w:t>
-      </w:r>
-      <w:proofErr w:type="gramStart"/>
-      <w:r>
-        <w:rPr>
-          <w:lang w:val="en-US"/>
-        </w:rPr>
-        <w:t>don’t</w:t>
-      </w:r>
-      <w:proofErr w:type="gramEnd"/>
-      <w:r>
-        <w:rPr>
-          <w:lang w:val="en-US"/>
-        </w:rPr>
-        <w:t xml:space="preserve"> want, you can remove then from the repository with:</w:t>
+        <w:t>If you have committed files you don’t want, you can remove then from the repository with:</w:t>
       </w:r>
     </w:p>
     <w:p>
@@ -856,14 +778,7 @@
         <w:rPr>
           <w:lang w:val="en-US"/>
         </w:rPr>
-        <w:t xml:space="preserve">you can also create </w:t>
-      </w:r>
-      <w:proofErr w:type="gramStart"/>
-      <w:r>
-        <w:rPr>
-          <w:lang w:val="en-US"/>
-        </w:rPr>
-        <w:t xml:space="preserve">the </w:t>
+        <w:t xml:space="preserve">you can also create the </w:t>
       </w:r>
       <w:r>
         <w:rPr>
@@ -871,24 +786,119 @@
           <w:iCs/>
           <w:lang w:val="en-US"/>
         </w:rPr>
-        <w:t>.</w:t>
-      </w:r>
-      <w:proofErr w:type="spellStart"/>
+        <w:t>.gitignore</w:t>
+      </w:r>
+      <w:r>
+        <w:rPr>
+          <w:lang w:val="en-US"/>
+        </w:rPr>
+        <w:t xml:space="preserve"> file and list, inside it, the files you don’t want to be staged and committed.</w:t>
+      </w:r>
+    </w:p>
+    <w:p>
+      <w:pPr>
+        <w:pStyle w:val="PargrafodaLista"/>
+        <w:numPr>
+          <w:ilvl w:val="0"/>
+          <w:numId w:val="2"/>
+        </w:numPr>
+        <w:rPr>
+          <w:lang w:val="en-US"/>
+        </w:rPr>
+      </w:pPr>
+      <w:r>
+        <w:rPr>
+          <w:lang w:val="en-US"/>
+        </w:rPr>
+        <w:t>GIT BRANCHES</w:t>
+      </w:r>
+    </w:p>
+    <w:p>
+      <w:pPr>
+        <w:pStyle w:val="PargrafodaLista"/>
+        <w:numPr>
+          <w:ilvl w:val="1"/>
+          <w:numId w:val="2"/>
+        </w:numPr>
+        <w:rPr>
+          <w:lang w:val="en-US"/>
+        </w:rPr>
+      </w:pPr>
+      <w:r>
+        <w:rPr>
+          <w:lang w:val="en-US"/>
+        </w:rPr>
+        <w:t>Branches are parallel working environments.</w:t>
+      </w:r>
+    </w:p>
+    <w:p>
+      <w:pPr>
+        <w:pStyle w:val="PargrafodaLista"/>
+        <w:numPr>
+          <w:ilvl w:val="1"/>
+          <w:numId w:val="2"/>
+        </w:numPr>
+        <w:rPr>
+          <w:lang w:val="en-US"/>
+        </w:rPr>
+      </w:pPr>
+      <w:r>
+        <w:rPr>
+          <w:lang w:val="en-US"/>
+        </w:rPr>
+        <w:t>The HEAD can only point to the tail of one branch, being that the master or any other branch.</w:t>
+      </w:r>
+    </w:p>
+    <w:p>
+      <w:pPr>
+        <w:pStyle w:val="PargrafodaLista"/>
+        <w:numPr>
+          <w:ilvl w:val="1"/>
+          <w:numId w:val="2"/>
+        </w:numPr>
+        <w:rPr>
+          <w:lang w:val="en-US"/>
+        </w:rPr>
+      </w:pPr>
+      <w:r>
+        <w:rPr>
+          <w:lang w:val="en-US"/>
+        </w:rPr>
+        <w:t xml:space="preserve">You can create a branch with </w:t>
+      </w:r>
       <w:r>
         <w:rPr>
           <w:i/>
           <w:iCs/>
           <w:lang w:val="en-US"/>
         </w:rPr>
-        <w:t>gitignore</w:t>
-      </w:r>
-      <w:proofErr w:type="spellEnd"/>
-      <w:proofErr w:type="gramEnd"/>
-      <w:r>
-        <w:rPr>
-          <w:lang w:val="en-US"/>
-        </w:rPr>
-        <w:t xml:space="preserve"> file and list, inside it, the files you don’t want to be staged and committed.</w:t>
+        <w:t>git branch &lt;featureA&gt;.</w:t>
+      </w:r>
+    </w:p>
+    <w:p>
+      <w:pPr>
+        <w:pStyle w:val="PargrafodaLista"/>
+        <w:numPr>
+          <w:ilvl w:val="1"/>
+          <w:numId w:val="2"/>
+        </w:numPr>
+        <w:rPr>
+          <w:lang w:val="en-US"/>
+        </w:rPr>
+      </w:pPr>
+      <w:r>
+        <w:rPr>
+          <w:lang w:val="en-US"/>
+        </w:rPr>
+        <w:t xml:space="preserve">That will not point the HEAD to the branch. If you want, you can do it by </w:t>
+      </w:r>
+      <w:r>
+        <w:rPr>
+          <w:i/>
+          <w:iCs/>
+          <w:lang w:val="en-US"/>
+        </w:rPr>
+        <w:t>git checkout featureA</w:t>
       </w:r>
     </w:p>
     <w:p>
@@ -906,7 +916,7 @@
         <w:rPr>
           <w:lang w:val="en-US"/>
         </w:rPr>
-        <w:t>GIT BRANCHES</w:t>
+        <w:t>GIT MERGE</w:t>
       </w:r>
     </w:p>
     <w:p>
@@ -924,7 +934,7 @@
         <w:rPr>
           <w:lang w:val="en-US"/>
         </w:rPr>
-        <w:t>Branches are parallel working environments.</w:t>
+        <w:t>After work is done on branches, merges will consolidate the changes back to a single timeline (branch)</w:t>
       </w:r>
     </w:p>
     <w:p>
@@ -940,27 +950,16 @@
       </w:pPr>
       <w:r>
         <w:rPr>
-          <w:lang w:val="en-US"/>
-        </w:rPr>
-        <w:t>The HEAD can only point to the tail of one branch, being that the master or any other branch.</w:t>
-      </w:r>
-    </w:p>
-    <w:p>
-      <w:pPr>
-        <w:pStyle w:val="PargrafodaLista"/>
-        <w:numPr>
-          <w:ilvl w:val="1"/>
-          <w:numId w:val="2"/>
-        </w:numPr>
-        <w:rPr>
-          <w:lang w:val="en-US"/>
-        </w:rPr>
-      </w:pPr>
-      <w:r>
-        <w:rPr>
-          <w:lang w:val="en-US"/>
-        </w:rPr>
-        <w:t xml:space="preserve">You can create a branch with </w:t>
+          <w:u w:val="single"/>
+          <w:lang w:val="en-US"/>
+        </w:rPr>
+        <w:t>Target Branch</w:t>
+      </w:r>
+      <w:r>
+        <w:rPr>
+          <w:lang w:val="en-US"/>
+        </w:rPr>
+        <w:t xml:space="preserve">: The branch where changes are being pulled FROM. Usually, branch </w:t>
       </w:r>
       <w:r>
         <w:rPr>
@@ -968,25 +967,54 @@
           <w:iCs/>
           <w:lang w:val="en-US"/>
         </w:rPr>
-        <w:t>git branch &lt;</w:t>
-      </w:r>
-      <w:proofErr w:type="spellStart"/>
+        <w:t>feature</w:t>
+      </w:r>
+      <w:r>
+        <w:rPr>
+          <w:lang w:val="en-US"/>
+        </w:rPr>
+        <w:t>.</w:t>
+      </w:r>
+    </w:p>
+    <w:p>
+      <w:pPr>
+        <w:pStyle w:val="PargrafodaLista"/>
+        <w:numPr>
+          <w:ilvl w:val="1"/>
+          <w:numId w:val="2"/>
+        </w:numPr>
+        <w:rPr>
+          <w:lang w:val="en-US"/>
+        </w:rPr>
+      </w:pPr>
+      <w:r>
+        <w:rPr>
+          <w:u w:val="single"/>
+          <w:lang w:val="en-US"/>
+        </w:rPr>
+        <w:t>Receiving Branch</w:t>
+      </w:r>
+      <w:r>
+        <w:rPr>
+          <w:lang w:val="en-US"/>
+        </w:rPr>
+        <w:t xml:space="preserve">: The branch where changes will be pulled INTO. Usually, branch </w:t>
+      </w:r>
       <w:r>
         <w:rPr>
           <w:i/>
           <w:iCs/>
           <w:lang w:val="en-US"/>
         </w:rPr>
-        <w:t>featureA</w:t>
-      </w:r>
-      <w:proofErr w:type="spellEnd"/>
+        <w:t>master</w:t>
+      </w:r>
       <w:r>
         <w:rPr>
           <w:i/>
           <w:iCs/>
           <w:lang w:val="en-US"/>
         </w:rPr>
-        <w:t>&gt;.</w:t>
+        <w:t>.</w:t>
       </w:r>
     </w:p>
     <w:p>
@@ -1004,7 +1032,25 @@
         <w:rPr>
           <w:lang w:val="en-US"/>
         </w:rPr>
-        <w:t xml:space="preserve">That will not point the HEAD to the branch. If you want, you can do it by </w:t>
+        <w:t>There are two types of merges</w:t>
+      </w:r>
+    </w:p>
+    <w:p>
+      <w:pPr>
+        <w:pStyle w:val="PargrafodaLista"/>
+        <w:numPr>
+          <w:ilvl w:val="2"/>
+          <w:numId w:val="2"/>
+        </w:numPr>
+        <w:rPr>
+          <w:lang w:val="en-US"/>
+        </w:rPr>
+      </w:pPr>
+      <w:r>
+        <w:rPr>
+          <w:lang w:val="en-US"/>
+        </w:rPr>
+        <w:t xml:space="preserve">Fast-Forward is when no changes where made to the master. So </w:t>
       </w:r>
       <w:r>
         <w:rPr>
@@ -1012,187 +1058,7 @@
           <w:iCs/>
           <w:lang w:val="en-US"/>
         </w:rPr>
-        <w:t xml:space="preserve">git checkout </w:t>
-      </w:r>
-      <w:proofErr w:type="spellStart"/>
-      <w:r>
-        <w:rPr>
-          <w:i/>
-          <w:iCs/>
-          <w:lang w:val="en-US"/>
-        </w:rPr>
-        <w:t>featureA</w:t>
-      </w:r>
-      <w:proofErr w:type="spellEnd"/>
-    </w:p>
-    <w:p>
-      <w:pPr>
-        <w:pStyle w:val="PargrafodaLista"/>
-        <w:numPr>
-          <w:ilvl w:val="0"/>
-          <w:numId w:val="2"/>
-        </w:numPr>
-        <w:rPr>
-          <w:lang w:val="en-US"/>
-        </w:rPr>
-      </w:pPr>
-      <w:r>
-        <w:rPr>
-          <w:lang w:val="en-US"/>
-        </w:rPr>
-        <w:t>GIT MERGE</w:t>
-      </w:r>
-    </w:p>
-    <w:p>
-      <w:pPr>
-        <w:pStyle w:val="PargrafodaLista"/>
-        <w:numPr>
-          <w:ilvl w:val="1"/>
-          <w:numId w:val="2"/>
-        </w:numPr>
-        <w:rPr>
-          <w:lang w:val="en-US"/>
-        </w:rPr>
-      </w:pPr>
-      <w:r>
-        <w:rPr>
-          <w:lang w:val="en-US"/>
-        </w:rPr>
-        <w:t>After work is done on branches, merges will consolidate the changes back to a single timeline (branch)</w:t>
-      </w:r>
-    </w:p>
-    <w:p>
-      <w:pPr>
-        <w:pStyle w:val="PargrafodaLista"/>
-        <w:numPr>
-          <w:ilvl w:val="1"/>
-          <w:numId w:val="2"/>
-        </w:numPr>
-        <w:rPr>
-          <w:lang w:val="en-US"/>
-        </w:rPr>
-      </w:pPr>
-      <w:r>
-        <w:rPr>
-          <w:u w:val="single"/>
-          <w:lang w:val="en-US"/>
-        </w:rPr>
-        <w:t>Target Branch</w:t>
-      </w:r>
-      <w:r>
-        <w:rPr>
-          <w:lang w:val="en-US"/>
-        </w:rPr>
-        <w:t xml:space="preserve">: The branch where changes are being pulled FROM. Usually, branch </w:t>
-      </w:r>
-      <w:r>
-        <w:rPr>
-          <w:i/>
-          <w:iCs/>
-          <w:lang w:val="en-US"/>
-        </w:rPr>
-        <w:t>feature</w:t>
-      </w:r>
-      <w:r>
-        <w:rPr>
-          <w:lang w:val="en-US"/>
-        </w:rPr>
-        <w:t>.</w:t>
-      </w:r>
-    </w:p>
-    <w:p>
-      <w:pPr>
-        <w:pStyle w:val="PargrafodaLista"/>
-        <w:numPr>
-          <w:ilvl w:val="1"/>
-          <w:numId w:val="2"/>
-        </w:numPr>
-        <w:rPr>
-          <w:lang w:val="en-US"/>
-        </w:rPr>
-      </w:pPr>
-      <w:r>
-        <w:rPr>
-          <w:u w:val="single"/>
-          <w:lang w:val="en-US"/>
-        </w:rPr>
-        <w:t>Receiving Branch</w:t>
-      </w:r>
-      <w:r>
-        <w:rPr>
-          <w:lang w:val="en-US"/>
-        </w:rPr>
-        <w:t xml:space="preserve">: The branch where changes will be pulled INTO. Usually, branch </w:t>
-      </w:r>
-      <w:r>
-        <w:rPr>
-          <w:i/>
-          <w:iCs/>
-          <w:lang w:val="en-US"/>
-        </w:rPr>
-        <w:t>master</w:t>
-      </w:r>
-      <w:r>
-        <w:rPr>
-          <w:i/>
-          <w:iCs/>
-          <w:lang w:val="en-US"/>
-        </w:rPr>
-        <w:t>.</w:t>
-      </w:r>
-    </w:p>
-    <w:p>
-      <w:pPr>
-        <w:pStyle w:val="PargrafodaLista"/>
-        <w:numPr>
-          <w:ilvl w:val="1"/>
-          <w:numId w:val="2"/>
-        </w:numPr>
-        <w:rPr>
-          <w:lang w:val="en-US"/>
-        </w:rPr>
-      </w:pPr>
-      <w:r>
-        <w:rPr>
-          <w:lang w:val="en-US"/>
-        </w:rPr>
-        <w:t>There are two types of merges</w:t>
-      </w:r>
-    </w:p>
-    <w:p>
-      <w:pPr>
-        <w:pStyle w:val="PargrafodaLista"/>
-        <w:numPr>
-          <w:ilvl w:val="2"/>
-          <w:numId w:val="2"/>
-        </w:numPr>
-        <w:rPr>
-          <w:lang w:val="en-US"/>
-        </w:rPr>
-      </w:pPr>
-      <w:r>
-        <w:rPr>
-          <w:lang w:val="en-US"/>
-        </w:rPr>
-        <w:t xml:space="preserve">Fast-Forward is when no changes where made to the master. So </w:t>
-      </w:r>
-      <w:proofErr w:type="spellStart"/>
-      <w:r>
-        <w:rPr>
-          <w:i/>
-          <w:iCs/>
-          <w:lang w:val="en-US"/>
-        </w:rPr>
-        <w:t>featureX</w:t>
-      </w:r>
-      <w:proofErr w:type="spellEnd"/>
-      <w:r>
-        <w:rPr>
-          <w:i/>
-          <w:iCs/>
-          <w:lang w:val="en-US"/>
-        </w:rPr>
-        <w:t xml:space="preserve"> </w:t>
+        <w:t xml:space="preserve">featureX </w:t>
       </w:r>
       <w:r>
         <w:rPr>
@@ -1378,21 +1244,7 @@
         <w:rPr>
           <w:lang w:val="en-US"/>
         </w:rPr>
-        <w:t>If changes are made to the same files but different lines, git will auto-merge using ‘</w:t>
-      </w:r>
-      <w:proofErr w:type="spellStart"/>
-      <w:r>
-        <w:rPr>
-          <w:lang w:val="en-US"/>
-        </w:rPr>
-        <w:t>recusive</w:t>
-      </w:r>
-      <w:proofErr w:type="spellEnd"/>
-      <w:r>
-        <w:rPr>
-          <w:lang w:val="en-US"/>
-        </w:rPr>
-        <w:t xml:space="preserve"> strategy’</w:t>
+        <w:t>If changes are made to the same files but different lines, git will auto-merge using ‘recusive strategy’</w:t>
       </w:r>
     </w:p>
     <w:p>
@@ -1582,19 +1434,11 @@
           <w:lang w:val="en-US"/>
         </w:rPr>
       </w:pPr>
-      <w:proofErr w:type="gramStart"/>
-      <w:r>
-        <w:rPr>
-          <w:lang w:val="en-US"/>
-        </w:rPr>
-        <w:t>It’s</w:t>
-      </w:r>
-      <w:proofErr w:type="gramEnd"/>
-      <w:r>
-        <w:rPr>
-          <w:lang w:val="en-US"/>
-        </w:rPr>
-        <w:t xml:space="preserve"> a legacy data format and it is used on SOAP.</w:t>
+      <w:r>
+        <w:rPr>
+          <w:lang w:val="en-US"/>
+        </w:rPr>
+        <w:t>It’s a legacy data format and it is used on SOAP.</w:t>
       </w:r>
     </w:p>
     <w:p>
@@ -1756,21 +1600,7 @@
         <w:rPr>
           <w:lang w:val="en-US"/>
         </w:rPr>
-        <w:t xml:space="preserve">Name and age are also elements, but with values </w:t>
-      </w:r>
-      <w:proofErr w:type="spellStart"/>
-      <w:r>
-        <w:rPr>
-          <w:lang w:val="en-US"/>
-        </w:rPr>
-        <w:t>ony</w:t>
-      </w:r>
-      <w:proofErr w:type="spellEnd"/>
-      <w:r>
-        <w:rPr>
-          <w:lang w:val="en-US"/>
-        </w:rPr>
-        <w:t>, no elements.</w:t>
+        <w:t>Name and age are also elements, but with values ony, no elements.</w:t>
       </w:r>
     </w:p>
     <w:p>
@@ -1826,33 +1656,11 @@
           <w:lang w:val="en-US"/>
         </w:rPr>
       </w:pPr>
-      <w:proofErr w:type="gramStart"/>
-      <w:r>
-        <w:rPr>
-          <w:lang w:val="en-US"/>
-        </w:rPr>
-        <w:t>It’s</w:t>
-      </w:r>
-      <w:proofErr w:type="gramEnd"/>
-      <w:r>
-        <w:rPr>
-          <w:lang w:val="en-US"/>
-        </w:rPr>
-        <w:t xml:space="preserve"> important to understand the relationships of the </w:t>
-      </w:r>
-      <w:proofErr w:type="spellStart"/>
-      <w:r>
-        <w:rPr>
-          <w:lang w:val="en-US"/>
-        </w:rPr>
-        <w:t>xmlk</w:t>
-      </w:r>
-      <w:proofErr w:type="spellEnd"/>
-      <w:r>
-        <w:rPr>
-          <w:lang w:val="en-US"/>
-        </w:rPr>
-        <w:t xml:space="preserve"> data.</w:t>
+      <w:r>
+        <w:rPr>
+          <w:lang w:val="en-US"/>
+        </w:rPr>
+        <w:t>It’s important to understand the relationships of the xmlk data.</w:t>
       </w:r>
     </w:p>
     <w:p>
@@ -1870,21 +1678,7 @@
         <w:rPr>
           <w:lang w:val="en-US"/>
         </w:rPr>
-        <w:t xml:space="preserve">With the parent, the </w:t>
-      </w:r>
-      <w:proofErr w:type="gramStart"/>
-      <w:r>
-        <w:rPr>
-          <w:lang w:val="en-US"/>
-        </w:rPr>
-        <w:t>children</w:t>
-      </w:r>
-      <w:proofErr w:type="gramEnd"/>
-      <w:r>
-        <w:rPr>
-          <w:lang w:val="en-US"/>
-        </w:rPr>
-        <w:t xml:space="preserve"> and the cousins. </w:t>
+        <w:t xml:space="preserve">With the parent, the children and the cousins. </w:t>
       </w:r>
     </w:p>
     <w:p>
@@ -2071,21 +1865,7 @@
         <w:rPr>
           <w:lang w:val="en-US"/>
         </w:rPr>
-        <w:t xml:space="preserve">Everything inside {} is a </w:t>
-      </w:r>
-      <w:proofErr w:type="spellStart"/>
-      <w:r>
-        <w:rPr>
-          <w:lang w:val="en-US"/>
-        </w:rPr>
-        <w:t>objetct</w:t>
-      </w:r>
-      <w:proofErr w:type="spellEnd"/>
-      <w:r>
-        <w:rPr>
-          <w:lang w:val="en-US"/>
-        </w:rPr>
-        <w:t>:</w:t>
+        <w:t>Everything inside {} is a objetct:</w:t>
       </w:r>
     </w:p>
     <w:p>
@@ -2256,21 +2036,7 @@
           <w:lang w:val="en-US"/>
         </w:rPr>
         <w:tab/>
-        <w:t>{“Name</w:t>
-      </w:r>
-      <w:proofErr w:type="gramStart"/>
-      <w:r>
-        <w:rPr>
-          <w:lang w:val="en-US"/>
-        </w:rPr>
-        <w:t>” :</w:t>
-      </w:r>
-      <w:proofErr w:type="gramEnd"/>
-      <w:r>
-        <w:rPr>
-          <w:lang w:val="en-US"/>
-        </w:rPr>
-        <w:t xml:space="preserve"> ”USA”,</w:t>
+        <w:t>{“Name” : ”USA”,</w:t>
       </w:r>
     </w:p>
     <w:p>
@@ -2291,21 +2057,7 @@
           <w:lang w:val="en-US"/>
         </w:rPr>
         <w:tab/>
-        <w:t xml:space="preserve"> “Population</w:t>
-      </w:r>
-      <w:proofErr w:type="gramStart"/>
-      <w:r>
-        <w:rPr>
-          <w:lang w:val="en-US"/>
-        </w:rPr>
-        <w:t>” :</w:t>
-      </w:r>
-      <w:proofErr w:type="gramEnd"/>
-      <w:r>
-        <w:rPr>
-          <w:lang w:val="en-US"/>
-        </w:rPr>
-        <w:t xml:space="preserve"> ”330 million”},</w:t>
+        <w:t xml:space="preserve"> “Population” : ”330 million”},</w:t>
       </w:r>
     </w:p>
     <w:p>
@@ -2326,21 +2078,7 @@
           <w:lang w:val="en-US"/>
         </w:rPr>
         <w:tab/>
-        <w:t>{“Name</w:t>
-      </w:r>
-      <w:proofErr w:type="gramStart"/>
-      <w:r>
-        <w:rPr>
-          <w:lang w:val="en-US"/>
-        </w:rPr>
-        <w:t>” :</w:t>
-      </w:r>
-      <w:proofErr w:type="gramEnd"/>
-      <w:r>
-        <w:rPr>
-          <w:lang w:val="en-US"/>
-        </w:rPr>
-        <w:t xml:space="preserve"> “Brasil”,</w:t>
+        <w:t>{“Name” : “Brasil”,</w:t>
       </w:r>
     </w:p>
     <w:p>
@@ -2361,21 +2099,7 @@
           <w:lang w:val="en-US"/>
         </w:rPr>
         <w:tab/>
-        <w:t xml:space="preserve"> “Population</w:t>
-      </w:r>
-      <w:proofErr w:type="gramStart"/>
-      <w:r>
-        <w:rPr>
-          <w:lang w:val="en-US"/>
-        </w:rPr>
-        <w:t>” :</w:t>
-      </w:r>
-      <w:proofErr w:type="gramEnd"/>
-      <w:r>
-        <w:rPr>
-          <w:lang w:val="en-US"/>
-        </w:rPr>
-        <w:t xml:space="preserve"> “200 million”}</w:t>
+        <w:t xml:space="preserve"> “Population” : “200 million”}</w:t>
       </w:r>
     </w:p>
     <w:p>
@@ -2443,29 +2167,7 @@
         <w:rPr>
           <w:lang w:val="en-US"/>
         </w:rPr>
-        <w:t xml:space="preserve"> reference arrays with []: </w:t>
-      </w:r>
-      <w:proofErr w:type="spellStart"/>
-      <w:proofErr w:type="gramStart"/>
-      <w:r>
-        <w:rPr>
-          <w:lang w:val="en-US"/>
-        </w:rPr>
-        <w:t>myObj</w:t>
-      </w:r>
-      <w:proofErr w:type="spellEnd"/>
-      <w:r>
-        <w:rPr>
-          <w:lang w:val="en-US"/>
-        </w:rPr>
-        <w:t>[</w:t>
-      </w:r>
-      <w:proofErr w:type="gramEnd"/>
-      <w:r>
-        <w:rPr>
-          <w:lang w:val="en-US"/>
-        </w:rPr>
-        <w:t>1] will get all the object ‘Ana’,  in the example</w:t>
+        <w:t xml:space="preserve"> reference arrays with []: myObj[1] will get all the object ‘Ana’,  in the example</w:t>
       </w:r>
       <w:r>
         <w:rPr>
@@ -2489,43 +2191,7 @@
         <w:rPr>
           <w:lang w:val="en-US"/>
         </w:rPr>
-        <w:t xml:space="preserve">In JS, you reference objects as: </w:t>
-      </w:r>
-      <w:proofErr w:type="spellStart"/>
-      <w:proofErr w:type="gramStart"/>
-      <w:r>
-        <w:rPr>
-          <w:lang w:val="en-US"/>
-        </w:rPr>
-        <w:t>myObj</w:t>
-      </w:r>
-      <w:proofErr w:type="spellEnd"/>
-      <w:r>
-        <w:rPr>
-          <w:lang w:val="en-US"/>
-        </w:rPr>
-        <w:t>[</w:t>
-      </w:r>
-      <w:proofErr w:type="gramEnd"/>
-      <w:r>
-        <w:rPr>
-          <w:lang w:val="en-US"/>
-        </w:rPr>
-        <w:t>0].</w:t>
-      </w:r>
-      <w:proofErr w:type="spellStart"/>
-      <w:r>
-        <w:rPr>
-          <w:lang w:val="en-US"/>
-        </w:rPr>
-        <w:t>LastName</w:t>
-      </w:r>
-      <w:proofErr w:type="spellEnd"/>
-      <w:r>
-        <w:rPr>
-          <w:lang w:val="en-US"/>
-        </w:rPr>
-        <w:t xml:space="preserve"> will get the string “Moreira”.</w:t>
+        <w:t>In JS, you reference objects as: myObj[0].LastName will get the string “Moreira”.</w:t>
       </w:r>
     </w:p>
     <w:p>
@@ -2558,21 +2224,7 @@
           <w:lang w:val="en-US"/>
         </w:rPr>
         <w:lastRenderedPageBreak/>
-        <w:t xml:space="preserve">YAML – YAML </w:t>
-      </w:r>
-      <w:proofErr w:type="spellStart"/>
-      <w:r>
-        <w:rPr>
-          <w:lang w:val="en-US"/>
-        </w:rPr>
-        <w:t>ain’t</w:t>
-      </w:r>
-      <w:proofErr w:type="spellEnd"/>
-      <w:r>
-        <w:rPr>
-          <w:lang w:val="en-US"/>
-        </w:rPr>
-        <w:t xml:space="preserve"> markup language</w:t>
+        <w:t>YAML – YAML ain’t markup language</w:t>
       </w:r>
     </w:p>
     <w:p>
@@ -2590,21 +2242,7 @@
         <w:rPr>
           <w:lang w:val="en-US"/>
         </w:rPr>
-        <w:t xml:space="preserve">Highly legible, </w:t>
-      </w:r>
-      <w:proofErr w:type="gramStart"/>
-      <w:r>
-        <w:rPr>
-          <w:lang w:val="en-US"/>
-        </w:rPr>
-        <w:t>compact</w:t>
-      </w:r>
-      <w:proofErr w:type="gramEnd"/>
-      <w:r>
-        <w:rPr>
-          <w:lang w:val="en-US"/>
-        </w:rPr>
-        <w:t xml:space="preserve"> and succinct.</w:t>
+        <w:t>Highly legible, compact and succinct.</w:t>
       </w:r>
     </w:p>
     <w:p>
@@ -2619,15 +2257,7 @@
         </w:rPr>
       </w:pPr>
       <w:r>
-        <w:t xml:space="preserve">Ideal for </w:t>
-      </w:r>
-      <w:proofErr w:type="spellStart"/>
-      <w:r>
-        <w:t>configuration</w:t>
-      </w:r>
-      <w:proofErr w:type="spellEnd"/>
-      <w:r>
-        <w:t xml:space="preserve"> files.</w:t>
+        <w:t>Ideal for configuration files.</w:t>
       </w:r>
     </w:p>
     <w:p>
@@ -2641,21 +2271,8 @@
           <w:lang w:val="en-US"/>
         </w:rPr>
       </w:pPr>
-      <w:proofErr w:type="spellStart"/>
-      <w:r>
-        <w:t>Indentation</w:t>
-      </w:r>
-      <w:proofErr w:type="spellEnd"/>
-      <w:r>
-        <w:t xml:space="preserve"> </w:t>
-      </w:r>
-      <w:proofErr w:type="spellStart"/>
-      <w:r>
-        <w:t>is</w:t>
-      </w:r>
-      <w:proofErr w:type="spellEnd"/>
-      <w:r>
-        <w:t xml:space="preserve"> importante for YAML</w:t>
+      <w:r>
+        <w:t>Indentation is importante for YAML</w:t>
       </w:r>
     </w:p>
     <w:p>
@@ -2715,21 +2332,7 @@
         <w:rPr>
           <w:lang w:val="en-US"/>
         </w:rPr>
-        <w:t xml:space="preserve">Strings, Integer, </w:t>
-      </w:r>
-      <w:proofErr w:type="gramStart"/>
-      <w:r>
-        <w:rPr>
-          <w:lang w:val="en-US"/>
-        </w:rPr>
-        <w:t>floats</w:t>
-      </w:r>
-      <w:proofErr w:type="gramEnd"/>
-      <w:r>
-        <w:rPr>
-          <w:lang w:val="en-US"/>
-        </w:rPr>
-        <w:t xml:space="preserve"> and Booleans.</w:t>
+        <w:t>Strings, Integer, floats and Booleans.</w:t>
       </w:r>
     </w:p>
     <w:p>
@@ -2783,23 +2386,7 @@
         <w:rPr>
           <w:lang w:val="en-US"/>
         </w:rPr>
-        <w:t>Strings without quotes are literal (</w:t>
-      </w:r>
-      <w:proofErr w:type="spellStart"/>
-      <w:proofErr w:type="gramStart"/>
-      <w:r>
-        <w:rPr>
-          <w:lang w:val="en-US"/>
-        </w:rPr>
-        <w:t>yes,yaml</w:t>
-      </w:r>
-      <w:proofErr w:type="spellEnd"/>
-      <w:proofErr w:type="gramEnd"/>
-      <w:r>
-        <w:rPr>
-          <w:lang w:val="en-US"/>
-        </w:rPr>
-        <w:t xml:space="preserve"> is contra intuitive)</w:t>
+        <w:t>Strings without quotes are literal (yes,yaml is contra intuitive)</w:t>
       </w:r>
     </w:p>
     <w:p>
@@ -2907,21 +2494,7 @@
         <w:rPr>
           <w:lang w:val="en-US"/>
         </w:rPr>
-        <w:t xml:space="preserve">JSON Objects becomes </w:t>
-      </w:r>
-      <w:proofErr w:type="spellStart"/>
-      <w:r>
-        <w:rPr>
-          <w:lang w:val="en-US"/>
-        </w:rPr>
-        <w:t>dict</w:t>
-      </w:r>
-      <w:proofErr w:type="spellEnd"/>
-      <w:r>
-        <w:rPr>
-          <w:lang w:val="en-US"/>
-        </w:rPr>
-        <w:t xml:space="preserve"> (dictionary)</w:t>
+        <w:t>JSON Objects becomes dict (dictionary)</w:t>
       </w:r>
     </w:p>
     <w:p>
@@ -3138,21 +2711,7 @@
         <w:rPr>
           <w:lang w:val="en-US"/>
         </w:rPr>
-        <w:t xml:space="preserve">with specifications at various layers and more comprehensive. </w:t>
-      </w:r>
-      <w:proofErr w:type="gramStart"/>
-      <w:r>
-        <w:rPr>
-          <w:lang w:val="en-US"/>
-        </w:rPr>
-        <w:t>Also</w:t>
-      </w:r>
-      <w:proofErr w:type="gramEnd"/>
-      <w:r>
-        <w:rPr>
-          <w:lang w:val="en-US"/>
-        </w:rPr>
-        <w:t xml:space="preserve"> it uses XML ONLY!</w:t>
+        <w:t>with specifications at various layers and more comprehensive. Also it uses XML ONLY!</w:t>
       </w:r>
     </w:p>
     <w:p>
@@ -3370,25 +2929,7 @@
           <w:iCs/>
           <w:lang w:val="en-US"/>
         </w:rPr>
-        <w:t xml:space="preserve">Hypertext </w:t>
-      </w:r>
-      <w:proofErr w:type="gramStart"/>
-      <w:r>
-        <w:rPr>
-          <w:i/>
-          <w:iCs/>
-          <w:lang w:val="en-US"/>
-        </w:rPr>
-        <w:t>As</w:t>
-      </w:r>
-      <w:proofErr w:type="gramEnd"/>
-      <w:r>
-        <w:rPr>
-          <w:i/>
-          <w:iCs/>
-          <w:lang w:val="en-US"/>
-        </w:rPr>
-        <w:t xml:space="preserve"> The Engine Of Application State</w:t>
+        <w:t>Hypertext As The Engine Of Application State</w:t>
       </w:r>
     </w:p>
     <w:p>
@@ -3457,21 +2998,7 @@
         <w:rPr>
           <w:lang w:val="en-US"/>
         </w:rPr>
-        <w:t xml:space="preserve">Base64 encoding is reversible (by design) and is not </w:t>
-      </w:r>
-      <w:proofErr w:type="spellStart"/>
-      <w:r>
-        <w:rPr>
-          <w:lang w:val="en-US"/>
-        </w:rPr>
-        <w:t>ment</w:t>
-      </w:r>
-      <w:proofErr w:type="spellEnd"/>
-      <w:r>
-        <w:rPr>
-          <w:lang w:val="en-US"/>
-        </w:rPr>
-        <w:t xml:space="preserve"> to be secure</w:t>
+        <w:t>Base64 encoding is reversible (by design) and is not ment to be secure</w:t>
       </w:r>
     </w:p>
     <w:p>
@@ -3598,23 +3125,7 @@
         <w:rPr>
           <w:lang w:val="en-US"/>
         </w:rPr>
-        <w:t>Authorization: Basic &lt;</w:t>
-      </w:r>
-      <w:proofErr w:type="spellStart"/>
-      <w:proofErr w:type="gramStart"/>
-      <w:r>
-        <w:rPr>
-          <w:lang w:val="en-US"/>
-        </w:rPr>
-        <w:t>user:pass</w:t>
-      </w:r>
-      <w:proofErr w:type="spellEnd"/>
-      <w:proofErr w:type="gramEnd"/>
-      <w:r>
-        <w:rPr>
-          <w:lang w:val="en-US"/>
-        </w:rPr>
-        <w:t>&gt;</w:t>
+        <w:t>Authorization: Basic &lt;user:pass&gt;</w:t>
       </w:r>
     </w:p>
     <w:p>
@@ -3646,19 +3157,11 @@
           <w:lang w:val="en-US"/>
         </w:rPr>
       </w:pPr>
-      <w:proofErr w:type="spellStart"/>
-      <w:r>
-        <w:rPr>
-          <w:lang w:val="en-US"/>
-        </w:rPr>
-        <w:t>Api</w:t>
-      </w:r>
-      <w:proofErr w:type="spellEnd"/>
-      <w:r>
-        <w:rPr>
-          <w:lang w:val="en-US"/>
-        </w:rPr>
-        <w:t xml:space="preserve"> Key Authentication</w:t>
+      <w:r>
+        <w:rPr>
+          <w:lang w:val="en-US"/>
+        </w:rPr>
+        <w:t>Api Key Authentication</w:t>
       </w:r>
     </w:p>
     <w:p>

</xml_diff>

<commit_message>
devnet sandbox. instalado alguns modulos no vscode
</commit_message>
<xml_diff>
--- a/Cisco DevNet Associate.docx
+++ b/Cisco DevNet Associate.docx
@@ -13,7 +13,21 @@
         <w:rPr>
           <w:lang w:val="en-US"/>
         </w:rPr>
-        <w:t>Cisco DevNet Associate (200-901 DEVASC) – CBT Nuggets T</w:t>
+        <w:t xml:space="preserve">Cisco </w:t>
+      </w:r>
+      <w:proofErr w:type="spellStart"/>
+      <w:r>
+        <w:rPr>
+          <w:lang w:val="en-US"/>
+        </w:rPr>
+        <w:t>DevNet</w:t>
+      </w:r>
+      <w:proofErr w:type="spellEnd"/>
+      <w:r>
+        <w:rPr>
+          <w:lang w:val="en-US"/>
+        </w:rPr>
+        <w:t xml:space="preserve"> Associate (200-901 DEVASC) – CBT Nuggets T</w:t>
       </w:r>
       <w:r>
         <w:rPr>
@@ -203,20 +217,30 @@
         </w:rPr>
         <w:t>git commit -m “</w:t>
       </w:r>
+      <w:proofErr w:type="spellStart"/>
       <w:r>
         <w:rPr>
           <w:i/>
           <w:iCs/>
           <w:lang w:val="en-US"/>
         </w:rPr>
-        <w:t xml:space="preserve">meaninful </w:t>
-      </w:r>
+        <w:t>meaninful</w:t>
+      </w:r>
+      <w:proofErr w:type="spellEnd"/>
       <w:r>
         <w:rPr>
           <w:i/>
           <w:iCs/>
           <w:lang w:val="en-US"/>
         </w:rPr>
+        <w:t xml:space="preserve"> </w:t>
+      </w:r>
+      <w:r>
+        <w:rPr>
+          <w:i/>
+          <w:iCs/>
+          <w:lang w:val="en-US"/>
+        </w:rPr>
         <w:t>message”</w:t>
       </w:r>
     </w:p>
@@ -260,7 +284,21 @@
         <w:rPr>
           <w:lang w:val="en-US"/>
         </w:rPr>
-        <w:t>We can revert back to any previous commit in a brench.</w:t>
+        <w:t xml:space="preserve">We can revert back to any previous commit in a </w:t>
+      </w:r>
+      <w:proofErr w:type="spellStart"/>
+      <w:r>
+        <w:rPr>
+          <w:lang w:val="en-US"/>
+        </w:rPr>
+        <w:t>brench</w:t>
+      </w:r>
+      <w:proofErr w:type="spellEnd"/>
+      <w:r>
+        <w:rPr>
+          <w:lang w:val="en-US"/>
+        </w:rPr>
+        <w:t>.</w:t>
       </w:r>
     </w:p>
     <w:p>
@@ -722,8 +760,16 @@
         <w:rPr>
           <w:lang w:val="en-US"/>
         </w:rPr>
-        <w:t>GIT RM and .gitignore</w:t>
-      </w:r>
+        <w:t>GIT RM and .</w:t>
+      </w:r>
+      <w:proofErr w:type="spellStart"/>
+      <w:r>
+        <w:rPr>
+          <w:lang w:val="en-US"/>
+        </w:rPr>
+        <w:t>gitignore</w:t>
+      </w:r>
+      <w:proofErr w:type="spellEnd"/>
     </w:p>
     <w:p>
       <w:pPr>
@@ -740,7 +786,21 @@
         <w:rPr>
           <w:lang w:val="en-US"/>
         </w:rPr>
-        <w:t>If you have committed files you don’t want, you can remove then from the repository with:</w:t>
+        <w:t xml:space="preserve">If you have committed files you don’t want, you can remove </w:t>
+      </w:r>
+      <w:proofErr w:type="spellStart"/>
+      <w:r>
+        <w:rPr>
+          <w:lang w:val="en-US"/>
+        </w:rPr>
+        <w:t>then</w:t>
+      </w:r>
+      <w:proofErr w:type="spellEnd"/>
+      <w:r>
+        <w:rPr>
+          <w:lang w:val="en-US"/>
+        </w:rPr>
+        <w:t xml:space="preserve"> from the repository with:</w:t>
       </w:r>
     </w:p>
     <w:p>
@@ -786,8 +846,18 @@
           <w:iCs/>
           <w:lang w:val="en-US"/>
         </w:rPr>
-        <w:t>.gitignore</w:t>
-      </w:r>
+        <w:t>.</w:t>
+      </w:r>
+      <w:proofErr w:type="spellStart"/>
+      <w:r>
+        <w:rPr>
+          <w:i/>
+          <w:iCs/>
+          <w:lang w:val="en-US"/>
+        </w:rPr>
+        <w:t>gitignore</w:t>
+      </w:r>
+      <w:proofErr w:type="spellEnd"/>
       <w:r>
         <w:rPr>
           <w:lang w:val="en-US"/>
@@ -872,34 +942,62 @@
           <w:iCs/>
           <w:lang w:val="en-US"/>
         </w:rPr>
-        <w:t>git branch &lt;featureA&gt;.</w:t>
-      </w:r>
-    </w:p>
-    <w:p>
-      <w:pPr>
-        <w:pStyle w:val="PargrafodaLista"/>
-        <w:numPr>
-          <w:ilvl w:val="1"/>
-          <w:numId w:val="2"/>
-        </w:numPr>
-        <w:rPr>
-          <w:lang w:val="en-US"/>
-        </w:rPr>
-      </w:pPr>
-      <w:r>
-        <w:rPr>
-          <w:lang w:val="en-US"/>
-        </w:rPr>
-        <w:t xml:space="preserve">That will not point the HEAD to the branch. If you want, you can do it by </w:t>
-      </w:r>
+        <w:t>git branch &lt;</w:t>
+      </w:r>
+      <w:proofErr w:type="spellStart"/>
       <w:r>
         <w:rPr>
           <w:i/>
           <w:iCs/>
           <w:lang w:val="en-US"/>
         </w:rPr>
-        <w:t>git checkout featureA</w:t>
-      </w:r>
+        <w:t>featureA</w:t>
+      </w:r>
+      <w:proofErr w:type="spellEnd"/>
+      <w:r>
+        <w:rPr>
+          <w:i/>
+          <w:iCs/>
+          <w:lang w:val="en-US"/>
+        </w:rPr>
+        <w:t>&gt;.</w:t>
+      </w:r>
+    </w:p>
+    <w:p>
+      <w:pPr>
+        <w:pStyle w:val="PargrafodaLista"/>
+        <w:numPr>
+          <w:ilvl w:val="1"/>
+          <w:numId w:val="2"/>
+        </w:numPr>
+        <w:rPr>
+          <w:lang w:val="en-US"/>
+        </w:rPr>
+      </w:pPr>
+      <w:r>
+        <w:rPr>
+          <w:lang w:val="en-US"/>
+        </w:rPr>
+        <w:t xml:space="preserve">That will not point the HEAD to the branch. If you want, you can do it by </w:t>
+      </w:r>
+      <w:r>
+        <w:rPr>
+          <w:i/>
+          <w:iCs/>
+          <w:lang w:val="en-US"/>
+        </w:rPr>
+        <w:t xml:space="preserve">git checkout </w:t>
+      </w:r>
+      <w:proofErr w:type="spellStart"/>
+      <w:r>
+        <w:rPr>
+          <w:i/>
+          <w:iCs/>
+          <w:lang w:val="en-US"/>
+        </w:rPr>
+        <w:t>featureA</w:t>
+      </w:r>
+      <w:proofErr w:type="spellEnd"/>
     </w:p>
     <w:p>
       <w:pPr>
@@ -1050,15 +1148,39 @@
         <w:rPr>
           <w:lang w:val="en-US"/>
         </w:rPr>
-        <w:t xml:space="preserve">Fast-Forward is when no changes where made to the master. So </w:t>
-      </w:r>
+        <w:t xml:space="preserve">Fast-Forward is when no changes </w:t>
+      </w:r>
+      <w:proofErr w:type="spellStart"/>
+      <w:r>
+        <w:rPr>
+          <w:lang w:val="en-US"/>
+        </w:rPr>
+        <w:t>where</w:t>
+      </w:r>
+      <w:proofErr w:type="spellEnd"/>
+      <w:r>
+        <w:rPr>
+          <w:lang w:val="en-US"/>
+        </w:rPr>
+        <w:t xml:space="preserve"> made to the master. So </w:t>
+      </w:r>
+      <w:proofErr w:type="spellStart"/>
       <w:r>
         <w:rPr>
           <w:i/>
           <w:iCs/>
           <w:lang w:val="en-US"/>
         </w:rPr>
-        <w:t xml:space="preserve">featureX </w:t>
+        <w:t>featureX</w:t>
+      </w:r>
+      <w:proofErr w:type="spellEnd"/>
+      <w:r>
+        <w:rPr>
+          <w:i/>
+          <w:iCs/>
+          <w:lang w:val="en-US"/>
+        </w:rPr>
+        <w:t xml:space="preserve"> </w:t>
       </w:r>
       <w:r>
         <w:rPr>
@@ -1244,7 +1366,21 @@
         <w:rPr>
           <w:lang w:val="en-US"/>
         </w:rPr>
-        <w:t>If changes are made to the same files but different lines, git will auto-merge using ‘recusive strategy’</w:t>
+        <w:t>If changes are made to the same files but different lines, git will auto-merge using ‘</w:t>
+      </w:r>
+      <w:proofErr w:type="spellStart"/>
+      <w:r>
+        <w:rPr>
+          <w:lang w:val="en-US"/>
+        </w:rPr>
+        <w:t>recusive</w:t>
+      </w:r>
+      <w:proofErr w:type="spellEnd"/>
+      <w:r>
+        <w:rPr>
+          <w:lang w:val="en-US"/>
+        </w:rPr>
+        <w:t xml:space="preserve"> strategy’</w:t>
       </w:r>
     </w:p>
     <w:p>
@@ -1600,7 +1736,21 @@
         <w:rPr>
           <w:lang w:val="en-US"/>
         </w:rPr>
-        <w:t>Name and age are also elements, but with values ony, no elements.</w:t>
+        <w:t xml:space="preserve">Name and age are also elements, but with values </w:t>
+      </w:r>
+      <w:proofErr w:type="spellStart"/>
+      <w:r>
+        <w:rPr>
+          <w:lang w:val="en-US"/>
+        </w:rPr>
+        <w:t>ony</w:t>
+      </w:r>
+      <w:proofErr w:type="spellEnd"/>
+      <w:r>
+        <w:rPr>
+          <w:lang w:val="en-US"/>
+        </w:rPr>
+        <w:t>, no elements.</w:t>
       </w:r>
     </w:p>
     <w:p>
@@ -1660,7 +1810,21 @@
         <w:rPr>
           <w:lang w:val="en-US"/>
         </w:rPr>
-        <w:t>It’s important to understand the relationships of the xmlk data.</w:t>
+        <w:t xml:space="preserve">It’s important to understand the relationships of the </w:t>
+      </w:r>
+      <w:proofErr w:type="spellStart"/>
+      <w:r>
+        <w:rPr>
+          <w:lang w:val="en-US"/>
+        </w:rPr>
+        <w:t>xmlk</w:t>
+      </w:r>
+      <w:proofErr w:type="spellEnd"/>
+      <w:r>
+        <w:rPr>
+          <w:lang w:val="en-US"/>
+        </w:rPr>
+        <w:t xml:space="preserve"> data.</w:t>
       </w:r>
     </w:p>
     <w:p>
@@ -1865,7 +2029,21 @@
         <w:rPr>
           <w:lang w:val="en-US"/>
         </w:rPr>
-        <w:t>Everything inside {} is a objetct:</w:t>
+        <w:t xml:space="preserve">Everything inside {} is a </w:t>
+      </w:r>
+      <w:proofErr w:type="spellStart"/>
+      <w:r>
+        <w:rPr>
+          <w:lang w:val="en-US"/>
+        </w:rPr>
+        <w:t>objetct</w:t>
+      </w:r>
+      <w:proofErr w:type="spellEnd"/>
+      <w:r>
+        <w:rPr>
+          <w:lang w:val="en-US"/>
+        </w:rPr>
+        <w:t>:</w:t>
       </w:r>
     </w:p>
     <w:p>
@@ -2167,7 +2345,21 @@
         <w:rPr>
           <w:lang w:val="en-US"/>
         </w:rPr>
-        <w:t xml:space="preserve"> reference arrays with []: myObj[1] will get all the object ‘Ana’,  in the example</w:t>
+        <w:t xml:space="preserve"> reference arrays with []: </w:t>
+      </w:r>
+      <w:proofErr w:type="spellStart"/>
+      <w:r>
+        <w:rPr>
+          <w:lang w:val="en-US"/>
+        </w:rPr>
+        <w:t>myObj</w:t>
+      </w:r>
+      <w:proofErr w:type="spellEnd"/>
+      <w:r>
+        <w:rPr>
+          <w:lang w:val="en-US"/>
+        </w:rPr>
+        <w:t>[1] will get all the object ‘Ana’,  in the example</w:t>
       </w:r>
       <w:r>
         <w:rPr>
@@ -2191,7 +2383,35 @@
         <w:rPr>
           <w:lang w:val="en-US"/>
         </w:rPr>
-        <w:t>In JS, you reference objects as: myObj[0].LastName will get the string “Moreira”.</w:t>
+        <w:t xml:space="preserve">In JS, you reference objects as: </w:t>
+      </w:r>
+      <w:proofErr w:type="spellStart"/>
+      <w:r>
+        <w:rPr>
+          <w:lang w:val="en-US"/>
+        </w:rPr>
+        <w:t>myObj</w:t>
+      </w:r>
+      <w:proofErr w:type="spellEnd"/>
+      <w:r>
+        <w:rPr>
+          <w:lang w:val="en-US"/>
+        </w:rPr>
+        <w:t>[0].</w:t>
+      </w:r>
+      <w:proofErr w:type="spellStart"/>
+      <w:r>
+        <w:rPr>
+          <w:lang w:val="en-US"/>
+        </w:rPr>
+        <w:t>LastName</w:t>
+      </w:r>
+      <w:proofErr w:type="spellEnd"/>
+      <w:r>
+        <w:rPr>
+          <w:lang w:val="en-US"/>
+        </w:rPr>
+        <w:t xml:space="preserve"> will get the string “Moreira”.</w:t>
       </w:r>
     </w:p>
     <w:p>
@@ -2224,7 +2444,21 @@
           <w:lang w:val="en-US"/>
         </w:rPr>
         <w:lastRenderedPageBreak/>
-        <w:t>YAML – YAML ain’t markup language</w:t>
+        <w:t xml:space="preserve">YAML – YAML </w:t>
+      </w:r>
+      <w:proofErr w:type="spellStart"/>
+      <w:r>
+        <w:rPr>
+          <w:lang w:val="en-US"/>
+        </w:rPr>
+        <w:t>ain’t</w:t>
+      </w:r>
+      <w:proofErr w:type="spellEnd"/>
+      <w:r>
+        <w:rPr>
+          <w:lang w:val="en-US"/>
+        </w:rPr>
+        <w:t xml:space="preserve"> markup language</w:t>
       </w:r>
     </w:p>
     <w:p>
@@ -2257,7 +2491,15 @@
         </w:rPr>
       </w:pPr>
       <w:r>
-        <w:t>Ideal for configuration files.</w:t>
+        <w:t xml:space="preserve">Ideal for </w:t>
+      </w:r>
+      <w:proofErr w:type="spellStart"/>
+      <w:r>
+        <w:t>configuration</w:t>
+      </w:r>
+      <w:proofErr w:type="spellEnd"/>
+      <w:r>
+        <w:t xml:space="preserve"> files.</w:t>
       </w:r>
     </w:p>
     <w:p>
@@ -2271,8 +2513,21 @@
           <w:lang w:val="en-US"/>
         </w:rPr>
       </w:pPr>
-      <w:r>
-        <w:t>Indentation is importante for YAML</w:t>
+      <w:proofErr w:type="spellStart"/>
+      <w:r>
+        <w:t>Indentation</w:t>
+      </w:r>
+      <w:proofErr w:type="spellEnd"/>
+      <w:r>
+        <w:t xml:space="preserve"> </w:t>
+      </w:r>
+      <w:proofErr w:type="spellStart"/>
+      <w:r>
+        <w:t>is</w:t>
+      </w:r>
+      <w:proofErr w:type="spellEnd"/>
+      <w:r>
+        <w:t xml:space="preserve"> importante for YAML</w:t>
       </w:r>
     </w:p>
     <w:p>
@@ -2386,7 +2641,21 @@
         <w:rPr>
           <w:lang w:val="en-US"/>
         </w:rPr>
-        <w:t>Strings without quotes are literal (yes,yaml is contra intuitive)</w:t>
+        <w:t>Strings without quotes are literal (</w:t>
+      </w:r>
+      <w:proofErr w:type="spellStart"/>
+      <w:r>
+        <w:rPr>
+          <w:lang w:val="en-US"/>
+        </w:rPr>
+        <w:t>yes,yaml</w:t>
+      </w:r>
+      <w:proofErr w:type="spellEnd"/>
+      <w:r>
+        <w:rPr>
+          <w:lang w:val="en-US"/>
+        </w:rPr>
+        <w:t xml:space="preserve"> is contra intuitive)</w:t>
       </w:r>
     </w:p>
     <w:p>
@@ -2494,7 +2763,21 @@
         <w:rPr>
           <w:lang w:val="en-US"/>
         </w:rPr>
-        <w:t>JSON Objects becomes dict (dictionary)</w:t>
+        <w:t xml:space="preserve">JSON Objects becomes </w:t>
+      </w:r>
+      <w:proofErr w:type="spellStart"/>
+      <w:r>
+        <w:rPr>
+          <w:lang w:val="en-US"/>
+        </w:rPr>
+        <w:t>dict</w:t>
+      </w:r>
+      <w:proofErr w:type="spellEnd"/>
+      <w:r>
+        <w:rPr>
+          <w:lang w:val="en-US"/>
+        </w:rPr>
+        <w:t xml:space="preserve"> (dictionary)</w:t>
       </w:r>
     </w:p>
     <w:p>
@@ -2998,7 +3281,21 @@
         <w:rPr>
           <w:lang w:val="en-US"/>
         </w:rPr>
-        <w:t>Base64 encoding is reversible (by design) and is not ment to be secure</w:t>
+        <w:t xml:space="preserve">Base64 encoding is reversible (by design) and is not </w:t>
+      </w:r>
+      <w:proofErr w:type="spellStart"/>
+      <w:r>
+        <w:rPr>
+          <w:lang w:val="en-US"/>
+        </w:rPr>
+        <w:t>ment</w:t>
+      </w:r>
+      <w:proofErr w:type="spellEnd"/>
+      <w:r>
+        <w:rPr>
+          <w:lang w:val="en-US"/>
+        </w:rPr>
+        <w:t xml:space="preserve"> to be secure</w:t>
       </w:r>
     </w:p>
     <w:p>
@@ -3125,7 +3422,21 @@
         <w:rPr>
           <w:lang w:val="en-US"/>
         </w:rPr>
-        <w:t>Authorization: Basic &lt;user:pass&gt;</w:t>
+        <w:t>Authorization: Basic &lt;</w:t>
+      </w:r>
+      <w:proofErr w:type="spellStart"/>
+      <w:r>
+        <w:rPr>
+          <w:lang w:val="en-US"/>
+        </w:rPr>
+        <w:t>user:pass</w:t>
+      </w:r>
+      <w:proofErr w:type="spellEnd"/>
+      <w:r>
+        <w:rPr>
+          <w:lang w:val="en-US"/>
+        </w:rPr>
+        <w:t>&gt;</w:t>
       </w:r>
     </w:p>
     <w:p>
@@ -3157,11 +3468,19 @@
           <w:lang w:val="en-US"/>
         </w:rPr>
       </w:pPr>
-      <w:r>
-        <w:rPr>
-          <w:lang w:val="en-US"/>
-        </w:rPr>
-        <w:t>Api Key Authentication</w:t>
+      <w:proofErr w:type="spellStart"/>
+      <w:r>
+        <w:rPr>
+          <w:lang w:val="en-US"/>
+        </w:rPr>
+        <w:t>Api</w:t>
+      </w:r>
+      <w:proofErr w:type="spellEnd"/>
+      <w:r>
+        <w:rPr>
+          <w:lang w:val="en-US"/>
+        </w:rPr>
+        <w:t xml:space="preserve"> Key Authentication</w:t>
       </w:r>
     </w:p>
     <w:p>
@@ -3270,6 +3589,574 @@
           <w:lang w:val="en-US"/>
         </w:rPr>
         <w:t>First you send authentication to server. Then you get a JAWT reply to perform further requests.</w:t>
+      </w:r>
+    </w:p>
+    <w:p>
+      <w:pPr>
+        <w:pStyle w:val="CitaoIntensa"/>
+        <w:rPr>
+          <w:i w:val="0"/>
+          <w:iCs w:val="0"/>
+          <w:lang w:val="en-US"/>
+        </w:rPr>
+      </w:pPr>
+      <w:r>
+        <w:rPr>
+          <w:i w:val="0"/>
+          <w:iCs w:val="0"/>
+          <w:lang w:val="en-US"/>
+        </w:rPr>
+        <w:t>Network Automation</w:t>
+      </w:r>
+    </w:p>
+    <w:p>
+      <w:pPr>
+        <w:pStyle w:val="PargrafodaLista"/>
+        <w:numPr>
+          <w:ilvl w:val="0"/>
+          <w:numId w:val="11"/>
+        </w:numPr>
+        <w:rPr>
+          <w:lang w:val="en-US"/>
+        </w:rPr>
+      </w:pPr>
+      <w:r>
+        <w:rPr>
+          <w:lang w:val="en-US"/>
+        </w:rPr>
+        <w:t>Why use network automation?</w:t>
+      </w:r>
+    </w:p>
+    <w:p>
+      <w:pPr>
+        <w:pStyle w:val="PargrafodaLista"/>
+        <w:numPr>
+          <w:ilvl w:val="1"/>
+          <w:numId w:val="11"/>
+        </w:numPr>
+        <w:rPr>
+          <w:lang w:val="en-US"/>
+        </w:rPr>
+      </w:pPr>
+      <w:r>
+        <w:rPr>
+          <w:lang w:val="en-US"/>
+        </w:rPr>
+        <w:t>Faster deployment. Being able to deliver, monitor and troubleshoot quicker. Sometimes just reacting triggers and input data.</w:t>
+      </w:r>
+    </w:p>
+    <w:p>
+      <w:pPr>
+        <w:pStyle w:val="PargrafodaLista"/>
+        <w:numPr>
+          <w:ilvl w:val="1"/>
+          <w:numId w:val="11"/>
+        </w:numPr>
+        <w:rPr>
+          <w:lang w:val="en-US"/>
+        </w:rPr>
+      </w:pPr>
+      <w:r>
+        <w:rPr>
+          <w:lang w:val="en-US"/>
+        </w:rPr>
+        <w:t>Standardization: template for deployment of network in all clients.</w:t>
+      </w:r>
+    </w:p>
+    <w:p>
+      <w:pPr>
+        <w:pStyle w:val="PargrafodaLista"/>
+        <w:numPr>
+          <w:ilvl w:val="1"/>
+          <w:numId w:val="11"/>
+        </w:numPr>
+        <w:rPr>
+          <w:lang w:val="en-US"/>
+        </w:rPr>
+      </w:pPr>
+      <w:r>
+        <w:rPr>
+          <w:lang w:val="en-US"/>
+        </w:rPr>
+        <w:t>Known outcomes.</w:t>
+      </w:r>
+    </w:p>
+    <w:p>
+      <w:pPr>
+        <w:pStyle w:val="PargrafodaLista"/>
+        <w:numPr>
+          <w:ilvl w:val="0"/>
+          <w:numId w:val="11"/>
+        </w:numPr>
+        <w:rPr>
+          <w:lang w:val="en-US"/>
+        </w:rPr>
+      </w:pPr>
+      <w:r>
+        <w:rPr>
+          <w:lang w:val="en-US"/>
+        </w:rPr>
+        <w:t>Evolution of network programmability</w:t>
+      </w:r>
+    </w:p>
+    <w:p>
+      <w:pPr>
+        <w:pStyle w:val="PargrafodaLista"/>
+        <w:numPr>
+          <w:ilvl w:val="1"/>
+          <w:numId w:val="11"/>
+        </w:numPr>
+        <w:rPr>
+          <w:lang w:val="en-US"/>
+        </w:rPr>
+      </w:pPr>
+      <w:r>
+        <w:rPr>
+          <w:lang w:val="en-US"/>
+        </w:rPr>
+        <w:t>SNMP, the old way to collect data. Network devices would run SNMP agents and send back a lot of data in a vendor-specific data format</w:t>
+      </w:r>
+      <w:r>
+        <w:rPr>
+          <w:lang w:val="en-US"/>
+        </w:rPr>
+        <w:t xml:space="preserve"> </w:t>
+      </w:r>
+      <w:r>
+        <w:rPr>
+          <w:lang w:val="en-US"/>
+        </w:rPr>
+        <w:t>to the NMS (Network Management System)</w:t>
+      </w:r>
+    </w:p>
+    <w:p>
+      <w:pPr>
+        <w:pStyle w:val="PargrafodaLista"/>
+        <w:numPr>
+          <w:ilvl w:val="1"/>
+          <w:numId w:val="11"/>
+        </w:numPr>
+        <w:rPr>
+          <w:lang w:val="en-US"/>
+        </w:rPr>
+      </w:pPr>
+      <w:r>
+        <w:rPr>
+          <w:lang w:val="en-US"/>
+        </w:rPr>
+        <w:t>Uses UDP, so it’s not secure and connection-oriented protocol.</w:t>
+      </w:r>
+    </w:p>
+    <w:p>
+      <w:pPr>
+        <w:pStyle w:val="PargrafodaLista"/>
+        <w:numPr>
+          <w:ilvl w:val="0"/>
+          <w:numId w:val="11"/>
+        </w:numPr>
+        <w:rPr>
+          <w:lang w:val="en-US"/>
+        </w:rPr>
+      </w:pPr>
+      <w:r>
+        <w:rPr>
+          <w:lang w:val="en-US"/>
+        </w:rPr>
+        <w:t>Netconf – Network Configuration</w:t>
+      </w:r>
+    </w:p>
+    <w:p>
+      <w:pPr>
+        <w:pStyle w:val="PargrafodaLista"/>
+        <w:numPr>
+          <w:ilvl w:val="1"/>
+          <w:numId w:val="11"/>
+        </w:numPr>
+        <w:rPr>
+          <w:lang w:val="en-US"/>
+        </w:rPr>
+      </w:pPr>
+      <w:r>
+        <w:rPr>
+          <w:lang w:val="en-US"/>
+        </w:rPr>
+        <w:t>Created by IETF to replace SNMP.</w:t>
+      </w:r>
+    </w:p>
+    <w:p>
+      <w:pPr>
+        <w:pStyle w:val="PargrafodaLista"/>
+        <w:numPr>
+          <w:ilvl w:val="1"/>
+          <w:numId w:val="11"/>
+        </w:numPr>
+        <w:rPr>
+          <w:lang w:val="en-US"/>
+        </w:rPr>
+      </w:pPr>
+      <w:r>
+        <w:rPr>
+          <w:lang w:val="en-US"/>
+        </w:rPr>
+        <w:t>Sends XML of config from and back network devices.</w:t>
+      </w:r>
+    </w:p>
+    <w:p>
+      <w:pPr>
+        <w:pStyle w:val="PargrafodaLista"/>
+        <w:numPr>
+          <w:ilvl w:val="1"/>
+          <w:numId w:val="11"/>
+        </w:numPr>
+        <w:rPr>
+          <w:lang w:val="en-US"/>
+        </w:rPr>
+      </w:pPr>
+      <w:r>
+        <w:rPr>
+          <w:lang w:val="en-US"/>
+        </w:rPr>
+        <w:t>Uses SSH over TCP</w:t>
+      </w:r>
+    </w:p>
+    <w:p>
+      <w:pPr>
+        <w:pStyle w:val="PargrafodaLista"/>
+        <w:numPr>
+          <w:ilvl w:val="0"/>
+          <w:numId w:val="11"/>
+        </w:numPr>
+        <w:rPr>
+          <w:lang w:val="en-US"/>
+        </w:rPr>
+      </w:pPr>
+      <w:proofErr w:type="spellStart"/>
+      <w:r>
+        <w:rPr>
+          <w:lang w:val="en-US"/>
+        </w:rPr>
+        <w:t>RestConf</w:t>
+      </w:r>
+      <w:proofErr w:type="spellEnd"/>
+      <w:r>
+        <w:rPr>
+          <w:lang w:val="en-US"/>
+        </w:rPr>
+        <w:t xml:space="preserve"> – Rest API Configuration</w:t>
+      </w:r>
+    </w:p>
+    <w:p>
+      <w:pPr>
+        <w:pStyle w:val="PargrafodaLista"/>
+        <w:numPr>
+          <w:ilvl w:val="1"/>
+          <w:numId w:val="11"/>
+        </w:numPr>
+        <w:rPr>
+          <w:lang w:val="en-US"/>
+        </w:rPr>
+      </w:pPr>
+      <w:r>
+        <w:rPr>
+          <w:lang w:val="en-US"/>
+        </w:rPr>
+        <w:t>A Netconf changed a little to respond to API endpoints.</w:t>
+      </w:r>
+    </w:p>
+    <w:p>
+      <w:pPr>
+        <w:jc w:val="center"/>
+        <w:rPr>
+          <w:lang w:val="en-US"/>
+        </w:rPr>
+      </w:pPr>
+      <w:r>
+        <w:rPr>
+          <w:noProof/>
+          <w:lang w:val="en-US"/>
+        </w:rPr>
+        <w:drawing>
+          <wp:inline distT="0" distB="0" distL="0" distR="0" wp14:anchorId="67DE54BA" wp14:editId="713EBC3C">
+            <wp:extent cx="1905985" cy="691661"/>
+            <wp:effectExtent l="0" t="0" r="0" b="0"/>
+            <wp:docPr id="9" name="Imagem 9"/>
+            <wp:cNvGraphicFramePr>
+              <a:graphicFrameLocks xmlns:a="http://schemas.openxmlformats.org/drawingml/2006/main" noChangeAspect="1"/>
+            </wp:cNvGraphicFramePr>
+            <a:graphic xmlns:a="http://schemas.openxmlformats.org/drawingml/2006/main">
+              <a:graphicData uri="http://schemas.openxmlformats.org/drawingml/2006/picture">
+                <pic:pic xmlns:pic="http://schemas.openxmlformats.org/drawingml/2006/picture">
+                  <pic:nvPicPr>
+                    <pic:cNvPr id="1" name=""/>
+                    <pic:cNvPicPr/>
+                  </pic:nvPicPr>
+                  <pic:blipFill>
+                    <a:blip r:embed="rId13"/>
+                    <a:stretch>
+                      <a:fillRect/>
+                    </a:stretch>
+                  </pic:blipFill>
+                  <pic:spPr>
+                    <a:xfrm>
+                      <a:off x="0" y="0"/>
+                      <a:ext cx="1960710" cy="711520"/>
+                    </a:xfrm>
+                    <a:prstGeom prst="rect">
+                      <a:avLst/>
+                    </a:prstGeom>
+                  </pic:spPr>
+                </pic:pic>
+              </a:graphicData>
+            </a:graphic>
+          </wp:inline>
+        </w:drawing>
+      </w:r>
+    </w:p>
+    <w:p>
+      <w:pPr>
+        <w:pStyle w:val="PargrafodaLista"/>
+        <w:numPr>
+          <w:ilvl w:val="0"/>
+          <w:numId w:val="12"/>
+        </w:numPr>
+        <w:rPr>
+          <w:lang w:val="en-US"/>
+        </w:rPr>
+      </w:pPr>
+      <w:r>
+        <w:rPr>
+          <w:lang w:val="en-US"/>
+        </w:rPr>
+        <w:t>Programmability and Automation are two different things</w:t>
+      </w:r>
+    </w:p>
+    <w:p>
+      <w:pPr>
+        <w:pStyle w:val="PargrafodaLista"/>
+        <w:numPr>
+          <w:ilvl w:val="1"/>
+          <w:numId w:val="12"/>
+        </w:numPr>
+        <w:rPr>
+          <w:lang w:val="en-US"/>
+        </w:rPr>
+      </w:pPr>
+      <w:r>
+        <w:rPr>
+          <w:lang w:val="en-US"/>
+        </w:rPr>
+        <w:t>With python, you can program you network</w:t>
+      </w:r>
+    </w:p>
+    <w:p>
+      <w:pPr>
+        <w:pStyle w:val="PargrafodaLista"/>
+        <w:numPr>
+          <w:ilvl w:val="1"/>
+          <w:numId w:val="12"/>
+        </w:numPr>
+        <w:rPr>
+          <w:lang w:val="en-US"/>
+        </w:rPr>
+      </w:pPr>
+      <w:r>
+        <w:rPr>
+          <w:lang w:val="en-US"/>
+        </w:rPr>
+        <w:t>With Ansible, you can automate tasks across you network with simple commands that are translated to python.</w:t>
+      </w:r>
+    </w:p>
+    <w:p>
+      <w:pPr>
+        <w:pStyle w:val="PargrafodaLista"/>
+        <w:numPr>
+          <w:ilvl w:val="0"/>
+          <w:numId w:val="12"/>
+        </w:numPr>
+        <w:rPr>
+          <w:lang w:val="en-US"/>
+        </w:rPr>
+      </w:pPr>
+      <w:r>
+        <w:rPr>
+          <w:lang w:val="en-US"/>
+        </w:rPr>
+        <w:t>Ansible is a Automation and Orchestration tool</w:t>
+      </w:r>
+    </w:p>
+    <w:p>
+      <w:pPr>
+        <w:pStyle w:val="PargrafodaLista"/>
+        <w:numPr>
+          <w:ilvl w:val="1"/>
+          <w:numId w:val="12"/>
+        </w:numPr>
+        <w:rPr>
+          <w:lang w:val="en-US"/>
+        </w:rPr>
+      </w:pPr>
+      <w:r>
+        <w:rPr>
+          <w:lang w:val="en-US"/>
+        </w:rPr>
+        <w:t>Automation because it performs the job you want for you</w:t>
+      </w:r>
+    </w:p>
+    <w:p>
+      <w:pPr>
+        <w:pStyle w:val="PargrafodaLista"/>
+        <w:numPr>
+          <w:ilvl w:val="1"/>
+          <w:numId w:val="12"/>
+        </w:numPr>
+        <w:rPr>
+          <w:lang w:val="en-US"/>
+        </w:rPr>
+      </w:pPr>
+      <w:r>
+        <w:rPr>
+          <w:lang w:val="en-US"/>
+        </w:rPr>
+        <w:t>Orchestration because it does so WHEN you wan and in the order you want.</w:t>
+      </w:r>
+    </w:p>
+    <w:p>
+      <w:pPr>
+        <w:pStyle w:val="PargrafodaLista"/>
+        <w:numPr>
+          <w:ilvl w:val="1"/>
+          <w:numId w:val="12"/>
+        </w:numPr>
+        <w:rPr>
+          <w:lang w:val="en-US"/>
+        </w:rPr>
+      </w:pPr>
+      <w:r>
+        <w:rPr>
+          <w:lang w:val="en-US"/>
+        </w:rPr>
+        <w:t>An aspect of orchestration is the verification of conditions before performing the automation tasks.</w:t>
+      </w:r>
+    </w:p>
+    <w:p>
+      <w:pPr>
+        <w:pStyle w:val="CitaoIntensa"/>
+        <w:rPr>
+          <w:i w:val="0"/>
+          <w:iCs w:val="0"/>
+          <w:lang w:val="en-US"/>
+        </w:rPr>
+      </w:pPr>
+      <w:r>
+        <w:rPr>
+          <w:i w:val="0"/>
+          <w:iCs w:val="0"/>
+          <w:lang w:val="en-US"/>
+        </w:rPr>
+        <w:lastRenderedPageBreak/>
+        <w:t>Cisco SDN</w:t>
+      </w:r>
+    </w:p>
+    <w:p>
+      <w:pPr>
+        <w:pStyle w:val="PargrafodaLista"/>
+        <w:numPr>
+          <w:ilvl w:val="0"/>
+          <w:numId w:val="13"/>
+        </w:numPr>
+        <w:rPr>
+          <w:lang w:val="en-US"/>
+        </w:rPr>
+      </w:pPr>
+      <w:r>
+        <w:rPr>
+          <w:lang w:val="en-US"/>
+        </w:rPr>
+        <w:t xml:space="preserve">For </w:t>
+      </w:r>
+      <w:r>
+        <w:rPr>
+          <w:lang w:val="en-US"/>
+        </w:rPr>
+        <w:t xml:space="preserve">DC </w:t>
+      </w:r>
+      <w:r>
+        <w:rPr>
+          <w:lang w:val="en-US"/>
+        </w:rPr>
+        <w:t xml:space="preserve">environments, cisco offers SDN controller called: CISCO ACI – </w:t>
+      </w:r>
+      <w:r>
+        <w:rPr>
+          <w:lang w:val="en-US"/>
+        </w:rPr>
+        <w:t>A</w:t>
+      </w:r>
+      <w:r>
+        <w:rPr>
+          <w:lang w:val="en-US"/>
+        </w:rPr>
+        <w:t xml:space="preserve">pplication </w:t>
+      </w:r>
+      <w:r>
+        <w:rPr>
+          <w:lang w:val="en-US"/>
+        </w:rPr>
+        <w:t xml:space="preserve">Centric Infrastructure </w:t>
+      </w:r>
+    </w:p>
+    <w:p>
+      <w:pPr>
+        <w:pStyle w:val="PargrafodaLista"/>
+        <w:numPr>
+          <w:ilvl w:val="0"/>
+          <w:numId w:val="13"/>
+        </w:numPr>
+        <w:rPr>
+          <w:lang w:val="en-US"/>
+        </w:rPr>
+      </w:pPr>
+      <w:r>
+        <w:rPr>
+          <w:lang w:val="en-US"/>
+        </w:rPr>
+        <w:t>ACI runs on a server, or a cluster of servers, called APIC. APIC-DC and APIC-EM (enterprise)</w:t>
+      </w:r>
+    </w:p>
+    <w:p>
+      <w:pPr>
+        <w:pStyle w:val="PargrafodaLista"/>
+        <w:numPr>
+          <w:ilvl w:val="0"/>
+          <w:numId w:val="13"/>
+        </w:numPr>
+        <w:rPr>
+          <w:lang w:val="en-US"/>
+        </w:rPr>
+      </w:pPr>
+      <w:r>
+        <w:rPr>
+          <w:lang w:val="en-US"/>
+        </w:rPr>
+        <w:t xml:space="preserve">Cisco DNA sits on top of ACI and APIC and provides a great API interface to interact with the controllers. </w:t>
+      </w:r>
+    </w:p>
+    <w:p>
+      <w:pPr>
+        <w:pStyle w:val="PargrafodaLista"/>
+        <w:numPr>
+          <w:ilvl w:val="0"/>
+          <w:numId w:val="13"/>
+        </w:numPr>
+        <w:rPr>
+          <w:lang w:val="en-US"/>
+        </w:rPr>
+      </w:pPr>
+      <w:r>
+        <w:rPr>
+          <w:lang w:val="en-US"/>
+        </w:rPr>
+        <w:t xml:space="preserve">Cisco DNA also helps integrate with other controllers. </w:t>
       </w:r>
     </w:p>
     <w:sectPr>
@@ -3823,6 +4710,119 @@
     </w:lvl>
   </w:abstractNum>
   <w:abstractNum w:abstractNumId="5" w15:restartNumberingAfterBreak="0">
+    <w:nsid w:val="2E715AE0"/>
+    <w:multiLevelType w:val="hybridMultilevel"/>
+    <w:tmpl w:val="29BC9936"/>
+    <w:lvl w:ilvl="0" w:tplc="04160001">
+      <w:start w:val="1"/>
+      <w:numFmt w:val="bullet"/>
+      <w:lvlText w:val=""/>
+      <w:lvlJc w:val="left"/>
+      <w:pPr>
+        <w:ind w:left="720" w:hanging="360"/>
+      </w:pPr>
+      <w:rPr>
+        <w:rFonts w:ascii="Symbol" w:hAnsi="Symbol" w:hint="default"/>
+      </w:rPr>
+    </w:lvl>
+    <w:lvl w:ilvl="1" w:tplc="04160003" w:tentative="1">
+      <w:start w:val="1"/>
+      <w:numFmt w:val="bullet"/>
+      <w:lvlText w:val="o"/>
+      <w:lvlJc w:val="left"/>
+      <w:pPr>
+        <w:ind w:left="1440" w:hanging="360"/>
+      </w:pPr>
+      <w:rPr>
+        <w:rFonts w:ascii="Courier New" w:hAnsi="Courier New" w:cs="Courier New" w:hint="default"/>
+      </w:rPr>
+    </w:lvl>
+    <w:lvl w:ilvl="2" w:tplc="04160005" w:tentative="1">
+      <w:start w:val="1"/>
+      <w:numFmt w:val="bullet"/>
+      <w:lvlText w:val=""/>
+      <w:lvlJc w:val="left"/>
+      <w:pPr>
+        <w:ind w:left="2160" w:hanging="360"/>
+      </w:pPr>
+      <w:rPr>
+        <w:rFonts w:ascii="Wingdings" w:hAnsi="Wingdings" w:hint="default"/>
+      </w:rPr>
+    </w:lvl>
+    <w:lvl w:ilvl="3" w:tplc="04160001" w:tentative="1">
+      <w:start w:val="1"/>
+      <w:numFmt w:val="bullet"/>
+      <w:lvlText w:val=""/>
+      <w:lvlJc w:val="left"/>
+      <w:pPr>
+        <w:ind w:left="2880" w:hanging="360"/>
+      </w:pPr>
+      <w:rPr>
+        <w:rFonts w:ascii="Symbol" w:hAnsi="Symbol" w:hint="default"/>
+      </w:rPr>
+    </w:lvl>
+    <w:lvl w:ilvl="4" w:tplc="04160003" w:tentative="1">
+      <w:start w:val="1"/>
+      <w:numFmt w:val="bullet"/>
+      <w:lvlText w:val="o"/>
+      <w:lvlJc w:val="left"/>
+      <w:pPr>
+        <w:ind w:left="3600" w:hanging="360"/>
+      </w:pPr>
+      <w:rPr>
+        <w:rFonts w:ascii="Courier New" w:hAnsi="Courier New" w:cs="Courier New" w:hint="default"/>
+      </w:rPr>
+    </w:lvl>
+    <w:lvl w:ilvl="5" w:tplc="04160005" w:tentative="1">
+      <w:start w:val="1"/>
+      <w:numFmt w:val="bullet"/>
+      <w:lvlText w:val=""/>
+      <w:lvlJc w:val="left"/>
+      <w:pPr>
+        <w:ind w:left="4320" w:hanging="360"/>
+      </w:pPr>
+      <w:rPr>
+        <w:rFonts w:ascii="Wingdings" w:hAnsi="Wingdings" w:hint="default"/>
+      </w:rPr>
+    </w:lvl>
+    <w:lvl w:ilvl="6" w:tplc="04160001" w:tentative="1">
+      <w:start w:val="1"/>
+      <w:numFmt w:val="bullet"/>
+      <w:lvlText w:val=""/>
+      <w:lvlJc w:val="left"/>
+      <w:pPr>
+        <w:ind w:left="5040" w:hanging="360"/>
+      </w:pPr>
+      <w:rPr>
+        <w:rFonts w:ascii="Symbol" w:hAnsi="Symbol" w:hint="default"/>
+      </w:rPr>
+    </w:lvl>
+    <w:lvl w:ilvl="7" w:tplc="04160003" w:tentative="1">
+      <w:start w:val="1"/>
+      <w:numFmt w:val="bullet"/>
+      <w:lvlText w:val="o"/>
+      <w:lvlJc w:val="left"/>
+      <w:pPr>
+        <w:ind w:left="5760" w:hanging="360"/>
+      </w:pPr>
+      <w:rPr>
+        <w:rFonts w:ascii="Courier New" w:hAnsi="Courier New" w:cs="Courier New" w:hint="default"/>
+      </w:rPr>
+    </w:lvl>
+    <w:lvl w:ilvl="8" w:tplc="04160005" w:tentative="1">
+      <w:start w:val="1"/>
+      <w:numFmt w:val="bullet"/>
+      <w:lvlText w:val=""/>
+      <w:lvlJc w:val="left"/>
+      <w:pPr>
+        <w:ind w:left="6480" w:hanging="360"/>
+      </w:pPr>
+      <w:rPr>
+        <w:rFonts w:ascii="Wingdings" w:hAnsi="Wingdings" w:hint="default"/>
+      </w:rPr>
+    </w:lvl>
+  </w:abstractNum>
+  <w:abstractNum w:abstractNumId="6" w15:restartNumberingAfterBreak="0">
     <w:nsid w:val="3B3E0697"/>
     <w:multiLevelType w:val="hybridMultilevel"/>
     <w:tmpl w:val="06880E9A"/>
@@ -3935,7 +4935,120 @@
       </w:rPr>
     </w:lvl>
   </w:abstractNum>
-  <w:abstractNum w:abstractNumId="6" w15:restartNumberingAfterBreak="0">
+  <w:abstractNum w:abstractNumId="7" w15:restartNumberingAfterBreak="0">
+    <w:nsid w:val="4A171FDD"/>
+    <w:multiLevelType w:val="hybridMultilevel"/>
+    <w:tmpl w:val="0C76632A"/>
+    <w:lvl w:ilvl="0" w:tplc="04160001">
+      <w:start w:val="1"/>
+      <w:numFmt w:val="bullet"/>
+      <w:lvlText w:val=""/>
+      <w:lvlJc w:val="left"/>
+      <w:pPr>
+        <w:ind w:left="720" w:hanging="360"/>
+      </w:pPr>
+      <w:rPr>
+        <w:rFonts w:ascii="Symbol" w:hAnsi="Symbol" w:hint="default"/>
+      </w:rPr>
+    </w:lvl>
+    <w:lvl w:ilvl="1" w:tplc="04160003">
+      <w:start w:val="1"/>
+      <w:numFmt w:val="bullet"/>
+      <w:lvlText w:val="o"/>
+      <w:lvlJc w:val="left"/>
+      <w:pPr>
+        <w:ind w:left="1440" w:hanging="360"/>
+      </w:pPr>
+      <w:rPr>
+        <w:rFonts w:ascii="Courier New" w:hAnsi="Courier New" w:cs="Courier New" w:hint="default"/>
+      </w:rPr>
+    </w:lvl>
+    <w:lvl w:ilvl="2" w:tplc="04160005" w:tentative="1">
+      <w:start w:val="1"/>
+      <w:numFmt w:val="bullet"/>
+      <w:lvlText w:val=""/>
+      <w:lvlJc w:val="left"/>
+      <w:pPr>
+        <w:ind w:left="2160" w:hanging="360"/>
+      </w:pPr>
+      <w:rPr>
+        <w:rFonts w:ascii="Wingdings" w:hAnsi="Wingdings" w:hint="default"/>
+      </w:rPr>
+    </w:lvl>
+    <w:lvl w:ilvl="3" w:tplc="04160001" w:tentative="1">
+      <w:start w:val="1"/>
+      <w:numFmt w:val="bullet"/>
+      <w:lvlText w:val=""/>
+      <w:lvlJc w:val="left"/>
+      <w:pPr>
+        <w:ind w:left="2880" w:hanging="360"/>
+      </w:pPr>
+      <w:rPr>
+        <w:rFonts w:ascii="Symbol" w:hAnsi="Symbol" w:hint="default"/>
+      </w:rPr>
+    </w:lvl>
+    <w:lvl w:ilvl="4" w:tplc="04160003" w:tentative="1">
+      <w:start w:val="1"/>
+      <w:numFmt w:val="bullet"/>
+      <w:lvlText w:val="o"/>
+      <w:lvlJc w:val="left"/>
+      <w:pPr>
+        <w:ind w:left="3600" w:hanging="360"/>
+      </w:pPr>
+      <w:rPr>
+        <w:rFonts w:ascii="Courier New" w:hAnsi="Courier New" w:cs="Courier New" w:hint="default"/>
+      </w:rPr>
+    </w:lvl>
+    <w:lvl w:ilvl="5" w:tplc="04160005" w:tentative="1">
+      <w:start w:val="1"/>
+      <w:numFmt w:val="bullet"/>
+      <w:lvlText w:val=""/>
+      <w:lvlJc w:val="left"/>
+      <w:pPr>
+        <w:ind w:left="4320" w:hanging="360"/>
+      </w:pPr>
+      <w:rPr>
+        <w:rFonts w:ascii="Wingdings" w:hAnsi="Wingdings" w:hint="default"/>
+      </w:rPr>
+    </w:lvl>
+    <w:lvl w:ilvl="6" w:tplc="04160001" w:tentative="1">
+      <w:start w:val="1"/>
+      <w:numFmt w:val="bullet"/>
+      <w:lvlText w:val=""/>
+      <w:lvlJc w:val="left"/>
+      <w:pPr>
+        <w:ind w:left="5040" w:hanging="360"/>
+      </w:pPr>
+      <w:rPr>
+        <w:rFonts w:ascii="Symbol" w:hAnsi="Symbol" w:hint="default"/>
+      </w:rPr>
+    </w:lvl>
+    <w:lvl w:ilvl="7" w:tplc="04160003" w:tentative="1">
+      <w:start w:val="1"/>
+      <w:numFmt w:val="bullet"/>
+      <w:lvlText w:val="o"/>
+      <w:lvlJc w:val="left"/>
+      <w:pPr>
+        <w:ind w:left="5760" w:hanging="360"/>
+      </w:pPr>
+      <w:rPr>
+        <w:rFonts w:ascii="Courier New" w:hAnsi="Courier New" w:cs="Courier New" w:hint="default"/>
+      </w:rPr>
+    </w:lvl>
+    <w:lvl w:ilvl="8" w:tplc="04160005" w:tentative="1">
+      <w:start w:val="1"/>
+      <w:numFmt w:val="bullet"/>
+      <w:lvlText w:val=""/>
+      <w:lvlJc w:val="left"/>
+      <w:pPr>
+        <w:ind w:left="6480" w:hanging="360"/>
+      </w:pPr>
+      <w:rPr>
+        <w:rFonts w:ascii="Wingdings" w:hAnsi="Wingdings" w:hint="default"/>
+      </w:rPr>
+    </w:lvl>
+  </w:abstractNum>
+  <w:abstractNum w:abstractNumId="8" w15:restartNumberingAfterBreak="0">
     <w:nsid w:val="4EC81BEB"/>
     <w:multiLevelType w:val="hybridMultilevel"/>
     <w:tmpl w:val="53EC00A2"/>
@@ -4048,7 +5161,7 @@
       </w:rPr>
     </w:lvl>
   </w:abstractNum>
-  <w:abstractNum w:abstractNumId="7" w15:restartNumberingAfterBreak="0">
+  <w:abstractNum w:abstractNumId="9" w15:restartNumberingAfterBreak="0">
     <w:nsid w:val="5E9A00E9"/>
     <w:multiLevelType w:val="hybridMultilevel"/>
     <w:tmpl w:val="5046F73A"/>
@@ -4161,7 +5274,7 @@
       </w:rPr>
     </w:lvl>
   </w:abstractNum>
-  <w:abstractNum w:abstractNumId="8" w15:restartNumberingAfterBreak="0">
+  <w:abstractNum w:abstractNumId="10" w15:restartNumberingAfterBreak="0">
     <w:nsid w:val="6E272AEA"/>
     <w:multiLevelType w:val="hybridMultilevel"/>
     <w:tmpl w:val="066CC310"/>
@@ -4274,7 +5387,7 @@
       </w:rPr>
     </w:lvl>
   </w:abstractNum>
-  <w:abstractNum w:abstractNumId="9" w15:restartNumberingAfterBreak="0">
+  <w:abstractNum w:abstractNumId="11" w15:restartNumberingAfterBreak="0">
     <w:nsid w:val="6EFC0EE8"/>
     <w:multiLevelType w:val="hybridMultilevel"/>
     <w:tmpl w:val="FD30B186"/>
@@ -4303,6 +5416,119 @@
       </w:rPr>
     </w:lvl>
     <w:lvl w:ilvl="2" w:tplc="04160005">
+      <w:start w:val="1"/>
+      <w:numFmt w:val="bullet"/>
+      <w:lvlText w:val=""/>
+      <w:lvlJc w:val="left"/>
+      <w:pPr>
+        <w:ind w:left="2160" w:hanging="360"/>
+      </w:pPr>
+      <w:rPr>
+        <w:rFonts w:ascii="Wingdings" w:hAnsi="Wingdings" w:hint="default"/>
+      </w:rPr>
+    </w:lvl>
+    <w:lvl w:ilvl="3" w:tplc="04160001" w:tentative="1">
+      <w:start w:val="1"/>
+      <w:numFmt w:val="bullet"/>
+      <w:lvlText w:val=""/>
+      <w:lvlJc w:val="left"/>
+      <w:pPr>
+        <w:ind w:left="2880" w:hanging="360"/>
+      </w:pPr>
+      <w:rPr>
+        <w:rFonts w:ascii="Symbol" w:hAnsi="Symbol" w:hint="default"/>
+      </w:rPr>
+    </w:lvl>
+    <w:lvl w:ilvl="4" w:tplc="04160003" w:tentative="1">
+      <w:start w:val="1"/>
+      <w:numFmt w:val="bullet"/>
+      <w:lvlText w:val="o"/>
+      <w:lvlJc w:val="left"/>
+      <w:pPr>
+        <w:ind w:left="3600" w:hanging="360"/>
+      </w:pPr>
+      <w:rPr>
+        <w:rFonts w:ascii="Courier New" w:hAnsi="Courier New" w:cs="Courier New" w:hint="default"/>
+      </w:rPr>
+    </w:lvl>
+    <w:lvl w:ilvl="5" w:tplc="04160005" w:tentative="1">
+      <w:start w:val="1"/>
+      <w:numFmt w:val="bullet"/>
+      <w:lvlText w:val=""/>
+      <w:lvlJc w:val="left"/>
+      <w:pPr>
+        <w:ind w:left="4320" w:hanging="360"/>
+      </w:pPr>
+      <w:rPr>
+        <w:rFonts w:ascii="Wingdings" w:hAnsi="Wingdings" w:hint="default"/>
+      </w:rPr>
+    </w:lvl>
+    <w:lvl w:ilvl="6" w:tplc="04160001" w:tentative="1">
+      <w:start w:val="1"/>
+      <w:numFmt w:val="bullet"/>
+      <w:lvlText w:val=""/>
+      <w:lvlJc w:val="left"/>
+      <w:pPr>
+        <w:ind w:left="5040" w:hanging="360"/>
+      </w:pPr>
+      <w:rPr>
+        <w:rFonts w:ascii="Symbol" w:hAnsi="Symbol" w:hint="default"/>
+      </w:rPr>
+    </w:lvl>
+    <w:lvl w:ilvl="7" w:tplc="04160003" w:tentative="1">
+      <w:start w:val="1"/>
+      <w:numFmt w:val="bullet"/>
+      <w:lvlText w:val="o"/>
+      <w:lvlJc w:val="left"/>
+      <w:pPr>
+        <w:ind w:left="5760" w:hanging="360"/>
+      </w:pPr>
+      <w:rPr>
+        <w:rFonts w:ascii="Courier New" w:hAnsi="Courier New" w:cs="Courier New" w:hint="default"/>
+      </w:rPr>
+    </w:lvl>
+    <w:lvl w:ilvl="8" w:tplc="04160005" w:tentative="1">
+      <w:start w:val="1"/>
+      <w:numFmt w:val="bullet"/>
+      <w:lvlText w:val=""/>
+      <w:lvlJc w:val="left"/>
+      <w:pPr>
+        <w:ind w:left="6480" w:hanging="360"/>
+      </w:pPr>
+      <w:rPr>
+        <w:rFonts w:ascii="Wingdings" w:hAnsi="Wingdings" w:hint="default"/>
+      </w:rPr>
+    </w:lvl>
+  </w:abstractNum>
+  <w:abstractNum w:abstractNumId="12" w15:restartNumberingAfterBreak="0">
+    <w:nsid w:val="7A6D7803"/>
+    <w:multiLevelType w:val="hybridMultilevel"/>
+    <w:tmpl w:val="DE7E4448"/>
+    <w:lvl w:ilvl="0" w:tplc="04160001">
+      <w:start w:val="1"/>
+      <w:numFmt w:val="bullet"/>
+      <w:lvlText w:val=""/>
+      <w:lvlJc w:val="left"/>
+      <w:pPr>
+        <w:ind w:left="720" w:hanging="360"/>
+      </w:pPr>
+      <w:rPr>
+        <w:rFonts w:ascii="Symbol" w:hAnsi="Symbol" w:hint="default"/>
+      </w:rPr>
+    </w:lvl>
+    <w:lvl w:ilvl="1" w:tplc="04160003">
+      <w:start w:val="1"/>
+      <w:numFmt w:val="bullet"/>
+      <w:lvlText w:val="o"/>
+      <w:lvlJc w:val="left"/>
+      <w:pPr>
+        <w:ind w:left="1440" w:hanging="360"/>
+      </w:pPr>
+      <w:rPr>
+        <w:rFonts w:ascii="Courier New" w:hAnsi="Courier New" w:cs="Courier New" w:hint="default"/>
+      </w:rPr>
+    </w:lvl>
+    <w:lvl w:ilvl="2" w:tplc="04160005" w:tentative="1">
       <w:start w:val="1"/>
       <w:numFmt w:val="bullet"/>
       <w:lvlText w:val=""/>
@@ -4394,19 +5620,19 @@
     <w:abstractNumId w:val="3"/>
   </w:num>
   <w:num w:numId="3">
-    <w:abstractNumId w:val="8"/>
+    <w:abstractNumId w:val="10"/>
   </w:num>
   <w:num w:numId="4">
-    <w:abstractNumId w:val="6"/>
+    <w:abstractNumId w:val="8"/>
   </w:num>
   <w:num w:numId="5">
     <w:abstractNumId w:val="1"/>
   </w:num>
   <w:num w:numId="6">
-    <w:abstractNumId w:val="7"/>
+    <w:abstractNumId w:val="9"/>
   </w:num>
   <w:num w:numId="7">
-    <w:abstractNumId w:val="5"/>
+    <w:abstractNumId w:val="6"/>
   </w:num>
   <w:num w:numId="8">
     <w:abstractNumId w:val="2"/>
@@ -4415,7 +5641,16 @@
     <w:abstractNumId w:val="0"/>
   </w:num>
   <w:num w:numId="10">
-    <w:abstractNumId w:val="9"/>
+    <w:abstractNumId w:val="11"/>
+  </w:num>
+  <w:num w:numId="11">
+    <w:abstractNumId w:val="7"/>
+  </w:num>
+  <w:num w:numId="12">
+    <w:abstractNumId w:val="12"/>
+  </w:num>
+  <w:num w:numId="13">
+    <w:abstractNumId w:val="5"/>
   </w:num>
 </w:numbering>
 </file>

</xml_diff>

<commit_message>
alura python: comecando avando de OO.
</commit_message>
<xml_diff>
--- a/Cisco DevNet Associate.docx
+++ b/Cisco DevNet Associate.docx
@@ -165,8 +165,18 @@
           <w:iCs/>
           <w:lang w:val="en-US"/>
         </w:rPr>
-        <w:t>git add .</w:t>
-      </w:r>
+        <w:t xml:space="preserve">git </w:t>
+      </w:r>
+      <w:proofErr w:type="gramStart"/>
+      <w:r>
+        <w:rPr>
+          <w:i/>
+          <w:iCs/>
+          <w:lang w:val="en-US"/>
+        </w:rPr>
+        <w:t>add .</w:t>
+      </w:r>
+      <w:proofErr w:type="gramEnd"/>
     </w:p>
     <w:p>
       <w:pPr>
@@ -760,7 +770,14 @@
         <w:rPr>
           <w:lang w:val="en-US"/>
         </w:rPr>
-        <w:t>GIT RM and .</w:t>
+        <w:t xml:space="preserve">GIT RM </w:t>
+      </w:r>
+      <w:proofErr w:type="gramStart"/>
+      <w:r>
+        <w:rPr>
+          <w:lang w:val="en-US"/>
+        </w:rPr>
+        <w:t>and .</w:t>
       </w:r>
       <w:proofErr w:type="spellStart"/>
       <w:r>
@@ -770,6 +787,7 @@
         <w:t>gitignore</w:t>
       </w:r>
       <w:proofErr w:type="spellEnd"/>
+      <w:proofErr w:type="gramEnd"/>
     </w:p>
     <w:p>
       <w:pPr>
@@ -786,7 +804,21 @@
         <w:rPr>
           <w:lang w:val="en-US"/>
         </w:rPr>
-        <w:t xml:space="preserve">If you have committed files you don’t want, you can remove </w:t>
+        <w:t xml:space="preserve">If you have committed files you </w:t>
+      </w:r>
+      <w:proofErr w:type="gramStart"/>
+      <w:r>
+        <w:rPr>
+          <w:lang w:val="en-US"/>
+        </w:rPr>
+        <w:t>don’t</w:t>
+      </w:r>
+      <w:proofErr w:type="gramEnd"/>
+      <w:r>
+        <w:rPr>
+          <w:lang w:val="en-US"/>
+        </w:rPr>
+        <w:t xml:space="preserve"> want, you can remove </w:t>
       </w:r>
       <w:proofErr w:type="spellStart"/>
       <w:r>
@@ -838,7 +870,14 @@
         <w:rPr>
           <w:lang w:val="en-US"/>
         </w:rPr>
-        <w:t xml:space="preserve">you can also create the </w:t>
+        <w:t xml:space="preserve">you can also create </w:t>
+      </w:r>
+      <w:proofErr w:type="gramStart"/>
+      <w:r>
+        <w:rPr>
+          <w:lang w:val="en-US"/>
+        </w:rPr>
+        <w:t xml:space="preserve">the </w:t>
       </w:r>
       <w:r>
         <w:rPr>
@@ -858,6 +897,7 @@
         <w:t>gitignore</w:t>
       </w:r>
       <w:proofErr w:type="spellEnd"/>
+      <w:proofErr w:type="gramEnd"/>
       <w:r>
         <w:rPr>
           <w:lang w:val="en-US"/>
@@ -1570,11 +1610,19 @@
           <w:lang w:val="en-US"/>
         </w:rPr>
       </w:pPr>
-      <w:r>
-        <w:rPr>
-          <w:lang w:val="en-US"/>
-        </w:rPr>
-        <w:t>It’s a legacy data format and it is used on SOAP.</w:t>
+      <w:proofErr w:type="gramStart"/>
+      <w:r>
+        <w:rPr>
+          <w:lang w:val="en-US"/>
+        </w:rPr>
+        <w:t>It’s</w:t>
+      </w:r>
+      <w:proofErr w:type="gramEnd"/>
+      <w:r>
+        <w:rPr>
+          <w:lang w:val="en-US"/>
+        </w:rPr>
+        <w:t xml:space="preserve"> a legacy data format and it is used on SOAP.</w:t>
       </w:r>
     </w:p>
     <w:p>
@@ -1806,11 +1854,19 @@
           <w:lang w:val="en-US"/>
         </w:rPr>
       </w:pPr>
-      <w:r>
-        <w:rPr>
-          <w:lang w:val="en-US"/>
-        </w:rPr>
-        <w:t xml:space="preserve">It’s important to understand the relationships of the </w:t>
+      <w:proofErr w:type="gramStart"/>
+      <w:r>
+        <w:rPr>
+          <w:lang w:val="en-US"/>
+        </w:rPr>
+        <w:t>It’s</w:t>
+      </w:r>
+      <w:proofErr w:type="gramEnd"/>
+      <w:r>
+        <w:rPr>
+          <w:lang w:val="en-US"/>
+        </w:rPr>
+        <w:t xml:space="preserve"> important to understand the relationships of the </w:t>
       </w:r>
       <w:proofErr w:type="spellStart"/>
       <w:r>
@@ -1842,7 +1898,21 @@
         <w:rPr>
           <w:lang w:val="en-US"/>
         </w:rPr>
-        <w:t xml:space="preserve">With the parent, the children and the cousins. </w:t>
+        <w:t xml:space="preserve">With the parent, the </w:t>
+      </w:r>
+      <w:proofErr w:type="gramStart"/>
+      <w:r>
+        <w:rPr>
+          <w:lang w:val="en-US"/>
+        </w:rPr>
+        <w:t>children</w:t>
+      </w:r>
+      <w:proofErr w:type="gramEnd"/>
+      <w:r>
+        <w:rPr>
+          <w:lang w:val="en-US"/>
+        </w:rPr>
+        <w:t xml:space="preserve"> and the cousins. </w:t>
       </w:r>
     </w:p>
     <w:p>
@@ -2214,7 +2284,21 @@
           <w:lang w:val="en-US"/>
         </w:rPr>
         <w:tab/>
-        <w:t>{“Name” : ”USA”,</w:t>
+        <w:t>{“Name</w:t>
+      </w:r>
+      <w:proofErr w:type="gramStart"/>
+      <w:r>
+        <w:rPr>
+          <w:lang w:val="en-US"/>
+        </w:rPr>
+        <w:t>” :</w:t>
+      </w:r>
+      <w:proofErr w:type="gramEnd"/>
+      <w:r>
+        <w:rPr>
+          <w:lang w:val="en-US"/>
+        </w:rPr>
+        <w:t xml:space="preserve"> ”USA”,</w:t>
       </w:r>
     </w:p>
     <w:p>
@@ -2235,7 +2319,21 @@
           <w:lang w:val="en-US"/>
         </w:rPr>
         <w:tab/>
-        <w:t xml:space="preserve"> “Population” : ”330 million”},</w:t>
+        <w:t xml:space="preserve"> “Population</w:t>
+      </w:r>
+      <w:proofErr w:type="gramStart"/>
+      <w:r>
+        <w:rPr>
+          <w:lang w:val="en-US"/>
+        </w:rPr>
+        <w:t>” :</w:t>
+      </w:r>
+      <w:proofErr w:type="gramEnd"/>
+      <w:r>
+        <w:rPr>
+          <w:lang w:val="en-US"/>
+        </w:rPr>
+        <w:t xml:space="preserve"> ”330 million”},</w:t>
       </w:r>
     </w:p>
     <w:p>
@@ -2256,7 +2354,21 @@
           <w:lang w:val="en-US"/>
         </w:rPr>
         <w:tab/>
-        <w:t>{“Name” : “Brasil”,</w:t>
+        <w:t>{“Name</w:t>
+      </w:r>
+      <w:proofErr w:type="gramStart"/>
+      <w:r>
+        <w:rPr>
+          <w:lang w:val="en-US"/>
+        </w:rPr>
+        <w:t>” :</w:t>
+      </w:r>
+      <w:proofErr w:type="gramEnd"/>
+      <w:r>
+        <w:rPr>
+          <w:lang w:val="en-US"/>
+        </w:rPr>
+        <w:t xml:space="preserve"> “Brasil”,</w:t>
       </w:r>
     </w:p>
     <w:p>
@@ -2277,7 +2389,21 @@
           <w:lang w:val="en-US"/>
         </w:rPr>
         <w:tab/>
-        <w:t xml:space="preserve"> “Population” : “200 million”}</w:t>
+        <w:t xml:space="preserve"> “Population</w:t>
+      </w:r>
+      <w:proofErr w:type="gramStart"/>
+      <w:r>
+        <w:rPr>
+          <w:lang w:val="en-US"/>
+        </w:rPr>
+        <w:t>” :</w:t>
+      </w:r>
+      <w:proofErr w:type="gramEnd"/>
+      <w:r>
+        <w:rPr>
+          <w:lang w:val="en-US"/>
+        </w:rPr>
+        <w:t xml:space="preserve"> “200 million”}</w:t>
       </w:r>
     </w:p>
     <w:p>
@@ -2348,6 +2474,7 @@
         <w:t xml:space="preserve"> reference arrays with []: </w:t>
       </w:r>
       <w:proofErr w:type="spellStart"/>
+      <w:proofErr w:type="gramStart"/>
       <w:r>
         <w:rPr>
           <w:lang w:val="en-US"/>
@@ -2359,7 +2486,14 @@
         <w:rPr>
           <w:lang w:val="en-US"/>
         </w:rPr>
-        <w:t>[1] will get all the object ‘Ana’,  in the example</w:t>
+        <w:t>[</w:t>
+      </w:r>
+      <w:proofErr w:type="gramEnd"/>
+      <w:r>
+        <w:rPr>
+          <w:lang w:val="en-US"/>
+        </w:rPr>
+        <w:t>1] will get all the object ‘Ana’,  in the example</w:t>
       </w:r>
       <w:r>
         <w:rPr>
@@ -2386,6 +2520,7 @@
         <w:t xml:space="preserve">In JS, you reference objects as: </w:t>
       </w:r>
       <w:proofErr w:type="spellStart"/>
+      <w:proofErr w:type="gramStart"/>
       <w:r>
         <w:rPr>
           <w:lang w:val="en-US"/>
@@ -2397,7 +2532,14 @@
         <w:rPr>
           <w:lang w:val="en-US"/>
         </w:rPr>
-        <w:t>[0].</w:t>
+        <w:t>[</w:t>
+      </w:r>
+      <w:proofErr w:type="gramEnd"/>
+      <w:r>
+        <w:rPr>
+          <w:lang w:val="en-US"/>
+        </w:rPr>
+        <w:t>0].</w:t>
       </w:r>
       <w:proofErr w:type="spellStart"/>
       <w:r>
@@ -2476,7 +2618,21 @@
         <w:rPr>
           <w:lang w:val="en-US"/>
         </w:rPr>
-        <w:t>Highly legible, compact and succinct.</w:t>
+        <w:t xml:space="preserve">Highly legible, </w:t>
+      </w:r>
+      <w:proofErr w:type="gramStart"/>
+      <w:r>
+        <w:rPr>
+          <w:lang w:val="en-US"/>
+        </w:rPr>
+        <w:t>compact</w:t>
+      </w:r>
+      <w:proofErr w:type="gramEnd"/>
+      <w:r>
+        <w:rPr>
+          <w:lang w:val="en-US"/>
+        </w:rPr>
+        <w:t xml:space="preserve"> and succinct.</w:t>
       </w:r>
     </w:p>
     <w:p>
@@ -2587,7 +2743,21 @@
         <w:rPr>
           <w:lang w:val="en-US"/>
         </w:rPr>
-        <w:t>Strings, Integer, floats and Booleans.</w:t>
+        <w:t xml:space="preserve">Strings, Integer, </w:t>
+      </w:r>
+      <w:proofErr w:type="gramStart"/>
+      <w:r>
+        <w:rPr>
+          <w:lang w:val="en-US"/>
+        </w:rPr>
+        <w:t>floats</w:t>
+      </w:r>
+      <w:proofErr w:type="gramEnd"/>
+      <w:r>
+        <w:rPr>
+          <w:lang w:val="en-US"/>
+        </w:rPr>
+        <w:t xml:space="preserve"> and Booleans.</w:t>
       </w:r>
     </w:p>
     <w:p>
@@ -2644,6 +2814,7 @@
         <w:t>Strings without quotes are literal (</w:t>
       </w:r>
       <w:proofErr w:type="spellStart"/>
+      <w:proofErr w:type="gramStart"/>
       <w:r>
         <w:rPr>
           <w:lang w:val="en-US"/>
@@ -2651,6 +2822,7 @@
         <w:t>yes,yaml</w:t>
       </w:r>
       <w:proofErr w:type="spellEnd"/>
+      <w:proofErr w:type="gramEnd"/>
       <w:r>
         <w:rPr>
           <w:lang w:val="en-US"/>
@@ -2994,7 +3166,21 @@
         <w:rPr>
           <w:lang w:val="en-US"/>
         </w:rPr>
-        <w:t>with specifications at various layers and more comprehensive. Also it uses XML ONLY!</w:t>
+        <w:t xml:space="preserve">with specifications at various layers and more comprehensive. </w:t>
+      </w:r>
+      <w:proofErr w:type="gramStart"/>
+      <w:r>
+        <w:rPr>
+          <w:lang w:val="en-US"/>
+        </w:rPr>
+        <w:t>Also</w:t>
+      </w:r>
+      <w:proofErr w:type="gramEnd"/>
+      <w:r>
+        <w:rPr>
+          <w:lang w:val="en-US"/>
+        </w:rPr>
+        <w:t xml:space="preserve"> it uses XML ONLY!</w:t>
       </w:r>
     </w:p>
     <w:p>
@@ -3212,7 +3398,25 @@
           <w:iCs/>
           <w:lang w:val="en-US"/>
         </w:rPr>
-        <w:t>Hypertext As The Engine Of Application State</w:t>
+        <w:t xml:space="preserve">Hypertext </w:t>
+      </w:r>
+      <w:proofErr w:type="gramStart"/>
+      <w:r>
+        <w:rPr>
+          <w:i/>
+          <w:iCs/>
+          <w:lang w:val="en-US"/>
+        </w:rPr>
+        <w:t>As</w:t>
+      </w:r>
+      <w:proofErr w:type="gramEnd"/>
+      <w:r>
+        <w:rPr>
+          <w:i/>
+          <w:iCs/>
+          <w:lang w:val="en-US"/>
+        </w:rPr>
+        <w:t xml:space="preserve"> The Engine Of Application State</w:t>
       </w:r>
     </w:p>
     <w:p>
@@ -3425,6 +3629,7 @@
         <w:t>Authorization: Basic &lt;</w:t>
       </w:r>
       <w:proofErr w:type="spellStart"/>
+      <w:proofErr w:type="gramStart"/>
       <w:r>
         <w:rPr>
           <w:lang w:val="en-US"/>
@@ -3432,6 +3637,7 @@
         <w:t>user:pass</w:t>
       </w:r>
       <w:proofErr w:type="spellEnd"/>
+      <w:proofErr w:type="gramEnd"/>
       <w:r>
         <w:rPr>
           <w:lang w:val="en-US"/>
@@ -3744,7 +3950,21 @@
         <w:rPr>
           <w:lang w:val="en-US"/>
         </w:rPr>
-        <w:t>Uses UDP, so it’s not secure and connection-oriented protocol.</w:t>
+        <w:t xml:space="preserve">Uses UDP, so </w:t>
+      </w:r>
+      <w:proofErr w:type="gramStart"/>
+      <w:r>
+        <w:rPr>
+          <w:lang w:val="en-US"/>
+        </w:rPr>
+        <w:t>it’s</w:t>
+      </w:r>
+      <w:proofErr w:type="gramEnd"/>
+      <w:r>
+        <w:rPr>
+          <w:lang w:val="en-US"/>
+        </w:rPr>
+        <w:t xml:space="preserve"> not secure and connection-oriented protocol.</w:t>
       </w:r>
     </w:p>
     <w:p>
@@ -4158,6 +4378,31 @@
         </w:rPr>
         <w:t xml:space="preserve">Cisco DNA also helps integrate with other controllers. </w:t>
       </w:r>
+    </w:p>
+    <w:p>
+      <w:pPr>
+        <w:pStyle w:val="CitaoIntensa"/>
+        <w:rPr>
+          <w:i w:val="0"/>
+          <w:iCs w:val="0"/>
+          <w:lang w:val="en-US"/>
+        </w:rPr>
+      </w:pPr>
+      <w:r>
+        <w:rPr>
+          <w:i w:val="0"/>
+          <w:iCs w:val="0"/>
+          <w:lang w:val="en-US"/>
+        </w:rPr>
+        <w:t>YANG – Yet Another Next Generation</w:t>
+      </w:r>
+    </w:p>
+    <w:p>
+      <w:pPr>
+        <w:rPr>
+          <w:lang w:val="en-US"/>
+        </w:rPr>
+      </w:pPr>
     </w:p>
     <w:sectPr>
       <w:pgSz w:w="11906" w:h="16838"/>

</xml_diff>